<commit_message>
added litigation friend to sealed claim form
</commit_message>
<xml_diff>
--- a/docker/docmosis/templates/CV-UNS-CLM-ENG-00655.docx
+++ b/docker/docmosis/templates/CV-UNS-CLM-ENG-00655.docx
@@ -82,7 +82,7 @@
                           </pic:cNvPicPr>
                         </pic:nvPicPr>
                         <pic:blipFill>
-                          <a:blip r:embed="rId8">
+                          <a:blip r:embed="rId11">
                             <a:extLst>
                               <a:ext uri="{28A0092B-C50C-407E-A947-70E740481C1C}">
                                 <a14:useLocalDpi xmlns:a14="http://schemas.microsoft.com/office/drawing/2010/main" val="0"/>
@@ -275,7 +275,7 @@
                           </pic:cNvPicPr>
                         </pic:nvPicPr>
                         <pic:blipFill>
-                          <a:blip r:embed="rId9">
+                          <a:blip r:embed="rId12">
                             <a:extLst>
                               <a:ext uri="{28A0092B-C50C-407E-A947-70E740481C1C}">
                                 <a14:useLocalDpi xmlns:a14="http://schemas.microsoft.com/office/drawing/2010/main" val="0"/>
@@ -436,9 +436,20 @@
                 <w:sz w:val="24"/>
                 <w:szCs w:val="24"/>
               </w:rPr>
-              <w:t>Issued: &lt;&lt;{</w:t>
+              <w:t>Issued: &lt;</w:t>
+            </w:r>
+            <w:proofErr w:type="gramStart"/>
+            <w:r>
+              <w:rPr>
+                <w:rFonts w:ascii="GDSTransportWebsite" w:eastAsia="Times New Roman" w:hAnsi="GDSTransportWebsite" w:cs="Times New Roman"/>
+                <w:color w:val="60686D"/>
+                <w:sz w:val="24"/>
+                <w:szCs w:val="24"/>
+              </w:rPr>
+              <w:t>&lt;{</w:t>
             </w:r>
             <w:proofErr w:type="spellStart"/>
+            <w:proofErr w:type="gramEnd"/>
             <w:r>
               <w:rPr>
                 <w:rFonts w:ascii="GDSTransportWebsite" w:eastAsia="Times New Roman" w:hAnsi="GDSTransportWebsite" w:cs="Times New Roman"/>
@@ -577,9 +588,20 @@
                 <w:sz w:val="24"/>
                 <w:szCs w:val="24"/>
               </w:rPr>
-              <w:t>&lt;&lt;{</w:t>
+              <w:t>&lt;</w:t>
+            </w:r>
+            <w:proofErr w:type="gramStart"/>
+            <w:r>
+              <w:rPr>
+                <w:rFonts w:ascii="GDSTransportWebsite" w:eastAsia="Times New Roman" w:hAnsi="GDSTransportWebsite" w:cs="Times New Roman"/>
+                <w:color w:val="60686D"/>
+                <w:sz w:val="24"/>
+                <w:szCs w:val="24"/>
+              </w:rPr>
+              <w:t>&lt;{</w:t>
             </w:r>
             <w:proofErr w:type="spellStart"/>
+            <w:proofErr w:type="gramEnd"/>
             <w:r>
               <w:rPr>
                 <w:rFonts w:ascii="GDSTransportWebsite" w:eastAsia="Times New Roman" w:hAnsi="GDSTransportWebsite" w:cs="Times New Roman"/>
@@ -919,6 +941,76 @@
         </w:tc>
       </w:tr>
       <w:tr>
+        <w:trPr>
+          <w:trHeight w:val="680"/>
+        </w:trPr>
+        <w:tc>
+          <w:tcPr>
+            <w:tcW w:w="3539" w:type="dxa"/>
+          </w:tcPr>
+          <w:p>
+            <w:pPr>
+              <w:pStyle w:val="NormalWeb"/>
+              <w:spacing w:before="40" w:beforeAutospacing="0" w:after="40" w:afterAutospacing="0"/>
+              <w:rPr>
+                <w:rFonts w:ascii="GDSTransportWebsite" w:hAnsi="GDSTransportWebsite"/>
+                <w:b/>
+                <w:bCs/>
+                <w:color w:val="0A0A0A"/>
+                <w:shd w:val="clear" w:color="auto" w:fill="FFFFFF"/>
+              </w:rPr>
+            </w:pPr>
+            <w:r>
+              <w:rPr>
+                <w:rFonts w:ascii="GDSTransportWebsite" w:hAnsi="GDSTransportWebsite"/>
+                <w:b/>
+                <w:bCs/>
+                <w:color w:val="0A0A0A"/>
+                <w:shd w:val="clear" w:color="auto" w:fill="FFFFFF"/>
+              </w:rPr>
+              <w:t>Litigation friend</w:t>
+            </w:r>
+          </w:p>
+        </w:tc>
+        <w:tc>
+          <w:tcPr>
+            <w:tcW w:w="6521" w:type="dxa"/>
+          </w:tcPr>
+          <w:p>
+            <w:pPr>
+              <w:spacing w:before="40" w:after="40"/>
+              <w:rPr>
+                <w:rFonts w:ascii="GDSTransportWebsite" w:hAnsi="GDSTransportWebsite"/>
+                <w:color w:val="0A0A0A"/>
+              </w:rPr>
+            </w:pPr>
+            <w:r>
+              <w:rPr>
+                <w:rFonts w:ascii="GDSTransportWebsite" w:hAnsi="GDSTransportWebsite"/>
+                <w:color w:val="0A0A0A"/>
+              </w:rPr>
+              <w:t>&lt;&lt;</w:t>
+            </w:r>
+            <w:proofErr w:type="spellStart"/>
+            <w:r>
+              <w:rPr>
+                <w:rFonts w:ascii="GDSTransportWebsite" w:hAnsi="GDSTransportWebsite"/>
+                <w:color w:val="0A0A0A"/>
+              </w:rPr>
+              <w:t>litigationFriendName</w:t>
+            </w:r>
+            <w:proofErr w:type="spellEnd"/>
+            <w:r>
+              <w:rPr>
+                <w:rFonts w:ascii="GDSTransportWebsite" w:hAnsi="GDSTransportWebsite"/>
+                <w:color w:val="0A0A0A"/>
+              </w:rPr>
+              <w:t>&gt;&gt;</w:t>
+            </w:r>
+          </w:p>
+        </w:tc>
+      </w:tr>
+      <w:tr>
         <w:tc>
           <w:tcPr>
             <w:tcW w:w="3539" w:type="dxa"/>
@@ -991,6 +1083,7 @@
               </w:rPr>
               <w:t>.AddressLine</w:t>
             </w:r>
+            <w:proofErr w:type="gramStart"/>
             <w:r>
               <w:rPr>
                 <w:rFonts w:ascii="GDSTransportWebsite" w:hAnsi="GDSTransportWebsite"/>
@@ -1003,7 +1096,15 @@
                 <w:rFonts w:ascii="GDSTransportWebsite" w:hAnsi="GDSTransportWebsite"/>
                 <w:color w:val="0A0A0A"/>
               </w:rPr>
-              <w:t>!=null}&gt;&gt;&lt;&lt;</w:t>
+              <w:t>!=</w:t>
+            </w:r>
+            <w:proofErr w:type="gramEnd"/>
+            <w:r>
+              <w:rPr>
+                <w:rFonts w:ascii="GDSTransportWebsite" w:hAnsi="GDSTransportWebsite"/>
+                <w:color w:val="0A0A0A"/>
+              </w:rPr>
+              <w:t>null}&gt;&gt;&lt;&lt;</w:t>
             </w:r>
             <w:r>
               <w:rPr>
@@ -1118,14 +1219,30 @@
                 <w:rFonts w:ascii="GDSTransportWebsite" w:hAnsi="GDSTransportWebsite"/>
                 <w:color w:val="0A0A0A"/>
               </w:rPr>
-              <w:t>.AddressLine2&gt;&gt;&lt;&lt;es_&gt;&gt;&lt;&lt;cs_{</w:t>
-            </w:r>
-            <w:r>
-              <w:rPr>
-                <w:rFonts w:ascii="GDSTransportWebsite" w:hAnsi="GDSTransportWebsite"/>
-                <w:color w:val="0A0A0A"/>
-              </w:rPr>
-              <w:t>!isBlank(</w:t>
+              <w:t>.AddressLine2&gt;&gt;&lt;&lt;es_&gt;&gt;&lt;&lt;cs_</w:t>
+            </w:r>
+            <w:proofErr w:type="gramStart"/>
+            <w:r>
+              <w:rPr>
+                <w:rFonts w:ascii="GDSTransportWebsite" w:hAnsi="GDSTransportWebsite"/>
+                <w:color w:val="0A0A0A"/>
+              </w:rPr>
+              <w:t>{</w:t>
+            </w:r>
+            <w:r>
+              <w:rPr>
+                <w:rFonts w:ascii="GDSTransportWebsite" w:hAnsi="GDSTransportWebsite"/>
+                <w:color w:val="0A0A0A"/>
+              </w:rPr>
+              <w:t>!isBlank</w:t>
+            </w:r>
+            <w:proofErr w:type="gramEnd"/>
+            <w:r>
+              <w:rPr>
+                <w:rFonts w:ascii="GDSTransportWebsite" w:hAnsi="GDSTransportWebsite"/>
+                <w:color w:val="0A0A0A"/>
+              </w:rPr>
+              <w:t>(</w:t>
             </w:r>
             <w:r>
               <w:rPr>
@@ -1197,7 +1314,15 @@
                 <w:rFonts w:ascii="GDSTransportWebsite" w:hAnsi="GDSTransportWebsite"/>
                 <w:color w:val="0A0A0A"/>
               </w:rPr>
-              <w:t>.AddressLine3&gt;&gt;&lt;&lt;es_&gt;&gt;&lt;&lt;cs_{</w:t>
+              <w:t>.AddressLine3&gt;&gt;&lt;&lt;es_&gt;&gt;&lt;&lt;cs_</w:t>
+            </w:r>
+            <w:proofErr w:type="gramStart"/>
+            <w:r>
+              <w:rPr>
+                <w:rFonts w:ascii="GDSTransportWebsite" w:hAnsi="GDSTransportWebsite"/>
+                <w:color w:val="0A0A0A"/>
+              </w:rPr>
+              <w:t>{</w:t>
             </w:r>
             <w:r>
               <w:rPr>
@@ -1211,7 +1336,15 @@
                 <w:rFonts w:ascii="GDSTransportWebsite" w:hAnsi="GDSTransportWebsite"/>
                 <w:color w:val="0A0A0A"/>
               </w:rPr>
-              <w:t>isBlank(</w:t>
+              <w:t>isBlank</w:t>
+            </w:r>
+            <w:proofErr w:type="gramEnd"/>
+            <w:r>
+              <w:rPr>
+                <w:rFonts w:ascii="GDSTransportWebsite" w:hAnsi="GDSTransportWebsite"/>
+                <w:color w:val="0A0A0A"/>
+              </w:rPr>
+              <w:t>(</w:t>
             </w:r>
             <w:r>
               <w:rPr>
@@ -1329,14 +1462,30 @@
                 <w:rFonts w:ascii="GDSTransportWebsite" w:hAnsi="GDSTransportWebsite"/>
                 <w:color w:val="0A0A0A"/>
               </w:rPr>
-              <w:t>.PostCode&gt;&gt;&lt;&lt;cs_{</w:t>
-            </w:r>
-            <w:r>
-              <w:rPr>
-                <w:rFonts w:ascii="GDSTransportWebsite" w:hAnsi="GDSTransportWebsite"/>
-                <w:color w:val="0A0A0A"/>
-              </w:rPr>
-              <w:t>!isBlank(</w:t>
+              <w:t>.PostCode&gt;&gt;&lt;&lt;cs_</w:t>
+            </w:r>
+            <w:proofErr w:type="gramStart"/>
+            <w:r>
+              <w:rPr>
+                <w:rFonts w:ascii="GDSTransportWebsite" w:hAnsi="GDSTransportWebsite"/>
+                <w:color w:val="0A0A0A"/>
+              </w:rPr>
+              <w:t>{</w:t>
+            </w:r>
+            <w:r>
+              <w:rPr>
+                <w:rFonts w:ascii="GDSTransportWebsite" w:hAnsi="GDSTransportWebsite"/>
+                <w:color w:val="0A0A0A"/>
+              </w:rPr>
+              <w:t>!isBlank</w:t>
+            </w:r>
+            <w:proofErr w:type="gramEnd"/>
+            <w:r>
+              <w:rPr>
+                <w:rFonts w:ascii="GDSTransportWebsite" w:hAnsi="GDSTransportWebsite"/>
+                <w:color w:val="0A0A0A"/>
+              </w:rPr>
+              <w:t>(</w:t>
             </w:r>
             <w:r>
               <w:rPr>
@@ -1797,7 +1946,15 @@
                 <w:rFonts w:ascii="GDSTransportWebsite" w:hAnsi="GDSTransportWebsite"/>
                 <w:color w:val="0A0A0A"/>
               </w:rPr>
-              <w:t>&lt;cs_{</w:t>
+              <w:t>&lt;cs_</w:t>
+            </w:r>
+            <w:proofErr w:type="gramStart"/>
+            <w:r>
+              <w:rPr>
+                <w:rFonts w:ascii="GDSTransportWebsite" w:hAnsi="GDSTransportWebsite"/>
+                <w:color w:val="0A0A0A"/>
+              </w:rPr>
+              <w:t>{</w:t>
             </w:r>
             <w:bookmarkStart w:id="0" w:name="OLE_LINK1"/>
             <w:bookmarkStart w:id="1" w:name="OLE_LINK2"/>
@@ -1806,7 +1963,15 @@
                 <w:rFonts w:ascii="GDSTransportWebsite" w:hAnsi="GDSTransportWebsite"/>
                 <w:color w:val="0A0A0A"/>
               </w:rPr>
-              <w:t>!isBlank(</w:t>
+              <w:t>!isBlank</w:t>
+            </w:r>
+            <w:proofErr w:type="gramEnd"/>
+            <w:r>
+              <w:rPr>
+                <w:rFonts w:ascii="GDSTransportWebsite" w:hAnsi="GDSTransportWebsite"/>
+                <w:color w:val="0A0A0A"/>
+              </w:rPr>
+              <w:t>(</w:t>
             </w:r>
             <w:bookmarkEnd w:id="0"/>
             <w:bookmarkEnd w:id="1"/>
@@ -1966,6 +2131,7 @@
                 <w:color w:val="0A0A0A"/>
               </w:rPr>
             </w:pPr>
+            <w:proofErr w:type="gramStart"/>
             <w:r>
               <w:rPr>
                 <w:rFonts w:ascii="GDSTransportWebsite" w:hAnsi="GDSTransportWebsite"/>
@@ -2000,7 +2166,15 @@
                 <w:rFonts w:ascii="GDSTransportWebsite" w:hAnsi="GDSTransportWebsite"/>
                 <w:color w:val="0A0A0A"/>
               </w:rPr>
-              <w:t>ddress.AddressLine2&gt;&gt;&lt;&lt;es_&gt;&gt;&lt;&lt;cs_{</w:t>
+              <w:t>ddress.AddressLine</w:t>
+            </w:r>
+            <w:proofErr w:type="gramEnd"/>
+            <w:r>
+              <w:rPr>
+                <w:rFonts w:ascii="GDSTransportWebsite" w:hAnsi="GDSTransportWebsite"/>
+                <w:color w:val="0A0A0A"/>
+              </w:rPr>
+              <w:t>2&gt;&gt;&lt;&lt;es_&gt;&gt;&lt;&lt;cs_{</w:t>
             </w:r>
             <w:r>
               <w:rPr>
@@ -2060,6 +2234,7 @@
                 <w:color w:val="0A0A0A"/>
               </w:rPr>
             </w:pPr>
+            <w:proofErr w:type="gramStart"/>
             <w:r>
               <w:rPr>
                 <w:rFonts w:ascii="GDSTransportWebsite" w:hAnsi="GDSTransportWebsite"/>
@@ -2093,7 +2268,15 @@
                 <w:rFonts w:ascii="GDSTransportWebsite" w:hAnsi="GDSTransportWebsite"/>
                 <w:color w:val="0A0A0A"/>
               </w:rPr>
-              <w:t>ddress.AddressLine3&gt;&gt;&lt;&lt;es_&gt;&gt;&lt;&lt;cs_{</w:t>
+              <w:t>ddress.AddressLine</w:t>
+            </w:r>
+            <w:proofErr w:type="gramEnd"/>
+            <w:r>
+              <w:rPr>
+                <w:rFonts w:ascii="GDSTransportWebsite" w:hAnsi="GDSTransportWebsite"/>
+                <w:color w:val="0A0A0A"/>
+              </w:rPr>
+              <w:t>3&gt;&gt;&lt;&lt;es_&gt;&gt;&lt;&lt;cs_{</w:t>
             </w:r>
             <w:r>
               <w:rPr>
@@ -2153,6 +2336,7 @@
                 <w:color w:val="0A0A0A"/>
               </w:rPr>
             </w:pPr>
+            <w:proofErr w:type="gramStart"/>
             <w:r>
               <w:rPr>
                 <w:rFonts w:ascii="GDSTransportWebsite" w:hAnsi="GDSTransportWebsite"/>
@@ -2190,6 +2374,7 @@
               <w:t>ddress.PostTown</w:t>
             </w:r>
             <w:proofErr w:type="spellEnd"/>
+            <w:proofErr w:type="gramEnd"/>
             <w:r>
               <w:rPr>
                 <w:rFonts w:ascii="GDSTransportWebsite" w:hAnsi="GDSTransportWebsite"/>
@@ -2206,6 +2391,7 @@
                 <w:color w:val="0A0A0A"/>
               </w:rPr>
             </w:pPr>
+            <w:proofErr w:type="gramStart"/>
             <w:r>
               <w:rPr>
                 <w:rFonts w:ascii="GDSTransportWebsite" w:hAnsi="GDSTransportWebsite"/>
@@ -2239,7 +2425,15 @@
                 <w:rFonts w:ascii="GDSTransportWebsite" w:hAnsi="GDSTransportWebsite"/>
                 <w:color w:val="0A0A0A"/>
               </w:rPr>
-              <w:t>ddress.PostCode&gt;&gt;&lt;&lt;cs_{</w:t>
+              <w:t>ddress.PostCode</w:t>
+            </w:r>
+            <w:proofErr w:type="gramEnd"/>
+            <w:r>
+              <w:rPr>
+                <w:rFonts w:ascii="GDSTransportWebsite" w:hAnsi="GDSTransportWebsite"/>
+                <w:color w:val="0A0A0A"/>
+              </w:rPr>
+              <w:t>&gt;&gt;&lt;&lt;cs_{</w:t>
             </w:r>
             <w:r>
               <w:rPr>
@@ -2301,6 +2495,7 @@
                 <w:szCs w:val="36"/>
               </w:rPr>
             </w:pPr>
+            <w:proofErr w:type="gramStart"/>
             <w:r>
               <w:rPr>
                 <w:rFonts w:ascii="GDSTransportWebsite" w:hAnsi="GDSTransportWebsite"/>
@@ -2338,6 +2533,7 @@
               <w:t>ddress.Country</w:t>
             </w:r>
             <w:proofErr w:type="spellEnd"/>
+            <w:proofErr w:type="gramEnd"/>
             <w:r>
               <w:rPr>
                 <w:rFonts w:ascii="GDSTransportWebsite" w:hAnsi="GDSTransportWebsite"/>
@@ -2799,6 +2995,76 @@
         </w:tc>
       </w:tr>
       <w:tr>
+        <w:trPr>
+          <w:trHeight w:val="680"/>
+        </w:trPr>
+        <w:tc>
+          <w:tcPr>
+            <w:tcW w:w="3681" w:type="dxa"/>
+          </w:tcPr>
+          <w:p>
+            <w:pPr>
+              <w:pStyle w:val="NormalWeb"/>
+              <w:spacing w:before="40" w:beforeAutospacing="0" w:after="40" w:afterAutospacing="0"/>
+              <w:rPr>
+                <w:rFonts w:ascii="GDSTransportWebsite" w:hAnsi="GDSTransportWebsite"/>
+                <w:b/>
+                <w:bCs/>
+                <w:color w:val="0A0A0A"/>
+                <w:shd w:val="clear" w:color="auto" w:fill="FFFFFF"/>
+              </w:rPr>
+            </w:pPr>
+            <w:r>
+              <w:rPr>
+                <w:rFonts w:ascii="GDSTransportWebsite" w:hAnsi="GDSTransportWebsite"/>
+                <w:b/>
+                <w:bCs/>
+                <w:color w:val="0A0A0A"/>
+                <w:shd w:val="clear" w:color="auto" w:fill="FFFFFF"/>
+              </w:rPr>
+              <w:t>Litigation friend</w:t>
+            </w:r>
+          </w:p>
+        </w:tc>
+        <w:tc>
+          <w:tcPr>
+            <w:tcW w:w="6344" w:type="dxa"/>
+          </w:tcPr>
+          <w:p>
+            <w:pPr>
+              <w:spacing w:before="40" w:after="40"/>
+              <w:rPr>
+                <w:rFonts w:ascii="GDSTransportWebsite" w:hAnsi="GDSTransportWebsite"/>
+                <w:color w:val="0A0A0A"/>
+              </w:rPr>
+            </w:pPr>
+            <w:r>
+              <w:rPr>
+                <w:rFonts w:ascii="GDSTransportWebsite" w:hAnsi="GDSTransportWebsite"/>
+                <w:color w:val="0A0A0A"/>
+              </w:rPr>
+              <w:t>&lt;&lt;</w:t>
+            </w:r>
+            <w:proofErr w:type="spellStart"/>
+            <w:r>
+              <w:rPr>
+                <w:rFonts w:ascii="GDSTransportWebsite" w:hAnsi="GDSTransportWebsite"/>
+                <w:color w:val="0A0A0A"/>
+              </w:rPr>
+              <w:t>litigationFriendName</w:t>
+            </w:r>
+            <w:proofErr w:type="spellEnd"/>
+            <w:r>
+              <w:rPr>
+                <w:rFonts w:ascii="GDSTransportWebsite" w:hAnsi="GDSTransportWebsite"/>
+                <w:color w:val="0A0A0A"/>
+              </w:rPr>
+              <w:t>&gt;&gt;</w:t>
+            </w:r>
+          </w:p>
+        </w:tc>
+      </w:tr>
+      <w:tr>
         <w:tc>
           <w:tcPr>
             <w:tcW w:w="3681" w:type="dxa"/>
@@ -2871,6 +3137,7 @@
               </w:rPr>
               <w:t>.AddressLine</w:t>
             </w:r>
+            <w:proofErr w:type="gramStart"/>
             <w:r>
               <w:rPr>
                 <w:rFonts w:ascii="GDSTransportWebsite" w:hAnsi="GDSTransportWebsite"/>
@@ -2883,7 +3150,15 @@
                 <w:rFonts w:ascii="GDSTransportWebsite" w:hAnsi="GDSTransportWebsite"/>
                 <w:color w:val="0A0A0A"/>
               </w:rPr>
-              <w:t>!=null}&gt;&gt;&lt;&lt;</w:t>
+              <w:t>!=</w:t>
+            </w:r>
+            <w:proofErr w:type="gramEnd"/>
+            <w:r>
+              <w:rPr>
+                <w:rFonts w:ascii="GDSTransportWebsite" w:hAnsi="GDSTransportWebsite"/>
+                <w:color w:val="0A0A0A"/>
+              </w:rPr>
+              <w:t>null}&gt;&gt;&lt;&lt;</w:t>
             </w:r>
             <w:r>
               <w:rPr>
@@ -2977,14 +3252,30 @@
                 <w:rFonts w:ascii="GDSTransportWebsite" w:hAnsi="GDSTransportWebsite"/>
                 <w:color w:val="0A0A0A"/>
               </w:rPr>
-              <w:t>ddress.AddressLine2&gt;&gt;&lt;&lt;es_&gt;&gt;&lt;&lt;cs_{</w:t>
-            </w:r>
-            <w:r>
-              <w:rPr>
-                <w:rFonts w:ascii="GDSTransportWebsite" w:hAnsi="GDSTransportWebsite"/>
-                <w:color w:val="0A0A0A"/>
-              </w:rPr>
-              <w:t>!isBlank(primaryA</w:t>
+              <w:t>ddress.AddressLine2&gt;&gt;&lt;&lt;es_&gt;&gt;&lt;&lt;cs_</w:t>
+            </w:r>
+            <w:proofErr w:type="gramStart"/>
+            <w:r>
+              <w:rPr>
+                <w:rFonts w:ascii="GDSTransportWebsite" w:hAnsi="GDSTransportWebsite"/>
+                <w:color w:val="0A0A0A"/>
+              </w:rPr>
+              <w:t>{</w:t>
+            </w:r>
+            <w:r>
+              <w:rPr>
+                <w:rFonts w:ascii="GDSTransportWebsite" w:hAnsi="GDSTransportWebsite"/>
+                <w:color w:val="0A0A0A"/>
+              </w:rPr>
+              <w:t>!isBlank</w:t>
+            </w:r>
+            <w:proofErr w:type="gramEnd"/>
+            <w:r>
+              <w:rPr>
+                <w:rFonts w:ascii="GDSTransportWebsite" w:hAnsi="GDSTransportWebsite"/>
+                <w:color w:val="0A0A0A"/>
+              </w:rPr>
+              <w:t>(primaryA</w:t>
             </w:r>
             <w:r>
               <w:rPr>
@@ -3035,7 +3326,15 @@
                 <w:rFonts w:ascii="GDSTransportWebsite" w:hAnsi="GDSTransportWebsite"/>
                 <w:color w:val="0A0A0A"/>
               </w:rPr>
-              <w:t>ddress.AddressLine3&gt;&gt;&lt;&lt;es_&gt;&gt;&lt;&lt;cs_{</w:t>
+              <w:t>ddress.AddressLine3&gt;&gt;&lt;&lt;es_&gt;&gt;&lt;&lt;cs_</w:t>
+            </w:r>
+            <w:proofErr w:type="gramStart"/>
+            <w:r>
+              <w:rPr>
+                <w:rFonts w:ascii="GDSTransportWebsite" w:hAnsi="GDSTransportWebsite"/>
+                <w:color w:val="0A0A0A"/>
+              </w:rPr>
+              <w:t>{</w:t>
             </w:r>
             <w:r>
               <w:rPr>
@@ -3049,7 +3348,15 @@
                 <w:rFonts w:ascii="GDSTransportWebsite" w:hAnsi="GDSTransportWebsite"/>
                 <w:color w:val="0A0A0A"/>
               </w:rPr>
-              <w:t>isBlank(primaryA</w:t>
+              <w:t>isBlank</w:t>
+            </w:r>
+            <w:proofErr w:type="gramEnd"/>
+            <w:r>
+              <w:rPr>
+                <w:rFonts w:ascii="GDSTransportWebsite" w:hAnsi="GDSTransportWebsite"/>
+                <w:color w:val="0A0A0A"/>
+              </w:rPr>
+              <w:t>(primaryA</w:t>
             </w:r>
             <w:r>
               <w:rPr>
@@ -3139,14 +3446,30 @@
                 <w:rFonts w:ascii="GDSTransportWebsite" w:hAnsi="GDSTransportWebsite"/>
                 <w:color w:val="0A0A0A"/>
               </w:rPr>
-              <w:t>ddress.PostCode&gt;&gt;&lt;&lt;cs_{</w:t>
-            </w:r>
-            <w:r>
-              <w:rPr>
-                <w:rFonts w:ascii="GDSTransportWebsite" w:hAnsi="GDSTransportWebsite"/>
-                <w:color w:val="0A0A0A"/>
-              </w:rPr>
-              <w:t>!isBlank(primaryA</w:t>
+              <w:t>ddress.PostCode&gt;&gt;&lt;&lt;cs_</w:t>
+            </w:r>
+            <w:proofErr w:type="gramStart"/>
+            <w:r>
+              <w:rPr>
+                <w:rFonts w:ascii="GDSTransportWebsite" w:hAnsi="GDSTransportWebsite"/>
+                <w:color w:val="0A0A0A"/>
+              </w:rPr>
+              <w:t>{</w:t>
+            </w:r>
+            <w:r>
+              <w:rPr>
+                <w:rFonts w:ascii="GDSTransportWebsite" w:hAnsi="GDSTransportWebsite"/>
+                <w:color w:val="0A0A0A"/>
+              </w:rPr>
+              <w:t>!isBlank</w:t>
+            </w:r>
+            <w:proofErr w:type="gramEnd"/>
+            <w:r>
+              <w:rPr>
+                <w:rFonts w:ascii="GDSTransportWebsite" w:hAnsi="GDSTransportWebsite"/>
+                <w:color w:val="0A0A0A"/>
+              </w:rPr>
+              <w:t>(primaryA</w:t>
             </w:r>
             <w:r>
               <w:rPr>
@@ -3270,7 +3593,7 @@
                 <w:color w:val="0A0A0A"/>
                 <w:shd w:val="clear" w:color="auto" w:fill="FFFFFF"/>
               </w:rPr>
-              <w:t>Contact name</w:t>
+              <w:t>Organisation name</w:t>
             </w:r>
           </w:p>
         </w:tc>
@@ -3302,14 +3625,30 @@
               <w:t>&lt;</w:t>
             </w:r>
             <w:proofErr w:type="spellStart"/>
-            <w:r>
-              <w:rPr>
-                <w:rFonts w:ascii="GDSTransportWebsite" w:hAnsi="GDSTransportWebsite"/>
-                <w:color w:val="0A0A0A"/>
-              </w:rPr>
-              <w:t>representative.contactName</w:t>
+            <w:proofErr w:type="gramStart"/>
+            <w:r>
+              <w:rPr>
+                <w:rFonts w:ascii="GDSTransportWebsite" w:hAnsi="GDSTransportWebsite"/>
+                <w:color w:val="0A0A0A"/>
+              </w:rPr>
+              <w:t>representative.</w:t>
+            </w:r>
+            <w:r>
+              <w:rPr>
+                <w:rFonts w:ascii="GDSTransportWebsite" w:hAnsi="GDSTransportWebsite"/>
+                <w:color w:val="0A0A0A"/>
+              </w:rPr>
+              <w:t>organisation</w:t>
+            </w:r>
+            <w:r>
+              <w:rPr>
+                <w:rFonts w:ascii="GDSTransportWebsite" w:hAnsi="GDSTransportWebsite"/>
+                <w:color w:val="0A0A0A"/>
+              </w:rPr>
+              <w:t>Name</w:t>
             </w:r>
             <w:proofErr w:type="spellEnd"/>
+            <w:proofErr w:type="gramEnd"/>
             <w:r>
               <w:rPr>
                 <w:rFonts w:ascii="GDSTransportWebsite" w:hAnsi="GDSTransportWebsite"/>
@@ -3323,6 +3662,653 @@
                 <w:color w:val="0A0A0A"/>
               </w:rPr>
               <w:t>&gt;</w:t>
+            </w:r>
+          </w:p>
+        </w:tc>
+      </w:tr>
+      <w:tr>
+        <w:tc>
+          <w:tcPr>
+            <w:tcW w:w="3681" w:type="dxa"/>
+          </w:tcPr>
+          <w:p>
+            <w:pPr>
+              <w:pStyle w:val="NormalWeb"/>
+              <w:spacing w:before="40" w:beforeAutospacing="0" w:after="40" w:afterAutospacing="0"/>
+              <w:rPr>
+                <w:rFonts w:ascii="GDSTransportWebsite" w:hAnsi="GDSTransportWebsite"/>
+                <w:b/>
+                <w:bCs/>
+                <w:color w:val="0A0A0A"/>
+                <w:shd w:val="clear" w:color="auto" w:fill="FFFFFF"/>
+              </w:rPr>
+            </w:pPr>
+            <w:r>
+              <w:rPr>
+                <w:rFonts w:ascii="GDSTransportWebsite" w:hAnsi="GDSTransportWebsite"/>
+                <w:b/>
+                <w:bCs/>
+                <w:color w:val="0A0A0A"/>
+                <w:shd w:val="clear" w:color="auto" w:fill="FFFFFF"/>
+              </w:rPr>
+              <w:lastRenderedPageBreak/>
+              <w:t>Address</w:t>
+            </w:r>
+          </w:p>
+        </w:tc>
+        <w:tc>
+          <w:tcPr>
+            <w:tcW w:w="6344" w:type="dxa"/>
+          </w:tcPr>
+          <w:p>
+            <w:pPr>
+              <w:spacing w:before="40" w:after="40"/>
+              <w:rPr>
+                <w:rFonts w:ascii="GDSTransportWebsite" w:hAnsi="GDSTransportWebsite"/>
+                <w:color w:val="0A0A0A"/>
+              </w:rPr>
+            </w:pPr>
+            <w:r>
+              <w:rPr>
+                <w:rFonts w:ascii="GDSTransportWebsite" w:hAnsi="GDSTransportWebsite"/>
+                <w:color w:val="0A0A0A"/>
+              </w:rPr>
+              <w:t>&lt;&lt;</w:t>
+            </w:r>
+            <w:r>
+              <w:rPr>
+                <w:rFonts w:ascii="GDSTransportWebsite" w:hAnsi="GDSTransportWebsite"/>
+                <w:color w:val="0A0A0A"/>
+              </w:rPr>
+              <w:t>cs_</w:t>
+            </w:r>
+            <w:proofErr w:type="gramStart"/>
+            <w:r>
+              <w:rPr>
+                <w:rFonts w:ascii="GDSTransportWebsite" w:hAnsi="GDSTransportWebsite"/>
+                <w:color w:val="0A0A0A"/>
+              </w:rPr>
+              <w:t>{</w:t>
+            </w:r>
+            <w:r>
+              <w:rPr>
+                <w:rFonts w:ascii="GDSTransportWebsite" w:hAnsi="GDSTransportWebsite"/>
+                <w:color w:val="0A0A0A"/>
+              </w:rPr>
+              <w:t>!isBlank</w:t>
+            </w:r>
+            <w:proofErr w:type="gramEnd"/>
+            <w:r>
+              <w:rPr>
+                <w:rFonts w:ascii="GDSTransportWebsite" w:hAnsi="GDSTransportWebsite"/>
+                <w:color w:val="0A0A0A"/>
+              </w:rPr>
+              <w:t>(</w:t>
+            </w:r>
+            <w:r>
+              <w:rPr>
+                <w:rFonts w:ascii="GDSTransportWebsite" w:hAnsi="GDSTransportWebsite"/>
+                <w:color w:val="0A0A0A"/>
+              </w:rPr>
+              <w:t>representative.</w:t>
+            </w:r>
+            <w:r>
+              <w:rPr>
+                <w:rFonts w:ascii="GDSTransportWebsite" w:hAnsi="GDSTransportWebsite"/>
+                <w:color w:val="0A0A0A"/>
+              </w:rPr>
+              <w:t>serviceA</w:t>
+            </w:r>
+            <w:r>
+              <w:rPr>
+                <w:rFonts w:ascii="GDSTransportWebsite" w:hAnsi="GDSTransportWebsite"/>
+                <w:color w:val="0A0A0A"/>
+              </w:rPr>
+              <w:t>ddress.AddressLine</w:t>
+            </w:r>
+            <w:r>
+              <w:rPr>
+                <w:rFonts w:ascii="GDSTransportWebsite" w:hAnsi="GDSTransportWebsite"/>
+                <w:color w:val="0A0A0A"/>
+              </w:rPr>
+              <w:t>1</w:t>
+            </w:r>
+            <w:r>
+              <w:rPr>
+                <w:rFonts w:ascii="GDSTransportWebsite" w:hAnsi="GDSTransportWebsite"/>
+                <w:color w:val="0A0A0A"/>
+              </w:rPr>
+              <w:t>)</w:t>
+            </w:r>
+            <w:r>
+              <w:rPr>
+                <w:rFonts w:ascii="GDSTransportWebsite" w:hAnsi="GDSTransportWebsite"/>
+                <w:color w:val="0A0A0A"/>
+              </w:rPr>
+              <w:t>}&gt;&gt;</w:t>
+            </w:r>
+            <w:r>
+              <w:rPr>
+                <w:rFonts w:ascii="GDSTransportWebsite" w:hAnsi="GDSTransportWebsite"/>
+                <w:color w:val="0A0A0A"/>
+              </w:rPr>
+              <w:t>&lt;&lt;</w:t>
+            </w:r>
+            <w:r>
+              <w:rPr>
+                <w:rFonts w:ascii="GDSTransportWebsite" w:hAnsi="GDSTransportWebsite"/>
+                <w:color w:val="0A0A0A"/>
+              </w:rPr>
+              <w:t>representative.</w:t>
+            </w:r>
+            <w:r>
+              <w:rPr>
+                <w:rFonts w:ascii="GDSTransportWebsite" w:hAnsi="GDSTransportWebsite"/>
+                <w:color w:val="0A0A0A"/>
+              </w:rPr>
+              <w:t>serviceA</w:t>
+            </w:r>
+            <w:r>
+              <w:rPr>
+                <w:rFonts w:ascii="GDSTransportWebsite" w:hAnsi="GDSTransportWebsite"/>
+                <w:color w:val="0A0A0A"/>
+              </w:rPr>
+              <w:t>ddress.AddressLine1&gt;&gt;</w:t>
+            </w:r>
+            <w:r>
+              <w:rPr>
+                <w:rFonts w:ascii="GDSTransportWebsite" w:hAnsi="GDSTransportWebsite"/>
+                <w:color w:val="0A0A0A"/>
+              </w:rPr>
+              <w:t>&lt;&lt;es_&gt;&gt;</w:t>
+            </w:r>
+            <w:r>
+              <w:rPr>
+                <w:rFonts w:ascii="GDSTransportWebsite" w:hAnsi="GDSTransportWebsite"/>
+                <w:color w:val="0A0A0A"/>
+              </w:rPr>
+              <w:t>&lt;&lt;cs_{</w:t>
+            </w:r>
+            <w:r>
+              <w:rPr>
+                <w:rFonts w:ascii="GDSTransportWebsite" w:hAnsi="GDSTransportWebsite"/>
+                <w:color w:val="0A0A0A"/>
+              </w:rPr>
+              <w:t>!isBlank(</w:t>
+            </w:r>
+            <w:r>
+              <w:rPr>
+                <w:rFonts w:ascii="GDSTransportWebsite" w:hAnsi="GDSTransportWebsite"/>
+                <w:color w:val="0A0A0A"/>
+              </w:rPr>
+              <w:t>representative.</w:t>
+            </w:r>
+            <w:r>
+              <w:rPr>
+                <w:rFonts w:ascii="GDSTransportWebsite" w:hAnsi="GDSTransportWebsite"/>
+                <w:color w:val="0A0A0A"/>
+              </w:rPr>
+              <w:t>serviceA</w:t>
+            </w:r>
+            <w:r>
+              <w:rPr>
+                <w:rFonts w:ascii="GDSTransportWebsite" w:hAnsi="GDSTransportWebsite"/>
+                <w:color w:val="0A0A0A"/>
+              </w:rPr>
+              <w:t>ddress.AddressLine2</w:t>
+            </w:r>
+            <w:r>
+              <w:rPr>
+                <w:rFonts w:ascii="GDSTransportWebsite" w:hAnsi="GDSTransportWebsite"/>
+                <w:color w:val="0A0A0A"/>
+              </w:rPr>
+              <w:t>)</w:t>
+            </w:r>
+            <w:r>
+              <w:rPr>
+                <w:rFonts w:ascii="GDSTransportWebsite" w:hAnsi="GDSTransportWebsite"/>
+                <w:color w:val="0A0A0A"/>
+              </w:rPr>
+              <w:t>}&gt;&gt;</w:t>
+            </w:r>
+          </w:p>
+          <w:p>
+            <w:pPr>
+              <w:spacing w:before="40" w:after="40"/>
+              <w:rPr>
+                <w:rFonts w:ascii="GDSTransportWebsite" w:hAnsi="GDSTransportWebsite"/>
+                <w:color w:val="0A0A0A"/>
+              </w:rPr>
+            </w:pPr>
+            <w:r>
+              <w:rPr>
+                <w:rFonts w:ascii="GDSTransportWebsite" w:hAnsi="GDSTransportWebsite"/>
+                <w:color w:val="0A0A0A"/>
+              </w:rPr>
+              <w:t>&lt;&lt;</w:t>
+            </w:r>
+            <w:proofErr w:type="gramStart"/>
+            <w:r>
+              <w:rPr>
+                <w:rFonts w:ascii="GDSTransportWebsite" w:hAnsi="GDSTransportWebsite"/>
+                <w:color w:val="0A0A0A"/>
+              </w:rPr>
+              <w:t>representative.</w:t>
+            </w:r>
+            <w:r>
+              <w:rPr>
+                <w:rFonts w:ascii="GDSTransportWebsite" w:hAnsi="GDSTransportWebsite"/>
+                <w:color w:val="0A0A0A"/>
+              </w:rPr>
+              <w:t>serviceA</w:t>
+            </w:r>
+            <w:r>
+              <w:rPr>
+                <w:rFonts w:ascii="GDSTransportWebsite" w:hAnsi="GDSTransportWebsite"/>
+                <w:color w:val="0A0A0A"/>
+              </w:rPr>
+              <w:t>ddress.AddressLine</w:t>
+            </w:r>
+            <w:proofErr w:type="gramEnd"/>
+            <w:r>
+              <w:rPr>
+                <w:rFonts w:ascii="GDSTransportWebsite" w:hAnsi="GDSTransportWebsite"/>
+                <w:color w:val="0A0A0A"/>
+              </w:rPr>
+              <w:t>2&gt;&gt;&lt;&lt;es_&gt;&gt;&lt;&lt;cs_{</w:t>
+            </w:r>
+            <w:r>
+              <w:rPr>
+                <w:rFonts w:ascii="GDSTransportWebsite" w:hAnsi="GDSTransportWebsite"/>
+                <w:color w:val="0A0A0A"/>
+              </w:rPr>
+              <w:t>!isBlank(</w:t>
+            </w:r>
+            <w:r>
+              <w:rPr>
+                <w:rFonts w:ascii="GDSTransportWebsite" w:hAnsi="GDSTransportWebsite"/>
+                <w:color w:val="0A0A0A"/>
+              </w:rPr>
+              <w:t>representative.</w:t>
+            </w:r>
+            <w:r>
+              <w:rPr>
+                <w:rFonts w:ascii="GDSTransportWebsite" w:hAnsi="GDSTransportWebsite"/>
+                <w:color w:val="0A0A0A"/>
+              </w:rPr>
+              <w:t>serviceA</w:t>
+            </w:r>
+            <w:r>
+              <w:rPr>
+                <w:rFonts w:ascii="GDSTransportWebsite" w:hAnsi="GDSTransportWebsite"/>
+                <w:color w:val="0A0A0A"/>
+              </w:rPr>
+              <w:t>ddress.AddressLine3</w:t>
+            </w:r>
+            <w:r>
+              <w:rPr>
+                <w:rFonts w:ascii="GDSTransportWebsite" w:hAnsi="GDSTransportWebsite"/>
+                <w:color w:val="0A0A0A"/>
+              </w:rPr>
+              <w:t>)</w:t>
+            </w:r>
+            <w:r>
+              <w:rPr>
+                <w:rFonts w:ascii="GDSTransportWebsite" w:hAnsi="GDSTransportWebsite"/>
+                <w:color w:val="0A0A0A"/>
+              </w:rPr>
+              <w:t>}&gt;&gt;</w:t>
+            </w:r>
+          </w:p>
+          <w:p>
+            <w:pPr>
+              <w:spacing w:before="40" w:after="40"/>
+              <w:rPr>
+                <w:rFonts w:ascii="GDSTransportWebsite" w:hAnsi="GDSTransportWebsite"/>
+                <w:color w:val="0A0A0A"/>
+              </w:rPr>
+            </w:pPr>
+            <w:r>
+              <w:rPr>
+                <w:rFonts w:ascii="GDSTransportWebsite" w:hAnsi="GDSTransportWebsite"/>
+                <w:color w:val="0A0A0A"/>
+              </w:rPr>
+              <w:t>&lt;&lt;</w:t>
+            </w:r>
+            <w:proofErr w:type="gramStart"/>
+            <w:r>
+              <w:rPr>
+                <w:rFonts w:ascii="GDSTransportWebsite" w:hAnsi="GDSTransportWebsite"/>
+                <w:color w:val="0A0A0A"/>
+              </w:rPr>
+              <w:t>representative.</w:t>
+            </w:r>
+            <w:r>
+              <w:rPr>
+                <w:rFonts w:ascii="GDSTransportWebsite" w:hAnsi="GDSTransportWebsite"/>
+                <w:color w:val="0A0A0A"/>
+              </w:rPr>
+              <w:t>serviceA</w:t>
+            </w:r>
+            <w:r>
+              <w:rPr>
+                <w:rFonts w:ascii="GDSTransportWebsite" w:hAnsi="GDSTransportWebsite"/>
+                <w:color w:val="0A0A0A"/>
+              </w:rPr>
+              <w:t>ddress.AddressLine</w:t>
+            </w:r>
+            <w:proofErr w:type="gramEnd"/>
+            <w:r>
+              <w:rPr>
+                <w:rFonts w:ascii="GDSTransportWebsite" w:hAnsi="GDSTransportWebsite"/>
+                <w:color w:val="0A0A0A"/>
+              </w:rPr>
+              <w:t>3&gt;&gt;&lt;&lt;es_&gt;&gt;&lt;&lt;cs_{</w:t>
+            </w:r>
+            <w:r>
+              <w:rPr>
+                <w:rFonts w:ascii="GDSTransportWebsite" w:hAnsi="GDSTransportWebsite"/>
+                <w:color w:val="0A0A0A"/>
+              </w:rPr>
+              <w:t>!isBlank(</w:t>
+            </w:r>
+            <w:r>
+              <w:rPr>
+                <w:rFonts w:ascii="GDSTransportWebsite" w:hAnsi="GDSTransportWebsite"/>
+                <w:color w:val="0A0A0A"/>
+              </w:rPr>
+              <w:t>representative.</w:t>
+            </w:r>
+            <w:r>
+              <w:rPr>
+                <w:rFonts w:ascii="GDSTransportWebsite" w:hAnsi="GDSTransportWebsite"/>
+                <w:color w:val="0A0A0A"/>
+              </w:rPr>
+              <w:t>serviceA</w:t>
+            </w:r>
+            <w:r>
+              <w:rPr>
+                <w:rFonts w:ascii="GDSTransportWebsite" w:hAnsi="GDSTransportWebsite"/>
+                <w:color w:val="0A0A0A"/>
+              </w:rPr>
+              <w:t>ddress.PostTown</w:t>
+            </w:r>
+            <w:r>
+              <w:rPr>
+                <w:rFonts w:ascii="GDSTransportWebsite" w:hAnsi="GDSTransportWebsite"/>
+                <w:color w:val="0A0A0A"/>
+              </w:rPr>
+              <w:t>)</w:t>
+            </w:r>
+            <w:r>
+              <w:rPr>
+                <w:rFonts w:ascii="GDSTransportWebsite" w:hAnsi="GDSTransportWebsite"/>
+                <w:color w:val="0A0A0A"/>
+              </w:rPr>
+              <w:t>}&gt;&gt;</w:t>
+            </w:r>
+          </w:p>
+          <w:p>
+            <w:pPr>
+              <w:spacing w:before="40" w:after="40"/>
+              <w:rPr>
+                <w:rFonts w:ascii="GDSTransportWebsite" w:hAnsi="GDSTransportWebsite"/>
+                <w:color w:val="0A0A0A"/>
+              </w:rPr>
+            </w:pPr>
+            <w:r>
+              <w:rPr>
+                <w:rFonts w:ascii="GDSTransportWebsite" w:hAnsi="GDSTransportWebsite"/>
+                <w:color w:val="0A0A0A"/>
+              </w:rPr>
+              <w:t>&lt;&lt;</w:t>
+            </w:r>
+            <w:proofErr w:type="spellStart"/>
+            <w:proofErr w:type="gramStart"/>
+            <w:r>
+              <w:rPr>
+                <w:rFonts w:ascii="GDSTransportWebsite" w:hAnsi="GDSTransportWebsite"/>
+                <w:color w:val="0A0A0A"/>
+              </w:rPr>
+              <w:t>representative.</w:t>
+            </w:r>
+            <w:r>
+              <w:rPr>
+                <w:rFonts w:ascii="GDSTransportWebsite" w:hAnsi="GDSTransportWebsite"/>
+                <w:color w:val="0A0A0A"/>
+              </w:rPr>
+              <w:t>serviceA</w:t>
+            </w:r>
+            <w:r>
+              <w:rPr>
+                <w:rFonts w:ascii="GDSTransportWebsite" w:hAnsi="GDSTransportWebsite"/>
+                <w:color w:val="0A0A0A"/>
+              </w:rPr>
+              <w:t>ddress.PostTown</w:t>
+            </w:r>
+            <w:proofErr w:type="spellEnd"/>
+            <w:proofErr w:type="gramEnd"/>
+            <w:r>
+              <w:rPr>
+                <w:rFonts w:ascii="GDSTransportWebsite" w:hAnsi="GDSTransportWebsite"/>
+                <w:color w:val="0A0A0A"/>
+              </w:rPr>
+              <w:t>&gt;&gt;&lt;&lt;es_&gt;&gt;</w:t>
+            </w:r>
+          </w:p>
+          <w:p>
+            <w:pPr>
+              <w:spacing w:before="40" w:after="40"/>
+              <w:rPr>
+                <w:rFonts w:ascii="GDSTransportWebsite" w:hAnsi="GDSTransportWebsite"/>
+                <w:color w:val="0A0A0A"/>
+              </w:rPr>
+            </w:pPr>
+            <w:r>
+              <w:rPr>
+                <w:rFonts w:ascii="GDSTransportWebsite" w:hAnsi="GDSTransportWebsite"/>
+                <w:color w:val="0A0A0A"/>
+              </w:rPr>
+              <w:t>&lt;&lt;</w:t>
+            </w:r>
+            <w:proofErr w:type="gramStart"/>
+            <w:r>
+              <w:rPr>
+                <w:rFonts w:ascii="GDSTransportWebsite" w:hAnsi="GDSTransportWebsite"/>
+                <w:color w:val="0A0A0A"/>
+              </w:rPr>
+              <w:t>representative.</w:t>
+            </w:r>
+            <w:r>
+              <w:rPr>
+                <w:rFonts w:ascii="GDSTransportWebsite" w:hAnsi="GDSTransportWebsite"/>
+                <w:color w:val="0A0A0A"/>
+              </w:rPr>
+              <w:t>serviceA</w:t>
+            </w:r>
+            <w:r>
+              <w:rPr>
+                <w:rFonts w:ascii="GDSTransportWebsite" w:hAnsi="GDSTransportWebsite"/>
+                <w:color w:val="0A0A0A"/>
+              </w:rPr>
+              <w:t>ddress.PostCode</w:t>
+            </w:r>
+            <w:proofErr w:type="gramEnd"/>
+            <w:r>
+              <w:rPr>
+                <w:rFonts w:ascii="GDSTransportWebsite" w:hAnsi="GDSTransportWebsite"/>
+                <w:color w:val="0A0A0A"/>
+              </w:rPr>
+              <w:t>&gt;&gt;&lt;&lt;cs_{</w:t>
+            </w:r>
+            <w:r>
+              <w:rPr>
+                <w:rFonts w:ascii="GDSTransportWebsite" w:hAnsi="GDSTransportWebsite"/>
+                <w:color w:val="0A0A0A"/>
+              </w:rPr>
+              <w:t>!isBlank(</w:t>
+            </w:r>
+            <w:r>
+              <w:rPr>
+                <w:rFonts w:ascii="GDSTransportWebsite" w:hAnsi="GDSTransportWebsite"/>
+                <w:color w:val="0A0A0A"/>
+              </w:rPr>
+              <w:t>representative.</w:t>
+            </w:r>
+            <w:r>
+              <w:rPr>
+                <w:rFonts w:ascii="GDSTransportWebsite" w:hAnsi="GDSTransportWebsite"/>
+                <w:color w:val="0A0A0A"/>
+              </w:rPr>
+              <w:t>serviceA</w:t>
+            </w:r>
+            <w:r>
+              <w:rPr>
+                <w:rFonts w:ascii="GDSTransportWebsite" w:hAnsi="GDSTransportWebsite"/>
+                <w:color w:val="0A0A0A"/>
+              </w:rPr>
+              <w:t>ddress.Country</w:t>
+            </w:r>
+            <w:r>
+              <w:rPr>
+                <w:rFonts w:ascii="GDSTransportWebsite" w:hAnsi="GDSTransportWebsite"/>
+                <w:color w:val="0A0A0A"/>
+              </w:rPr>
+              <w:t>)</w:t>
+            </w:r>
+            <w:r>
+              <w:rPr>
+                <w:rFonts w:ascii="GDSTransportWebsite" w:hAnsi="GDSTransportWebsite"/>
+                <w:color w:val="0A0A0A"/>
+              </w:rPr>
+              <w:t>}&gt;&gt;</w:t>
+            </w:r>
+          </w:p>
+          <w:p>
+            <w:pPr>
+              <w:spacing w:before="40" w:after="40"/>
+              <w:rPr>
+                <w:rFonts w:ascii="GDSTransportWebsite" w:hAnsi="GDSTransportWebsite"/>
+                <w:color w:val="0A0A0A"/>
+              </w:rPr>
+            </w:pPr>
+            <w:r>
+              <w:rPr>
+                <w:rFonts w:ascii="GDSTransportWebsite" w:hAnsi="GDSTransportWebsite"/>
+                <w:color w:val="0A0A0A"/>
+              </w:rPr>
+              <w:t>&lt;&lt;</w:t>
+            </w:r>
+            <w:r>
+              <w:rPr>
+                <w:rFonts w:ascii="GDSTransportWebsite" w:hAnsi="GDSTransportWebsite"/>
+                <w:color w:val="0A0A0A"/>
+              </w:rPr>
+              <w:t xml:space="preserve"> </w:t>
+            </w:r>
+            <w:proofErr w:type="spellStart"/>
+            <w:proofErr w:type="gramStart"/>
+            <w:r>
+              <w:rPr>
+                <w:rFonts w:ascii="GDSTransportWebsite" w:hAnsi="GDSTransportWebsite"/>
+                <w:color w:val="0A0A0A"/>
+              </w:rPr>
+              <w:t>representative.</w:t>
+            </w:r>
+            <w:r>
+              <w:rPr>
+                <w:rFonts w:ascii="GDSTransportWebsite" w:hAnsi="GDSTransportWebsite"/>
+                <w:color w:val="0A0A0A"/>
+              </w:rPr>
+              <w:t>serviceA</w:t>
+            </w:r>
+            <w:r>
+              <w:rPr>
+                <w:rFonts w:ascii="GDSTransportWebsite" w:hAnsi="GDSTransportWebsite"/>
+                <w:color w:val="0A0A0A"/>
+              </w:rPr>
+              <w:t>ddress.Country</w:t>
+            </w:r>
+            <w:proofErr w:type="spellEnd"/>
+            <w:proofErr w:type="gramEnd"/>
+            <w:r>
+              <w:rPr>
+                <w:rFonts w:ascii="GDSTransportWebsite" w:hAnsi="GDSTransportWebsite"/>
+                <w:color w:val="0A0A0A"/>
+              </w:rPr>
+              <w:t>&gt;&gt;&lt;&lt;es_&gt;&gt;</w:t>
+            </w:r>
+          </w:p>
+        </w:tc>
+      </w:tr>
+      <w:tr>
+        <w:trPr>
+          <w:trHeight w:val="680"/>
+        </w:trPr>
+        <w:tc>
+          <w:tcPr>
+            <w:tcW w:w="3681" w:type="dxa"/>
+          </w:tcPr>
+          <w:p>
+            <w:pPr>
+              <w:pStyle w:val="NormalWeb"/>
+              <w:spacing w:before="40" w:beforeAutospacing="0" w:after="40" w:afterAutospacing="0"/>
+              <w:rPr>
+                <w:rFonts w:ascii="GDSTransportWebsite" w:hAnsi="GDSTransportWebsite"/>
+                <w:b/>
+                <w:bCs/>
+                <w:color w:val="0A0A0A"/>
+                <w:shd w:val="clear" w:color="auto" w:fill="FFFFFF"/>
+              </w:rPr>
+            </w:pPr>
+            <w:r>
+              <w:rPr>
+                <w:rFonts w:ascii="GDSTransportWebsite" w:hAnsi="GDSTransportWebsite"/>
+                <w:b/>
+                <w:bCs/>
+                <w:color w:val="0A0A0A"/>
+                <w:shd w:val="clear" w:color="auto" w:fill="FFFFFF"/>
+              </w:rPr>
+              <w:t>Email address</w:t>
+            </w:r>
+          </w:p>
+        </w:tc>
+        <w:tc>
+          <w:tcPr>
+            <w:tcW w:w="6344" w:type="dxa"/>
+          </w:tcPr>
+          <w:p>
+            <w:pPr>
+              <w:spacing w:before="40" w:after="40"/>
+              <w:rPr>
+                <w:rFonts w:ascii="GDSTransportWebsite" w:hAnsi="GDSTransportWebsite"/>
+                <w:color w:val="0A0A0A"/>
+              </w:rPr>
+            </w:pPr>
+            <w:r>
+              <w:rPr>
+                <w:rFonts w:ascii="GDSTransportWebsite" w:hAnsi="GDSTransportWebsite"/>
+                <w:color w:val="0A0A0A"/>
+              </w:rPr>
+              <w:t>&lt;&lt;</w:t>
+            </w:r>
+            <w:proofErr w:type="spellStart"/>
+            <w:proofErr w:type="gramStart"/>
+            <w:r>
+              <w:rPr>
+                <w:rFonts w:ascii="GDSTransportWebsite" w:hAnsi="GDSTransportWebsite"/>
+                <w:color w:val="0A0A0A"/>
+              </w:rPr>
+              <w:t>representative.emailAddress</w:t>
+            </w:r>
+            <w:proofErr w:type="spellEnd"/>
+            <w:proofErr w:type="gramEnd"/>
+            <w:r>
+              <w:rPr>
+                <w:rFonts w:ascii="GDSTransportWebsite" w:hAnsi="GDSTransportWebsite"/>
+                <w:color w:val="0A0A0A"/>
+              </w:rPr>
+              <w:t>&gt;&gt;</w:t>
             </w:r>
           </w:p>
         </w:tc>
@@ -3348,7 +4334,7 @@
                 <w:color w:val="0A0A0A"/>
                 <w:shd w:val="clear" w:color="auto" w:fill="FFFFFF"/>
               </w:rPr>
-              <w:t>Organisation name</w:t>
+              <w:t>Phone number</w:t>
             </w:r>
           </w:p>
         </w:tc>
@@ -3370,674 +4356,19 @@
                 <w:rFonts w:ascii="GDSTransportWebsite" w:hAnsi="GDSTransportWebsite"/>
                 <w:color w:val="0A0A0A"/>
               </w:rPr>
-              <w:t>&lt;</w:t>
-            </w:r>
-            <w:r>
-              <w:rPr>
-                <w:rFonts w:ascii="GDSTransportWebsite" w:hAnsi="GDSTransportWebsite"/>
-                <w:color w:val="0A0A0A"/>
-              </w:rPr>
-              <w:t>&lt;</w:t>
+              <w:t>&lt;&lt;</w:t>
             </w:r>
             <w:proofErr w:type="spellStart"/>
-            <w:r>
-              <w:rPr>
-                <w:rFonts w:ascii="GDSTransportWebsite" w:hAnsi="GDSTransportWebsite"/>
-                <w:color w:val="0A0A0A"/>
-              </w:rPr>
-              <w:t>representative.</w:t>
-            </w:r>
-            <w:r>
-              <w:rPr>
-                <w:rFonts w:ascii="GDSTransportWebsite" w:hAnsi="GDSTransportWebsite"/>
-                <w:color w:val="0A0A0A"/>
-              </w:rPr>
-              <w:t>organisation</w:t>
-            </w:r>
-            <w:r>
-              <w:rPr>
-                <w:rFonts w:ascii="GDSTransportWebsite" w:hAnsi="GDSTransportWebsite"/>
-                <w:color w:val="0A0A0A"/>
-              </w:rPr>
-              <w:t>Name</w:t>
+            <w:proofErr w:type="gramStart"/>
+            <w:r>
+              <w:rPr>
+                <w:rFonts w:ascii="GDSTransportWebsite" w:hAnsi="GDSTransportWebsite"/>
+                <w:color w:val="0A0A0A"/>
+              </w:rPr>
+              <w:t>representative.phoneNumber</w:t>
             </w:r>
             <w:proofErr w:type="spellEnd"/>
-            <w:r>
-              <w:rPr>
-                <w:rFonts w:ascii="GDSTransportWebsite" w:hAnsi="GDSTransportWebsite"/>
-                <w:color w:val="0A0A0A"/>
-              </w:rPr>
-              <w:t>&gt;</w:t>
-            </w:r>
-            <w:r>
-              <w:rPr>
-                <w:rFonts w:ascii="GDSTransportWebsite" w:hAnsi="GDSTransportWebsite"/>
-                <w:color w:val="0A0A0A"/>
-              </w:rPr>
-              <w:t>&gt;</w:t>
-            </w:r>
-          </w:p>
-        </w:tc>
-      </w:tr>
-      <w:tr>
-        <w:tc>
-          <w:tcPr>
-            <w:tcW w:w="3681" w:type="dxa"/>
-          </w:tcPr>
-          <w:p>
-            <w:pPr>
-              <w:pStyle w:val="NormalWeb"/>
-              <w:spacing w:before="40" w:beforeAutospacing="0" w:after="40" w:afterAutospacing="0"/>
-              <w:rPr>
-                <w:rFonts w:ascii="GDSTransportWebsite" w:hAnsi="GDSTransportWebsite"/>
-                <w:b/>
-                <w:bCs/>
-                <w:color w:val="0A0A0A"/>
-                <w:shd w:val="clear" w:color="auto" w:fill="FFFFFF"/>
-              </w:rPr>
-            </w:pPr>
-            <w:r>
-              <w:rPr>
-                <w:rFonts w:ascii="GDSTransportWebsite" w:hAnsi="GDSTransportWebsite"/>
-                <w:b/>
-                <w:bCs/>
-                <w:color w:val="0A0A0A"/>
-                <w:shd w:val="clear" w:color="auto" w:fill="FFFFFF"/>
-              </w:rPr>
-              <w:lastRenderedPageBreak/>
-              <w:t>S</w:t>
-            </w:r>
-            <w:r>
-              <w:rPr>
-                <w:rFonts w:ascii="GDSTransportWebsite" w:hAnsi="GDSTransportWebsite"/>
-                <w:b/>
-                <w:bCs/>
-                <w:color w:val="0A0A0A"/>
-                <w:shd w:val="clear" w:color="auto" w:fill="FFFFFF"/>
-              </w:rPr>
-              <w:t xml:space="preserve">ervice </w:t>
-            </w:r>
-            <w:r>
-              <w:rPr>
-                <w:rFonts w:ascii="GDSTransportWebsite" w:hAnsi="GDSTransportWebsite"/>
-                <w:b/>
-                <w:bCs/>
-                <w:color w:val="0A0A0A"/>
-                <w:shd w:val="clear" w:color="auto" w:fill="FFFFFF"/>
-              </w:rPr>
-              <w:t>a</w:t>
-            </w:r>
-            <w:r>
-              <w:rPr>
-                <w:rFonts w:ascii="GDSTransportWebsite" w:hAnsi="GDSTransportWebsite"/>
-                <w:b/>
-                <w:bCs/>
-                <w:color w:val="0A0A0A"/>
-                <w:shd w:val="clear" w:color="auto" w:fill="FFFFFF"/>
-              </w:rPr>
-              <w:t>ddress</w:t>
-            </w:r>
-          </w:p>
-        </w:tc>
-        <w:tc>
-          <w:tcPr>
-            <w:tcW w:w="6344" w:type="dxa"/>
-          </w:tcPr>
-          <w:p>
-            <w:pPr>
-              <w:spacing w:before="40" w:after="40"/>
-              <w:rPr>
-                <w:rFonts w:ascii="GDSTransportWebsite" w:hAnsi="GDSTransportWebsite"/>
-                <w:color w:val="0A0A0A"/>
-              </w:rPr>
-            </w:pPr>
-            <w:r>
-              <w:rPr>
-                <w:rFonts w:ascii="GDSTransportWebsite" w:hAnsi="GDSTransportWebsite"/>
-                <w:color w:val="0A0A0A"/>
-              </w:rPr>
-              <w:t>&lt;&lt;</w:t>
-            </w:r>
-            <w:r>
-              <w:rPr>
-                <w:rFonts w:ascii="GDSTransportWebsite" w:hAnsi="GDSTransportWebsite"/>
-                <w:color w:val="0A0A0A"/>
-              </w:rPr>
-              <w:t>cs_{</w:t>
-            </w:r>
-            <w:r>
-              <w:rPr>
-                <w:rFonts w:ascii="GDSTransportWebsite" w:hAnsi="GDSTransportWebsite"/>
-                <w:color w:val="0A0A0A"/>
-              </w:rPr>
-              <w:t>!isBlank(</w:t>
-            </w:r>
-            <w:r>
-              <w:rPr>
-                <w:rFonts w:ascii="GDSTransportWebsite" w:hAnsi="GDSTransportWebsite"/>
-                <w:color w:val="0A0A0A"/>
-              </w:rPr>
-              <w:t>representative.</w:t>
-            </w:r>
-            <w:r>
-              <w:rPr>
-                <w:rFonts w:ascii="GDSTransportWebsite" w:hAnsi="GDSTransportWebsite"/>
-                <w:color w:val="0A0A0A"/>
-              </w:rPr>
-              <w:t>serviceA</w:t>
-            </w:r>
-            <w:r>
-              <w:rPr>
-                <w:rFonts w:ascii="GDSTransportWebsite" w:hAnsi="GDSTransportWebsite"/>
-                <w:color w:val="0A0A0A"/>
-              </w:rPr>
-              <w:t>ddress.AddressLine</w:t>
-            </w:r>
-            <w:r>
-              <w:rPr>
-                <w:rFonts w:ascii="GDSTransportWebsite" w:hAnsi="GDSTransportWebsite"/>
-                <w:color w:val="0A0A0A"/>
-              </w:rPr>
-              <w:t>1</w:t>
-            </w:r>
-            <w:r>
-              <w:rPr>
-                <w:rFonts w:ascii="GDSTransportWebsite" w:hAnsi="GDSTransportWebsite"/>
-                <w:color w:val="0A0A0A"/>
-              </w:rPr>
-              <w:t>)</w:t>
-            </w:r>
-            <w:r>
-              <w:rPr>
-                <w:rFonts w:ascii="GDSTransportWebsite" w:hAnsi="GDSTransportWebsite"/>
-                <w:color w:val="0A0A0A"/>
-              </w:rPr>
-              <w:t>}&gt;&gt;</w:t>
-            </w:r>
-            <w:r>
-              <w:rPr>
-                <w:rFonts w:ascii="GDSTransportWebsite" w:hAnsi="GDSTransportWebsite"/>
-                <w:color w:val="0A0A0A"/>
-              </w:rPr>
-              <w:t>&lt;&lt;</w:t>
-            </w:r>
-            <w:r>
-              <w:rPr>
-                <w:rFonts w:ascii="GDSTransportWebsite" w:hAnsi="GDSTransportWebsite"/>
-                <w:color w:val="0A0A0A"/>
-              </w:rPr>
-              <w:t>representative.</w:t>
-            </w:r>
-            <w:r>
-              <w:rPr>
-                <w:rFonts w:ascii="GDSTransportWebsite" w:hAnsi="GDSTransportWebsite"/>
-                <w:color w:val="0A0A0A"/>
-              </w:rPr>
-              <w:t>serviceA</w:t>
-            </w:r>
-            <w:r>
-              <w:rPr>
-                <w:rFonts w:ascii="GDSTransportWebsite" w:hAnsi="GDSTransportWebsite"/>
-                <w:color w:val="0A0A0A"/>
-              </w:rPr>
-              <w:t>ddress.AddressLine1&gt;&gt;</w:t>
-            </w:r>
-            <w:r>
-              <w:rPr>
-                <w:rFonts w:ascii="GDSTransportWebsite" w:hAnsi="GDSTransportWebsite"/>
-                <w:color w:val="0A0A0A"/>
-              </w:rPr>
-              <w:t>&lt;&lt;es_&gt;&gt;</w:t>
-            </w:r>
-            <w:r>
-              <w:rPr>
-                <w:rFonts w:ascii="GDSTransportWebsite" w:hAnsi="GDSTransportWebsite"/>
-                <w:color w:val="0A0A0A"/>
-              </w:rPr>
-              <w:t>&lt;&lt;cs_{</w:t>
-            </w:r>
-            <w:r>
-              <w:rPr>
-                <w:rFonts w:ascii="GDSTransportWebsite" w:hAnsi="GDSTransportWebsite"/>
-                <w:color w:val="0A0A0A"/>
-              </w:rPr>
-              <w:t>!isBlank(</w:t>
-            </w:r>
-            <w:r>
-              <w:rPr>
-                <w:rFonts w:ascii="GDSTransportWebsite" w:hAnsi="GDSTransportWebsite"/>
-                <w:color w:val="0A0A0A"/>
-              </w:rPr>
-              <w:t>representative.</w:t>
-            </w:r>
-            <w:r>
-              <w:rPr>
-                <w:rFonts w:ascii="GDSTransportWebsite" w:hAnsi="GDSTransportWebsite"/>
-                <w:color w:val="0A0A0A"/>
-              </w:rPr>
-              <w:t>serviceA</w:t>
-            </w:r>
-            <w:r>
-              <w:rPr>
-                <w:rFonts w:ascii="GDSTransportWebsite" w:hAnsi="GDSTransportWebsite"/>
-                <w:color w:val="0A0A0A"/>
-              </w:rPr>
-              <w:t>ddress.AddressLine2</w:t>
-            </w:r>
-            <w:r>
-              <w:rPr>
-                <w:rFonts w:ascii="GDSTransportWebsite" w:hAnsi="GDSTransportWebsite"/>
-                <w:color w:val="0A0A0A"/>
-              </w:rPr>
-              <w:t>)</w:t>
-            </w:r>
-            <w:r>
-              <w:rPr>
-                <w:rFonts w:ascii="GDSTransportWebsite" w:hAnsi="GDSTransportWebsite"/>
-                <w:color w:val="0A0A0A"/>
-              </w:rPr>
-              <w:t>}&gt;&gt;</w:t>
-            </w:r>
-          </w:p>
-          <w:p>
-            <w:pPr>
-              <w:spacing w:before="40" w:after="40"/>
-              <w:rPr>
-                <w:rFonts w:ascii="GDSTransportWebsite" w:hAnsi="GDSTransportWebsite"/>
-                <w:color w:val="0A0A0A"/>
-              </w:rPr>
-            </w:pPr>
-            <w:r>
-              <w:rPr>
-                <w:rFonts w:ascii="GDSTransportWebsite" w:hAnsi="GDSTransportWebsite"/>
-                <w:color w:val="0A0A0A"/>
-              </w:rPr>
-              <w:t>&lt;&lt;</w:t>
-            </w:r>
-            <w:r>
-              <w:rPr>
-                <w:rFonts w:ascii="GDSTransportWebsite" w:hAnsi="GDSTransportWebsite"/>
-                <w:color w:val="0A0A0A"/>
-              </w:rPr>
-              <w:t>representative.</w:t>
-            </w:r>
-            <w:r>
-              <w:rPr>
-                <w:rFonts w:ascii="GDSTransportWebsite" w:hAnsi="GDSTransportWebsite"/>
-                <w:color w:val="0A0A0A"/>
-              </w:rPr>
-              <w:t>serviceA</w:t>
-            </w:r>
-            <w:r>
-              <w:rPr>
-                <w:rFonts w:ascii="GDSTransportWebsite" w:hAnsi="GDSTransportWebsite"/>
-                <w:color w:val="0A0A0A"/>
-              </w:rPr>
-              <w:t>ddress.AddressLine2&gt;&gt;&lt;&lt;es_&gt;&gt;&lt;&lt;cs_{</w:t>
-            </w:r>
-            <w:r>
-              <w:rPr>
-                <w:rFonts w:ascii="GDSTransportWebsite" w:hAnsi="GDSTransportWebsite"/>
-                <w:color w:val="0A0A0A"/>
-              </w:rPr>
-              <w:t>!isBlank(</w:t>
-            </w:r>
-            <w:r>
-              <w:rPr>
-                <w:rFonts w:ascii="GDSTransportWebsite" w:hAnsi="GDSTransportWebsite"/>
-                <w:color w:val="0A0A0A"/>
-              </w:rPr>
-              <w:t>representative.</w:t>
-            </w:r>
-            <w:r>
-              <w:rPr>
-                <w:rFonts w:ascii="GDSTransportWebsite" w:hAnsi="GDSTransportWebsite"/>
-                <w:color w:val="0A0A0A"/>
-              </w:rPr>
-              <w:t>serviceA</w:t>
-            </w:r>
-            <w:r>
-              <w:rPr>
-                <w:rFonts w:ascii="GDSTransportWebsite" w:hAnsi="GDSTransportWebsite"/>
-                <w:color w:val="0A0A0A"/>
-              </w:rPr>
-              <w:t>ddress.AddressLine3</w:t>
-            </w:r>
-            <w:r>
-              <w:rPr>
-                <w:rFonts w:ascii="GDSTransportWebsite" w:hAnsi="GDSTransportWebsite"/>
-                <w:color w:val="0A0A0A"/>
-              </w:rPr>
-              <w:t>)</w:t>
-            </w:r>
-            <w:r>
-              <w:rPr>
-                <w:rFonts w:ascii="GDSTransportWebsite" w:hAnsi="GDSTransportWebsite"/>
-                <w:color w:val="0A0A0A"/>
-              </w:rPr>
-              <w:t>}&gt;&gt;</w:t>
-            </w:r>
-          </w:p>
-          <w:p>
-            <w:pPr>
-              <w:spacing w:before="40" w:after="40"/>
-              <w:rPr>
-                <w:rFonts w:ascii="GDSTransportWebsite" w:hAnsi="GDSTransportWebsite"/>
-                <w:color w:val="0A0A0A"/>
-              </w:rPr>
-            </w:pPr>
-            <w:r>
-              <w:rPr>
-                <w:rFonts w:ascii="GDSTransportWebsite" w:hAnsi="GDSTransportWebsite"/>
-                <w:color w:val="0A0A0A"/>
-              </w:rPr>
-              <w:t>&lt;&lt;</w:t>
-            </w:r>
-            <w:r>
-              <w:rPr>
-                <w:rFonts w:ascii="GDSTransportWebsite" w:hAnsi="GDSTransportWebsite"/>
-                <w:color w:val="0A0A0A"/>
-              </w:rPr>
-              <w:t>representative.</w:t>
-            </w:r>
-            <w:r>
-              <w:rPr>
-                <w:rFonts w:ascii="GDSTransportWebsite" w:hAnsi="GDSTransportWebsite"/>
-                <w:color w:val="0A0A0A"/>
-              </w:rPr>
-              <w:t>serviceA</w:t>
-            </w:r>
-            <w:r>
-              <w:rPr>
-                <w:rFonts w:ascii="GDSTransportWebsite" w:hAnsi="GDSTransportWebsite"/>
-                <w:color w:val="0A0A0A"/>
-              </w:rPr>
-              <w:t>ddress.AddressLine3&gt;&gt;&lt;&lt;es_&gt;&gt;&lt;&lt;cs_{</w:t>
-            </w:r>
-            <w:r>
-              <w:rPr>
-                <w:rFonts w:ascii="GDSTransportWebsite" w:hAnsi="GDSTransportWebsite"/>
-                <w:color w:val="0A0A0A"/>
-              </w:rPr>
-              <w:t>!isBlank(</w:t>
-            </w:r>
-            <w:r>
-              <w:rPr>
-                <w:rFonts w:ascii="GDSTransportWebsite" w:hAnsi="GDSTransportWebsite"/>
-                <w:color w:val="0A0A0A"/>
-              </w:rPr>
-              <w:t>representative.</w:t>
-            </w:r>
-            <w:r>
-              <w:rPr>
-                <w:rFonts w:ascii="GDSTransportWebsite" w:hAnsi="GDSTransportWebsite"/>
-                <w:color w:val="0A0A0A"/>
-              </w:rPr>
-              <w:t>serviceA</w:t>
-            </w:r>
-            <w:r>
-              <w:rPr>
-                <w:rFonts w:ascii="GDSTransportWebsite" w:hAnsi="GDSTransportWebsite"/>
-                <w:color w:val="0A0A0A"/>
-              </w:rPr>
-              <w:t>ddress.PostTown</w:t>
-            </w:r>
-            <w:r>
-              <w:rPr>
-                <w:rFonts w:ascii="GDSTransportWebsite" w:hAnsi="GDSTransportWebsite"/>
-                <w:color w:val="0A0A0A"/>
-              </w:rPr>
-              <w:t>)</w:t>
-            </w:r>
-            <w:r>
-              <w:rPr>
-                <w:rFonts w:ascii="GDSTransportWebsite" w:hAnsi="GDSTransportWebsite"/>
-                <w:color w:val="0A0A0A"/>
-              </w:rPr>
-              <w:t>}&gt;&gt;</w:t>
-            </w:r>
-          </w:p>
-          <w:p>
-            <w:pPr>
-              <w:spacing w:before="40" w:after="40"/>
-              <w:rPr>
-                <w:rFonts w:ascii="GDSTransportWebsite" w:hAnsi="GDSTransportWebsite"/>
-                <w:color w:val="0A0A0A"/>
-              </w:rPr>
-            </w:pPr>
-            <w:r>
-              <w:rPr>
-                <w:rFonts w:ascii="GDSTransportWebsite" w:hAnsi="GDSTransportWebsite"/>
-                <w:color w:val="0A0A0A"/>
-              </w:rPr>
-              <w:t>&lt;&lt;</w:t>
-            </w:r>
-            <w:proofErr w:type="spellStart"/>
-            <w:r>
-              <w:rPr>
-                <w:rFonts w:ascii="GDSTransportWebsite" w:hAnsi="GDSTransportWebsite"/>
-                <w:color w:val="0A0A0A"/>
-              </w:rPr>
-              <w:t>representative.</w:t>
-            </w:r>
-            <w:r>
-              <w:rPr>
-                <w:rFonts w:ascii="GDSTransportWebsite" w:hAnsi="GDSTransportWebsite"/>
-                <w:color w:val="0A0A0A"/>
-              </w:rPr>
-              <w:t>serviceA</w:t>
-            </w:r>
-            <w:r>
-              <w:rPr>
-                <w:rFonts w:ascii="GDSTransportWebsite" w:hAnsi="GDSTransportWebsite"/>
-                <w:color w:val="0A0A0A"/>
-              </w:rPr>
-              <w:t>ddress.PostTown</w:t>
-            </w:r>
-            <w:proofErr w:type="spellEnd"/>
-            <w:r>
-              <w:rPr>
-                <w:rFonts w:ascii="GDSTransportWebsite" w:hAnsi="GDSTransportWebsite"/>
-                <w:color w:val="0A0A0A"/>
-              </w:rPr>
-              <w:t>&gt;&gt;&lt;&lt;es_&gt;&gt;</w:t>
-            </w:r>
-          </w:p>
-          <w:p>
-            <w:pPr>
-              <w:spacing w:before="40" w:after="40"/>
-              <w:rPr>
-                <w:rFonts w:ascii="GDSTransportWebsite" w:hAnsi="GDSTransportWebsite"/>
-                <w:color w:val="0A0A0A"/>
-              </w:rPr>
-            </w:pPr>
-            <w:r>
-              <w:rPr>
-                <w:rFonts w:ascii="GDSTransportWebsite" w:hAnsi="GDSTransportWebsite"/>
-                <w:color w:val="0A0A0A"/>
-              </w:rPr>
-              <w:t>&lt;&lt;</w:t>
-            </w:r>
-            <w:r>
-              <w:rPr>
-                <w:rFonts w:ascii="GDSTransportWebsite" w:hAnsi="GDSTransportWebsite"/>
-                <w:color w:val="0A0A0A"/>
-              </w:rPr>
-              <w:t>representative.</w:t>
-            </w:r>
-            <w:r>
-              <w:rPr>
-                <w:rFonts w:ascii="GDSTransportWebsite" w:hAnsi="GDSTransportWebsite"/>
-                <w:color w:val="0A0A0A"/>
-              </w:rPr>
-              <w:t>serviceA</w:t>
-            </w:r>
-            <w:r>
-              <w:rPr>
-                <w:rFonts w:ascii="GDSTransportWebsite" w:hAnsi="GDSTransportWebsite"/>
-                <w:color w:val="0A0A0A"/>
-              </w:rPr>
-              <w:t>ddress.PostCode&gt;&gt;&lt;&lt;cs_{</w:t>
-            </w:r>
-            <w:r>
-              <w:rPr>
-                <w:rFonts w:ascii="GDSTransportWebsite" w:hAnsi="GDSTransportWebsite"/>
-                <w:color w:val="0A0A0A"/>
-              </w:rPr>
-              <w:t>!isBlank(</w:t>
-            </w:r>
-            <w:r>
-              <w:rPr>
-                <w:rFonts w:ascii="GDSTransportWebsite" w:hAnsi="GDSTransportWebsite"/>
-                <w:color w:val="0A0A0A"/>
-              </w:rPr>
-              <w:t>representative.</w:t>
-            </w:r>
-            <w:r>
-              <w:rPr>
-                <w:rFonts w:ascii="GDSTransportWebsite" w:hAnsi="GDSTransportWebsite"/>
-                <w:color w:val="0A0A0A"/>
-              </w:rPr>
-              <w:t>serviceA</w:t>
-            </w:r>
-            <w:r>
-              <w:rPr>
-                <w:rFonts w:ascii="GDSTransportWebsite" w:hAnsi="GDSTransportWebsite"/>
-                <w:color w:val="0A0A0A"/>
-              </w:rPr>
-              <w:t>ddress.Country</w:t>
-            </w:r>
-            <w:r>
-              <w:rPr>
-                <w:rFonts w:ascii="GDSTransportWebsite" w:hAnsi="GDSTransportWebsite"/>
-                <w:color w:val="0A0A0A"/>
-              </w:rPr>
-              <w:t>)</w:t>
-            </w:r>
-            <w:r>
-              <w:rPr>
-                <w:rFonts w:ascii="GDSTransportWebsite" w:hAnsi="GDSTransportWebsite"/>
-                <w:color w:val="0A0A0A"/>
-              </w:rPr>
-              <w:t>}&gt;&gt;</w:t>
-            </w:r>
-          </w:p>
-          <w:p>
-            <w:pPr>
-              <w:spacing w:before="40" w:after="40"/>
-              <w:rPr>
-                <w:rFonts w:ascii="GDSTransportWebsite" w:hAnsi="GDSTransportWebsite"/>
-                <w:color w:val="0A0A0A"/>
-              </w:rPr>
-            </w:pPr>
-            <w:r>
-              <w:rPr>
-                <w:rFonts w:ascii="GDSTransportWebsite" w:hAnsi="GDSTransportWebsite"/>
-                <w:color w:val="0A0A0A"/>
-              </w:rPr>
-              <w:t>&lt;&lt;</w:t>
-            </w:r>
-            <w:r>
-              <w:rPr>
-                <w:rFonts w:ascii="GDSTransportWebsite" w:hAnsi="GDSTransportWebsite"/>
-                <w:color w:val="0A0A0A"/>
-              </w:rPr>
-              <w:t xml:space="preserve"> </w:t>
-            </w:r>
-            <w:proofErr w:type="spellStart"/>
-            <w:r>
-              <w:rPr>
-                <w:rFonts w:ascii="GDSTransportWebsite" w:hAnsi="GDSTransportWebsite"/>
-                <w:color w:val="0A0A0A"/>
-              </w:rPr>
-              <w:t>representative.</w:t>
-            </w:r>
-            <w:r>
-              <w:rPr>
-                <w:rFonts w:ascii="GDSTransportWebsite" w:hAnsi="GDSTransportWebsite"/>
-                <w:color w:val="0A0A0A"/>
-              </w:rPr>
-              <w:t>serviceA</w:t>
-            </w:r>
-            <w:r>
-              <w:rPr>
-                <w:rFonts w:ascii="GDSTransportWebsite" w:hAnsi="GDSTransportWebsite"/>
-                <w:color w:val="0A0A0A"/>
-              </w:rPr>
-              <w:t>ddress.Country</w:t>
-            </w:r>
-            <w:proofErr w:type="spellEnd"/>
-            <w:r>
-              <w:rPr>
-                <w:rFonts w:ascii="GDSTransportWebsite" w:hAnsi="GDSTransportWebsite"/>
-                <w:color w:val="0A0A0A"/>
-              </w:rPr>
-              <w:t>&gt;&gt;&lt;&lt;es_&gt;&gt;</w:t>
-            </w:r>
-          </w:p>
-        </w:tc>
-      </w:tr>
-      <w:tr>
-        <w:trPr>
-          <w:trHeight w:val="680"/>
-        </w:trPr>
-        <w:tc>
-          <w:tcPr>
-            <w:tcW w:w="3681" w:type="dxa"/>
-          </w:tcPr>
-          <w:p>
-            <w:pPr>
-              <w:pStyle w:val="NormalWeb"/>
-              <w:spacing w:before="120" w:beforeAutospacing="0" w:after="40" w:afterAutospacing="0"/>
-              <w:rPr>
-                <w:rFonts w:ascii="GDSTransportWebsite" w:hAnsi="GDSTransportWebsite"/>
-                <w:b/>
-                <w:bCs/>
-                <w:color w:val="0A0A0A"/>
-                <w:shd w:val="clear" w:color="auto" w:fill="FFFFFF"/>
-              </w:rPr>
-            </w:pPr>
-            <w:r>
-              <w:rPr>
-                <w:rFonts w:ascii="GDSTransportWebsite" w:hAnsi="GDSTransportWebsite"/>
-                <w:b/>
-                <w:bCs/>
-                <w:color w:val="0A0A0A"/>
-                <w:shd w:val="clear" w:color="auto" w:fill="FFFFFF"/>
-              </w:rPr>
-              <w:t>Phone number</w:t>
-            </w:r>
-          </w:p>
-        </w:tc>
-        <w:tc>
-          <w:tcPr>
-            <w:tcW w:w="6344" w:type="dxa"/>
-          </w:tcPr>
-          <w:p>
-            <w:pPr>
-              <w:spacing w:before="120" w:after="40"/>
-              <w:rPr>
-                <w:rFonts w:ascii="Arial" w:hAnsi="Arial" w:cs="Arial"/>
-                <w:sz w:val="22"/>
-                <w:szCs w:val="22"/>
-              </w:rPr>
-            </w:pPr>
-            <w:r>
-              <w:rPr>
-                <w:rFonts w:ascii="GDSTransportWebsite" w:hAnsi="GDSTransportWebsite"/>
-                <w:color w:val="0A0A0A"/>
-              </w:rPr>
-              <w:t>&lt;&lt;</w:t>
-            </w:r>
-            <w:proofErr w:type="spellStart"/>
-            <w:r>
-              <w:rPr>
-                <w:rFonts w:ascii="GDSTransportWebsite" w:hAnsi="GDSTransportWebsite"/>
-                <w:color w:val="0A0A0A"/>
-              </w:rPr>
-              <w:t>representative.phoneNumber</w:t>
-            </w:r>
-            <w:proofErr w:type="spellEnd"/>
+            <w:proofErr w:type="gramEnd"/>
             <w:r>
               <w:rPr>
                 <w:rFonts w:ascii="GDSTransportWebsite" w:hAnsi="GDSTransportWebsite"/>
@@ -4094,6 +4425,7 @@
               <w:t>&lt;&lt;</w:t>
             </w:r>
             <w:proofErr w:type="spellStart"/>
+            <w:proofErr w:type="gramStart"/>
             <w:r>
               <w:rPr>
                 <w:rFonts w:ascii="GDSTransportWebsite" w:hAnsi="GDSTransportWebsite"/>
@@ -4102,70 +4434,7 @@
               <w:t>representative.dxAddress</w:t>
             </w:r>
             <w:proofErr w:type="spellEnd"/>
-            <w:r>
-              <w:rPr>
-                <w:rFonts w:ascii="GDSTransportWebsite" w:hAnsi="GDSTransportWebsite"/>
-                <w:color w:val="0A0A0A"/>
-              </w:rPr>
-              <w:t>&gt;&gt;</w:t>
-            </w:r>
-          </w:p>
-        </w:tc>
-      </w:tr>
-      <w:tr>
-        <w:trPr>
-          <w:trHeight w:val="680"/>
-        </w:trPr>
-        <w:tc>
-          <w:tcPr>
-            <w:tcW w:w="3681" w:type="dxa"/>
-          </w:tcPr>
-          <w:p>
-            <w:pPr>
-              <w:pStyle w:val="NormalWeb"/>
-              <w:spacing w:before="40" w:beforeAutospacing="0" w:after="40" w:afterAutospacing="0"/>
-            </w:pPr>
-            <w:r>
-              <w:rPr>
-                <w:rFonts w:ascii="GDSTransportWebsite" w:hAnsi="GDSTransportWebsite"/>
-                <w:b/>
-                <w:bCs/>
-                <w:color w:val="0A0A0A"/>
-                <w:shd w:val="clear" w:color="auto" w:fill="FFFFFF"/>
-              </w:rPr>
-              <w:t>Email address</w:t>
-            </w:r>
-          </w:p>
-        </w:tc>
-        <w:tc>
-          <w:tcPr>
-            <w:tcW w:w="6344" w:type="dxa"/>
-          </w:tcPr>
-          <w:p>
-            <w:pPr>
-              <w:spacing w:before="40" w:after="40"/>
-              <w:rPr>
-                <w:rFonts w:ascii="Arial" w:hAnsi="Arial" w:cs="Arial"/>
-                <w:sz w:val="22"/>
-                <w:szCs w:val="22"/>
-              </w:rPr>
-            </w:pPr>
-            <w:r>
-              <w:rPr>
-                <w:rFonts w:ascii="GDSTransportWebsite" w:hAnsi="GDSTransportWebsite"/>
-                <w:color w:val="0A0A0A"/>
-              </w:rPr>
-              <w:t>&lt;&lt;</w:t>
-            </w:r>
-            <w:proofErr w:type="spellStart"/>
-            <w:r>
-              <w:rPr>
-                <w:rFonts w:ascii="GDSTransportWebsite" w:hAnsi="GDSTransportWebsite"/>
-                <w:color w:val="0A0A0A"/>
-              </w:rPr>
-              <w:t>representative.emailAddress</w:t>
-            </w:r>
-            <w:proofErr w:type="spellEnd"/>
+            <w:proofErr w:type="gramEnd"/>
             <w:r>
               <w:rPr>
                 <w:rFonts w:ascii="GDSTransportWebsite" w:hAnsi="GDSTransportWebsite"/>
@@ -4221,17 +4490,7 @@
                 <w:color w:val="0A0A0A"/>
                 <w:shd w:val="clear" w:color="auto" w:fill="FFFFFF"/>
               </w:rPr>
-              <w:t>r</w:t>
-            </w:r>
-            <w:r>
-              <w:rPr>
-                <w:rFonts w:ascii="GDSTransportWebsite" w:hAnsi="GDSTransportWebsite"/>
-                <w:b/>
-                <w:bCs/>
-                <w:color w:val="0A0A0A"/>
-                <w:shd w:val="clear" w:color="auto" w:fill="FFFFFF"/>
-              </w:rPr>
-              <w:t>espondents</w:t>
+              <w:t>respondents</w:t>
             </w:r>
             <w:proofErr w:type="spellEnd"/>
             <w:r>
@@ -4918,7 +5177,7 @@
       </w:pPr>
     </w:p>
     <w:sectPr>
-      <w:footerReference w:type="default" r:id="rId10"/>
+      <w:footerReference w:type="default" r:id="rId13"/>
       <w:pgSz w:w="12240" w:h="15840"/>
       <w:pgMar w:top="1134" w:right="1440" w:bottom="1134" w:left="1440" w:header="720" w:footer="720" w:gutter="0"/>
       <w:cols w:space="720"/>
@@ -9534,10 +9793,6 @@
 </file>
 
 <file path=customXml/item1.xml><?xml version="1.0" encoding="utf-8"?>
-<b:Sources xmlns:b="http://schemas.openxmlformats.org/officeDocument/2006/bibliography" xmlns="http://schemas.openxmlformats.org/officeDocument/2006/bibliography" SelectedStyle="\APASixthEditionOfficeOnline.xsl" StyleName="APA" Version="6"/>
-</file>
-
-<file path=customXml/item2.xml><?xml version="1.0" encoding="utf-8"?>
 <ct:contentTypeSchema xmlns:ct="http://schemas.microsoft.com/office/2006/metadata/contentType" xmlns:ma="http://schemas.microsoft.com/office/2006/metadata/properties/metaAttributes" ct:_="" ma:_="" ma:contentTypeName="_CtTemplate" ma:contentTypeID="0x01010064A5FDCCFB03F540B94405305D7DE14F00A4F8B82F7CEF57469A8FE5CEAB7A0EE0" ma:contentTypeVersion="52" ma:contentTypeDescription="Part of Template Management with Site Columns representing custom attributes." ma:contentTypeScope="" ma:versionID="c2286c6217564930720849237c12976e">
   <xsd:schema xmlns:xsd="http://www.w3.org/2001/XMLSchema" xmlns:xs="http://www.w3.org/2001/XMLSchema" xmlns:p="http://schemas.microsoft.com/office/2006/metadata/properties" xmlns:ns2="f336f4fe-8719-4ea2-b5d6-29b3a580aeb4" xmlns:ns3="b57b892a-dd61-4bba-b372-a8d93da2c7e6" targetNamespace="http://schemas.microsoft.com/office/2006/metadata/properties" ma:root="true" ma:fieldsID="9fba45822a34e557d70c1e8d39cd3b74" ns2:_="" ns3:_="">
     <xsd:import namespace="f336f4fe-8719-4ea2-b5d6-29b3a580aeb4"/>
@@ -9852,16 +10107,11 @@
 </ct:contentTypeSchema>
 </file>
 
-<file path=customXml/item3.xml><?xml version="1.0" encoding="utf-8"?>
-<?mso-contentType ?>
-<FormTemplates xmlns="http://schemas.microsoft.com/sharepoint/v3/contenttype/forms">
-  <Display>DocumentLibraryForm</Display>
-  <Edit>DocumentLibraryForm</Edit>
-  <New>DocumentLibraryForm</New>
-</FormTemplates>
+<file path=customXml/item2.xml><?xml version="1.0" encoding="utf-8"?>
+<b:Sources xmlns:b="http://schemas.openxmlformats.org/officeDocument/2006/bibliography" xmlns="http://schemas.openxmlformats.org/officeDocument/2006/bibliography" SelectedStyle="\APASixthEditionOfficeOnline.xsl" StyleName="APA" Version="6"/>
 </file>
 
-<file path=customXml/item4.xml><?xml version="1.0" encoding="utf-8"?>
+<file path=customXml/item3.xml><?xml version="1.0" encoding="utf-8"?>
 <p:properties xmlns:p="http://schemas.microsoft.com/office/2006/metadata/properties" xmlns:xsi="http://www.w3.org/2001/XMLSchema-instance" xmlns:pc="http://schemas.microsoft.com/office/infopath/2007/PartnerControls">
   <documentManagement>
     <Stage xmlns="f336f4fe-8719-4ea2-b5d6-29b3a580aeb4">Draft</Stage>
@@ -9879,7 +10129,35 @@
 </p:properties>
 </file>
 
+<file path=customXml/item4.xml><?xml version="1.0" encoding="utf-8"?>
+<?mso-contentType ?>
+<FormTemplates xmlns="http://schemas.microsoft.com/sharepoint/v3/contenttype/forms">
+  <Display>DocumentLibraryForm</Display>
+  <Edit>DocumentLibraryForm</Edit>
+  <New>DocumentLibraryForm</New>
+</FormTemplates>
+</file>
+
 <file path=customXml/itemProps1.xml><?xml version="1.0" encoding="utf-8"?>
+<ds:datastoreItem xmlns:ds="http://schemas.openxmlformats.org/officeDocument/2006/customXml" ds:itemID="{13ABDEE5-4F67-40B0-BE1B-3130EC616509}">
+  <ds:schemaRefs>
+    <ds:schemaRef ds:uri="http://schemas.microsoft.com/office/2006/metadata/contentType"/>
+    <ds:schemaRef ds:uri="http://schemas.microsoft.com/office/2006/metadata/properties/metaAttributes"/>
+    <ds:schemaRef ds:uri="http://www.w3.org/2001/XMLSchema"/>
+    <ds:schemaRef ds:uri="http://schemas.microsoft.com/office/2006/metadata/properties"/>
+    <ds:schemaRef ds:uri="f336f4fe-8719-4ea2-b5d6-29b3a580aeb4"/>
+    <ds:schemaRef ds:uri="b57b892a-dd61-4bba-b372-a8d93da2c7e6"/>
+    <ds:schemaRef ds:uri="http://schemas.microsoft.com/office/2006/documentManagement/types"/>
+    <ds:schemaRef ds:uri="http://schemas.microsoft.com/office/infopath/2007/PartnerControls"/>
+    <ds:schemaRef ds:uri="http://schemas.openxmlformats.org/package/2006/metadata/core-properties"/>
+    <ds:schemaRef ds:uri="http://purl.org/dc/elements/1.1/"/>
+    <ds:schemaRef ds:uri="http://purl.org/dc/terms/"/>
+    <ds:schemaRef ds:uri="http://schemas.microsoft.com/internal/obd"/>
+  </ds:schemaRefs>
+</ds:datastoreItem>
+</file>
+
+<file path=customXml/itemProps2.xml><?xml version="1.0" encoding="utf-8"?>
 <ds:datastoreItem xmlns:ds="http://schemas.openxmlformats.org/officeDocument/2006/customXml" ds:itemID="{AE11B69E-1E1D-594C-93F8-E6D47A7E6B48}">
   <ds:schemaRefs>
     <ds:schemaRef ds:uri="http://schemas.openxmlformats.org/officeDocument/2006/bibliography"/>
@@ -9887,14 +10165,20 @@
 </ds:datastoreItem>
 </file>
 
-<file path=customXml/itemProps2.xml><?xml version="1.0" encoding="utf-8"?>
-<ds:datastoreItem xmlns:ds="http://schemas.openxmlformats.org/officeDocument/2006/customXml" ds:itemID="{13ABDEE5-4F67-40B0-BE1B-3130EC616509}"/>
-</file>
-
 <file path=customXml/itemProps3.xml><?xml version="1.0" encoding="utf-8"?>
-<ds:datastoreItem xmlns:ds="http://schemas.openxmlformats.org/officeDocument/2006/customXml" ds:itemID="{9661752A-6D7B-4880-80FA-DA4AA1F0C9AC}"/>
+<ds:datastoreItem xmlns:ds="http://schemas.openxmlformats.org/officeDocument/2006/customXml" ds:itemID="{B7EA20FE-B0E7-4AF0-B5E0-DCFC63125D32}">
+  <ds:schemaRefs>
+    <ds:schemaRef ds:uri="http://schemas.microsoft.com/office/2006/metadata/properties"/>
+    <ds:schemaRef ds:uri="http://schemas.microsoft.com/office/infopath/2007/PartnerControls"/>
+    <ds:schemaRef ds:uri="f336f4fe-8719-4ea2-b5d6-29b3a580aeb4"/>
+  </ds:schemaRefs>
+</ds:datastoreItem>
 </file>
 
 <file path=customXml/itemProps4.xml><?xml version="1.0" encoding="utf-8"?>
-<ds:datastoreItem xmlns:ds="http://schemas.openxmlformats.org/officeDocument/2006/customXml" ds:itemID="{B7EA20FE-B0E7-4AF0-B5E0-DCFC63125D32}"/>
+<ds:datastoreItem xmlns:ds="http://schemas.openxmlformats.org/officeDocument/2006/customXml" ds:itemID="{9661752A-6D7B-4880-80FA-DA4AA1F0C9AC}">
+  <ds:schemaRefs>
+    <ds:schemaRef ds:uri="http://schemas.microsoft.com/sharepoint/v3/contenttype/forms"/>
+  </ds:schemaRefs>
+</ds:datastoreItem>
 </file>
</xml_diff>

<commit_message>
removed respondent litigation friend from sealed claim
</commit_message>
<xml_diff>
--- a/docker/docmosis/templates/CV-UNS-CLM-ENG-00655.docx
+++ b/docker/docmosis/templates/CV-UNS-CLM-ENG-00655.docx
@@ -167,27 +167,7 @@
                 <w:sz w:val="28"/>
                 <w:szCs w:val="28"/>
               </w:rPr>
-              <w:t>&lt;&lt;</w:t>
-            </w:r>
-            <w:proofErr w:type="spellStart"/>
-            <w:r>
-              <w:rPr>
-                <w:rFonts w:ascii="GDSTransportWebsite" w:hAnsi="GDSTransportWebsite"/>
-                <w:color w:val="0A0A0A"/>
-                <w:sz w:val="28"/>
-                <w:szCs w:val="28"/>
-              </w:rPr>
-              <w:t>caseName</w:t>
-            </w:r>
-            <w:proofErr w:type="spellEnd"/>
-            <w:r>
-              <w:rPr>
-                <w:rFonts w:ascii="GDSTransportWebsite" w:hAnsi="GDSTransportWebsite"/>
-                <w:color w:val="0A0A0A"/>
-                <w:sz w:val="28"/>
-                <w:szCs w:val="28"/>
-              </w:rPr>
-              <w:t>&gt;&gt;</w:t>
+              <w:t>&lt;&lt;caseName&gt;&gt;</w:t>
             </w:r>
           </w:p>
           <w:p>
@@ -207,7 +187,6 @@
               </w:rPr>
               <w:t xml:space="preserve"> </w:t>
             </w:r>
-            <w:proofErr w:type="spellStart"/>
             <w:r>
               <w:rPr>
                 <w:rFonts w:ascii="GDSTransportWebsite" w:hAnsi="GDSTransportWebsite"/>
@@ -215,17 +194,7 @@
                 <w:sz w:val="28"/>
                 <w:szCs w:val="28"/>
               </w:rPr>
-              <w:t>referenceNumber</w:t>
-            </w:r>
-            <w:proofErr w:type="spellEnd"/>
-            <w:r>
-              <w:rPr>
-                <w:rFonts w:ascii="GDSTransportWebsite" w:hAnsi="GDSTransportWebsite"/>
-                <w:color w:val="60686D"/>
-                <w:sz w:val="28"/>
-                <w:szCs w:val="28"/>
-              </w:rPr>
-              <w:t xml:space="preserve"> &gt;&gt;</w:t>
+              <w:t>referenceNumber &gt;&gt;</w:t>
             </w:r>
             <w:r>
               <w:rPr>
@@ -344,7 +313,6 @@
               </w:rPr>
               <w:t>Claimant ref: &lt;&lt;</w:t>
             </w:r>
-            <w:proofErr w:type="spellStart"/>
             <w:r>
               <w:rPr>
                 <w:rFonts w:ascii="GDSTransportWebsite" w:hAnsi="GDSTransportWebsite"/>
@@ -357,15 +325,7 @@
                 <w:rFonts w:ascii="GDSTransportWebsite" w:hAnsi="GDSTransportWebsite"/>
                 <w:color w:val="60686D"/>
               </w:rPr>
-              <w:t>ExternalReference</w:t>
-            </w:r>
-            <w:proofErr w:type="spellEnd"/>
-            <w:r>
-              <w:rPr>
-                <w:rFonts w:ascii="GDSTransportWebsite" w:hAnsi="GDSTransportWebsite"/>
-                <w:color w:val="60686D"/>
-              </w:rPr>
-              <w:t xml:space="preserve">&gt;&gt; </w:t>
+              <w:t xml:space="preserve">ExternalReference&gt;&gt; </w:t>
             </w:r>
           </w:p>
           <w:p>
@@ -386,7 +346,6 @@
               </w:rPr>
               <w:t>Defendant ref: &lt;&lt;</w:t>
             </w:r>
-            <w:proofErr w:type="spellStart"/>
             <w:r>
               <w:rPr>
                 <w:rFonts w:ascii="GDSTransportWebsite" w:hAnsi="GDSTransportWebsite"/>
@@ -399,15 +358,7 @@
                 <w:rFonts w:ascii="GDSTransportWebsite" w:hAnsi="GDSTransportWebsite"/>
                 <w:color w:val="60686D"/>
               </w:rPr>
-              <w:t>ntExternalReference</w:t>
-            </w:r>
-            <w:proofErr w:type="spellEnd"/>
-            <w:r>
-              <w:rPr>
-                <w:rFonts w:ascii="GDSTransportWebsite" w:hAnsi="GDSTransportWebsite"/>
-                <w:color w:val="60686D"/>
-              </w:rPr>
-              <w:t>&gt;&gt;</w:t>
+              <w:t>ntExternalReference&gt;&gt;</w:t>
             </w:r>
           </w:p>
         </w:tc>
@@ -436,9 +387,8 @@
                 <w:sz w:val="24"/>
                 <w:szCs w:val="24"/>
               </w:rPr>
-              <w:t>Issued: &lt;</w:t>
-            </w:r>
-            <w:proofErr w:type="gramStart"/>
+              <w:t>Issued: &lt;&lt;{dateFormat(issueDate,‘d</w:t>
+            </w:r>
             <w:r>
               <w:rPr>
                 <w:rFonts w:ascii="GDSTransportWebsite" w:eastAsia="Times New Roman" w:hAnsi="GDSTransportWebsite" w:cs="Times New Roman"/>
@@ -446,10 +396,8 @@
                 <w:sz w:val="24"/>
                 <w:szCs w:val="24"/>
               </w:rPr>
-              <w:t>&lt;{</w:t>
-            </w:r>
-            <w:proofErr w:type="spellStart"/>
-            <w:proofErr w:type="gramEnd"/>
+              <w:t xml:space="preserve"> </w:t>
+            </w:r>
             <w:r>
               <w:rPr>
                 <w:rFonts w:ascii="GDSTransportWebsite" w:eastAsia="Times New Roman" w:hAnsi="GDSTransportWebsite" w:cs="Times New Roman"/>
@@ -457,9 +405,8 @@
                 <w:sz w:val="24"/>
                 <w:szCs w:val="24"/>
               </w:rPr>
-              <w:t>dateFormat</w:t>
-            </w:r>
-            <w:proofErr w:type="spellEnd"/>
+              <w:t>MMMM</w:t>
+            </w:r>
             <w:r>
               <w:rPr>
                 <w:rFonts w:ascii="GDSTransportWebsite" w:eastAsia="Times New Roman" w:hAnsi="GDSTransportWebsite" w:cs="Times New Roman"/>
@@ -467,9 +414,8 @@
                 <w:sz w:val="24"/>
                 <w:szCs w:val="24"/>
               </w:rPr>
-              <w:t>(</w:t>
-            </w:r>
-            <w:proofErr w:type="spellStart"/>
+              <w:t xml:space="preserve"> </w:t>
+            </w:r>
             <w:r>
               <w:rPr>
                 <w:rFonts w:ascii="GDSTransportWebsite" w:eastAsia="Times New Roman" w:hAnsi="GDSTransportWebsite" w:cs="Times New Roman"/>
@@ -477,84 +423,7 @@
                 <w:sz w:val="24"/>
                 <w:szCs w:val="24"/>
               </w:rPr>
-              <w:t>issueDate</w:t>
-            </w:r>
-            <w:proofErr w:type="spellEnd"/>
-            <w:r>
-              <w:rPr>
-                <w:rFonts w:ascii="GDSTransportWebsite" w:eastAsia="Times New Roman" w:hAnsi="GDSTransportWebsite" w:cs="Times New Roman"/>
-                <w:color w:val="60686D"/>
-                <w:sz w:val="24"/>
-                <w:szCs w:val="24"/>
-              </w:rPr>
-              <w:t>,‘d</w:t>
-            </w:r>
-            <w:r>
-              <w:rPr>
-                <w:rFonts w:ascii="GDSTransportWebsite" w:eastAsia="Times New Roman" w:hAnsi="GDSTransportWebsite" w:cs="Times New Roman"/>
-                <w:color w:val="60686D"/>
-                <w:sz w:val="24"/>
-                <w:szCs w:val="24"/>
-              </w:rPr>
-              <w:t xml:space="preserve"> </w:t>
-            </w:r>
-            <w:r>
-              <w:rPr>
-                <w:rFonts w:ascii="GDSTransportWebsite" w:eastAsia="Times New Roman" w:hAnsi="GDSTransportWebsite" w:cs="Times New Roman"/>
-                <w:color w:val="60686D"/>
-                <w:sz w:val="24"/>
-                <w:szCs w:val="24"/>
-              </w:rPr>
-              <w:t>MMMM</w:t>
-            </w:r>
-            <w:r>
-              <w:rPr>
-                <w:rFonts w:ascii="GDSTransportWebsite" w:eastAsia="Times New Roman" w:hAnsi="GDSTransportWebsite" w:cs="Times New Roman"/>
-                <w:color w:val="60686D"/>
-                <w:sz w:val="24"/>
-                <w:szCs w:val="24"/>
-              </w:rPr>
-              <w:t xml:space="preserve"> </w:t>
-            </w:r>
-            <w:proofErr w:type="spellStart"/>
-            <w:r>
-              <w:rPr>
-                <w:rFonts w:ascii="GDSTransportWebsite" w:eastAsia="Times New Roman" w:hAnsi="GDSTransportWebsite" w:cs="Times New Roman"/>
-                <w:color w:val="60686D"/>
-                <w:sz w:val="24"/>
-                <w:szCs w:val="24"/>
-              </w:rPr>
-              <w:t>yyyy</w:t>
-            </w:r>
-            <w:proofErr w:type="spellEnd"/>
-            <w:r>
-              <w:rPr>
-                <w:rFonts w:ascii="GDSTransportWebsite" w:eastAsia="Times New Roman" w:hAnsi="GDSTransportWebsite" w:cs="Times New Roman"/>
-                <w:color w:val="60686D"/>
-                <w:sz w:val="24"/>
-                <w:szCs w:val="24"/>
-              </w:rPr>
-              <w:t>’,‘dd-MM-</w:t>
-            </w:r>
-            <w:proofErr w:type="spellStart"/>
-            <w:r>
-              <w:rPr>
-                <w:rFonts w:ascii="GDSTransportWebsite" w:eastAsia="Times New Roman" w:hAnsi="GDSTransportWebsite" w:cs="Times New Roman"/>
-                <w:color w:val="60686D"/>
-                <w:sz w:val="24"/>
-                <w:szCs w:val="24"/>
-              </w:rPr>
-              <w:t>yyyy</w:t>
-            </w:r>
-            <w:proofErr w:type="spellEnd"/>
-            <w:r>
-              <w:rPr>
-                <w:rFonts w:ascii="GDSTransportWebsite" w:eastAsia="Times New Roman" w:hAnsi="GDSTransportWebsite" w:cs="Times New Roman"/>
-                <w:color w:val="60686D"/>
-                <w:sz w:val="24"/>
-                <w:szCs w:val="24"/>
-              </w:rPr>
-              <w:t>’)}&gt;&gt;</w:t>
+              <w:t>yyyy’,‘dd-MM-yyyy’)}&gt;&gt;</w:t>
             </w:r>
           </w:p>
           <w:p>
@@ -588,9 +457,8 @@
                 <w:sz w:val="24"/>
                 <w:szCs w:val="24"/>
               </w:rPr>
-              <w:t>&lt;</w:t>
-            </w:r>
-            <w:proofErr w:type="gramStart"/>
+              <w:t>&lt;&lt;{dateFormat(submittedOn,‘d</w:t>
+            </w:r>
             <w:r>
               <w:rPr>
                 <w:rFonts w:ascii="GDSTransportWebsite" w:eastAsia="Times New Roman" w:hAnsi="GDSTransportWebsite" w:cs="Times New Roman"/>
@@ -598,10 +466,8 @@
                 <w:sz w:val="24"/>
                 <w:szCs w:val="24"/>
               </w:rPr>
-              <w:t>&lt;{</w:t>
-            </w:r>
-            <w:proofErr w:type="spellStart"/>
-            <w:proofErr w:type="gramEnd"/>
+              <w:t xml:space="preserve"> </w:t>
+            </w:r>
             <w:r>
               <w:rPr>
                 <w:rFonts w:ascii="GDSTransportWebsite" w:eastAsia="Times New Roman" w:hAnsi="GDSTransportWebsite" w:cs="Times New Roman"/>
@@ -609,9 +475,8 @@
                 <w:sz w:val="24"/>
                 <w:szCs w:val="24"/>
               </w:rPr>
-              <w:t>dateFormat</w:t>
-            </w:r>
-            <w:proofErr w:type="spellEnd"/>
+              <w:t>MMMM</w:t>
+            </w:r>
             <w:r>
               <w:rPr>
                 <w:rFonts w:ascii="GDSTransportWebsite" w:eastAsia="Times New Roman" w:hAnsi="GDSTransportWebsite" w:cs="Times New Roman"/>
@@ -619,9 +484,8 @@
                 <w:sz w:val="24"/>
                 <w:szCs w:val="24"/>
               </w:rPr>
-              <w:t>(</w:t>
-            </w:r>
-            <w:proofErr w:type="spellStart"/>
+              <w:t xml:space="preserve"> </w:t>
+            </w:r>
             <w:r>
               <w:rPr>
                 <w:rFonts w:ascii="GDSTransportWebsite" w:eastAsia="Times New Roman" w:hAnsi="GDSTransportWebsite" w:cs="Times New Roman"/>
@@ -629,84 +493,7 @@
                 <w:sz w:val="24"/>
                 <w:szCs w:val="24"/>
               </w:rPr>
-              <w:t>submittedOn</w:t>
-            </w:r>
-            <w:proofErr w:type="spellEnd"/>
-            <w:r>
-              <w:rPr>
-                <w:rFonts w:ascii="GDSTransportWebsite" w:eastAsia="Times New Roman" w:hAnsi="GDSTransportWebsite" w:cs="Times New Roman"/>
-                <w:color w:val="60686D"/>
-                <w:sz w:val="24"/>
-                <w:szCs w:val="24"/>
-              </w:rPr>
-              <w:t>,‘d</w:t>
-            </w:r>
-            <w:r>
-              <w:rPr>
-                <w:rFonts w:ascii="GDSTransportWebsite" w:eastAsia="Times New Roman" w:hAnsi="GDSTransportWebsite" w:cs="Times New Roman"/>
-                <w:color w:val="60686D"/>
-                <w:sz w:val="24"/>
-                <w:szCs w:val="24"/>
-              </w:rPr>
-              <w:t xml:space="preserve"> </w:t>
-            </w:r>
-            <w:r>
-              <w:rPr>
-                <w:rFonts w:ascii="GDSTransportWebsite" w:eastAsia="Times New Roman" w:hAnsi="GDSTransportWebsite" w:cs="Times New Roman"/>
-                <w:color w:val="60686D"/>
-                <w:sz w:val="24"/>
-                <w:szCs w:val="24"/>
-              </w:rPr>
-              <w:t>MMMM</w:t>
-            </w:r>
-            <w:r>
-              <w:rPr>
-                <w:rFonts w:ascii="GDSTransportWebsite" w:eastAsia="Times New Roman" w:hAnsi="GDSTransportWebsite" w:cs="Times New Roman"/>
-                <w:color w:val="60686D"/>
-                <w:sz w:val="24"/>
-                <w:szCs w:val="24"/>
-              </w:rPr>
-              <w:t xml:space="preserve"> </w:t>
-            </w:r>
-            <w:proofErr w:type="spellStart"/>
-            <w:r>
-              <w:rPr>
-                <w:rFonts w:ascii="GDSTransportWebsite" w:eastAsia="Times New Roman" w:hAnsi="GDSTransportWebsite" w:cs="Times New Roman"/>
-                <w:color w:val="60686D"/>
-                <w:sz w:val="24"/>
-                <w:szCs w:val="24"/>
-              </w:rPr>
-              <w:t>yyyy</w:t>
-            </w:r>
-            <w:proofErr w:type="spellEnd"/>
-            <w:r>
-              <w:rPr>
-                <w:rFonts w:ascii="GDSTransportWebsite" w:eastAsia="Times New Roman" w:hAnsi="GDSTransportWebsite" w:cs="Times New Roman"/>
-                <w:color w:val="60686D"/>
-                <w:sz w:val="24"/>
-                <w:szCs w:val="24"/>
-              </w:rPr>
-              <w:t>’,‘dd-MM-</w:t>
-            </w:r>
-            <w:proofErr w:type="spellStart"/>
-            <w:r>
-              <w:rPr>
-                <w:rFonts w:ascii="GDSTransportWebsite" w:eastAsia="Times New Roman" w:hAnsi="GDSTransportWebsite" w:cs="Times New Roman"/>
-                <w:color w:val="60686D"/>
-                <w:sz w:val="24"/>
-                <w:szCs w:val="24"/>
-              </w:rPr>
-              <w:t>yyyy</w:t>
-            </w:r>
-            <w:proofErr w:type="spellEnd"/>
-            <w:r>
-              <w:rPr>
-                <w:rFonts w:ascii="GDSTransportWebsite" w:eastAsia="Times New Roman" w:hAnsi="GDSTransportWebsite" w:cs="Times New Roman"/>
-                <w:color w:val="60686D"/>
-                <w:sz w:val="24"/>
-                <w:szCs w:val="24"/>
-              </w:rPr>
-              <w:t>’)}&gt;&gt;</w:t>
+              <w:t>yyyy’,‘dd-MM-yyyy’)}&gt;&gt;</w:t>
             </w:r>
           </w:p>
         </w:tc>
@@ -781,9 +568,8 @@
                 <w:color w:val="0A0A0A"/>
                 <w:shd w:val="clear" w:color="auto" w:fill="FFFFFF"/>
               </w:rPr>
-              <w:t>&lt;&lt;</w:t>
-            </w:r>
-            <w:proofErr w:type="spellStart"/>
+              <w:t>&lt;&lt;rr_</w:t>
+            </w:r>
             <w:r>
               <w:rPr>
                 <w:rFonts w:ascii="GDSTransportWebsite" w:hAnsi="GDSTransportWebsite"/>
@@ -792,19 +578,8 @@
                 <w:color w:val="0A0A0A"/>
                 <w:shd w:val="clear" w:color="auto" w:fill="FFFFFF"/>
               </w:rPr>
-              <w:t>rr_</w:t>
-            </w:r>
-            <w:r>
-              <w:rPr>
-                <w:rFonts w:ascii="GDSTransportWebsite" w:hAnsi="GDSTransportWebsite"/>
-                <w:b/>
-                <w:bCs/>
-                <w:color w:val="0A0A0A"/>
-                <w:shd w:val="clear" w:color="auto" w:fill="FFFFFF"/>
-              </w:rPr>
               <w:t>applicants</w:t>
             </w:r>
-            <w:proofErr w:type="spellEnd"/>
             <w:r>
               <w:rPr>
                 <w:rFonts w:ascii="GDSTransportWebsite" w:hAnsi="GDSTransportWebsite"/>
@@ -865,29 +640,7 @@
                 <w:color w:val="0A0A0A"/>
                 <w:shd w:val="clear" w:color="auto" w:fill="FFFFFF"/>
               </w:rPr>
-              <w:t>&lt;&lt;$</w:t>
-            </w:r>
-            <w:proofErr w:type="spellStart"/>
-            <w:r>
-              <w:rPr>
-                <w:rFonts w:ascii="GDSTransportWebsite" w:hAnsi="GDSTransportWebsite"/>
-                <w:b/>
-                <w:bCs/>
-                <w:color w:val="0A0A0A"/>
-                <w:shd w:val="clear" w:color="auto" w:fill="FFFFFF"/>
-              </w:rPr>
-              <w:t>itemnum</w:t>
-            </w:r>
-            <w:proofErr w:type="spellEnd"/>
-            <w:r>
-              <w:rPr>
-                <w:rFonts w:ascii="GDSTransportWebsite" w:hAnsi="GDSTransportWebsite"/>
-                <w:b/>
-                <w:bCs/>
-                <w:color w:val="0A0A0A"/>
-                <w:shd w:val="clear" w:color="auto" w:fill="FFFFFF"/>
-              </w:rPr>
-              <w:t>&gt;&gt;&lt;&lt;es_&gt;&gt;</w:t>
+              <w:t>&lt;&lt;$itemnum&gt;&gt;&lt;&lt;es_&gt;&gt;</w:t>
             </w:r>
           </w:p>
         </w:tc>
@@ -991,7 +744,6 @@
               </w:rPr>
               <w:t>&lt;&lt;</w:t>
             </w:r>
-            <w:proofErr w:type="spellStart"/>
             <w:r>
               <w:rPr>
                 <w:rFonts w:ascii="GDSTransportWebsite" w:hAnsi="GDSTransportWebsite"/>
@@ -999,7 +751,6 @@
               </w:rPr>
               <w:t>litigationFriendName</w:t>
             </w:r>
-            <w:proofErr w:type="spellEnd"/>
             <w:r>
               <w:rPr>
                 <w:rFonts w:ascii="GDSTransportWebsite" w:hAnsi="GDSTransportWebsite"/>
@@ -1083,7 +834,6 @@
               </w:rPr>
               <w:t>.AddressLine</w:t>
             </w:r>
-            <w:proofErr w:type="gramStart"/>
             <w:r>
               <w:rPr>
                 <w:rFonts w:ascii="GDSTransportWebsite" w:hAnsi="GDSTransportWebsite"/>
@@ -1096,15 +846,7 @@
                 <w:rFonts w:ascii="GDSTransportWebsite" w:hAnsi="GDSTransportWebsite"/>
                 <w:color w:val="0A0A0A"/>
               </w:rPr>
-              <w:t>!=</w:t>
-            </w:r>
-            <w:proofErr w:type="gramEnd"/>
-            <w:r>
-              <w:rPr>
-                <w:rFonts w:ascii="GDSTransportWebsite" w:hAnsi="GDSTransportWebsite"/>
-                <w:color w:val="0A0A0A"/>
-              </w:rPr>
-              <w:t>null}&gt;&gt;&lt;&lt;</w:t>
+              <w:t>!=null}&gt;&gt;&lt;&lt;</w:t>
             </w:r>
             <w:r>
               <w:rPr>
@@ -1219,30 +961,14 @@
                 <w:rFonts w:ascii="GDSTransportWebsite" w:hAnsi="GDSTransportWebsite"/>
                 <w:color w:val="0A0A0A"/>
               </w:rPr>
-              <w:t>.AddressLine2&gt;&gt;&lt;&lt;es_&gt;&gt;&lt;&lt;cs_</w:t>
-            </w:r>
-            <w:proofErr w:type="gramStart"/>
-            <w:r>
-              <w:rPr>
-                <w:rFonts w:ascii="GDSTransportWebsite" w:hAnsi="GDSTransportWebsite"/>
-                <w:color w:val="0A0A0A"/>
-              </w:rPr>
-              <w:t>{</w:t>
-            </w:r>
-            <w:r>
-              <w:rPr>
-                <w:rFonts w:ascii="GDSTransportWebsite" w:hAnsi="GDSTransportWebsite"/>
-                <w:color w:val="0A0A0A"/>
-              </w:rPr>
-              <w:t>!isBlank</w:t>
-            </w:r>
-            <w:proofErr w:type="gramEnd"/>
-            <w:r>
-              <w:rPr>
-                <w:rFonts w:ascii="GDSTransportWebsite" w:hAnsi="GDSTransportWebsite"/>
-                <w:color w:val="0A0A0A"/>
-              </w:rPr>
-              <w:t>(</w:t>
+              <w:t>.AddressLine2&gt;&gt;&lt;&lt;es_&gt;&gt;&lt;&lt;cs_{</w:t>
+            </w:r>
+            <w:r>
+              <w:rPr>
+                <w:rFonts w:ascii="GDSTransportWebsite" w:hAnsi="GDSTransportWebsite"/>
+                <w:color w:val="0A0A0A"/>
+              </w:rPr>
+              <w:t>!isBlank(</w:t>
             </w:r>
             <w:r>
               <w:rPr>
@@ -1314,15 +1040,7 @@
                 <w:rFonts w:ascii="GDSTransportWebsite" w:hAnsi="GDSTransportWebsite"/>
                 <w:color w:val="0A0A0A"/>
               </w:rPr>
-              <w:t>.AddressLine3&gt;&gt;&lt;&lt;es_&gt;&gt;&lt;&lt;cs_</w:t>
-            </w:r>
-            <w:proofErr w:type="gramStart"/>
-            <w:r>
-              <w:rPr>
-                <w:rFonts w:ascii="GDSTransportWebsite" w:hAnsi="GDSTransportWebsite"/>
-                <w:color w:val="0A0A0A"/>
-              </w:rPr>
-              <w:t>{</w:t>
+              <w:t>.AddressLine3&gt;&gt;&lt;&lt;es_&gt;&gt;&lt;&lt;cs_{</w:t>
             </w:r>
             <w:r>
               <w:rPr>
@@ -1336,15 +1054,7 @@
                 <w:rFonts w:ascii="GDSTransportWebsite" w:hAnsi="GDSTransportWebsite"/>
                 <w:color w:val="0A0A0A"/>
               </w:rPr>
-              <w:t>isBlank</w:t>
-            </w:r>
-            <w:proofErr w:type="gramEnd"/>
-            <w:r>
-              <w:rPr>
-                <w:rFonts w:ascii="GDSTransportWebsite" w:hAnsi="GDSTransportWebsite"/>
-                <w:color w:val="0A0A0A"/>
-              </w:rPr>
-              <w:t>(</w:t>
+              <w:t>isBlank(</w:t>
             </w:r>
             <w:r>
               <w:rPr>
@@ -1397,7 +1107,6 @@
               </w:rPr>
               <w:t xml:space="preserve">&lt;&lt; </w:t>
             </w:r>
-            <w:proofErr w:type="spellStart"/>
             <w:r>
               <w:rPr>
                 <w:rFonts w:ascii="GDSTransportWebsite" w:hAnsi="GDSTransportWebsite"/>
@@ -1417,15 +1126,7 @@
                 <w:rFonts w:ascii="GDSTransportWebsite" w:hAnsi="GDSTransportWebsite"/>
                 <w:color w:val="0A0A0A"/>
               </w:rPr>
-              <w:t>.PostTown</w:t>
-            </w:r>
-            <w:proofErr w:type="spellEnd"/>
-            <w:r>
-              <w:rPr>
-                <w:rFonts w:ascii="GDSTransportWebsite" w:hAnsi="GDSTransportWebsite"/>
-                <w:color w:val="0A0A0A"/>
-              </w:rPr>
-              <w:t>&gt;&gt;&lt;&lt;es_&gt;&gt;</w:t>
+              <w:t>.PostTown&gt;&gt;&lt;&lt;es_&gt;&gt;</w:t>
             </w:r>
           </w:p>
           <w:p>
@@ -1462,30 +1163,14 @@
                 <w:rFonts w:ascii="GDSTransportWebsite" w:hAnsi="GDSTransportWebsite"/>
                 <w:color w:val="0A0A0A"/>
               </w:rPr>
-              <w:t>.PostCode&gt;&gt;&lt;&lt;cs_</w:t>
-            </w:r>
-            <w:proofErr w:type="gramStart"/>
-            <w:r>
-              <w:rPr>
-                <w:rFonts w:ascii="GDSTransportWebsite" w:hAnsi="GDSTransportWebsite"/>
-                <w:color w:val="0A0A0A"/>
-              </w:rPr>
-              <w:t>{</w:t>
-            </w:r>
-            <w:r>
-              <w:rPr>
-                <w:rFonts w:ascii="GDSTransportWebsite" w:hAnsi="GDSTransportWebsite"/>
-                <w:color w:val="0A0A0A"/>
-              </w:rPr>
-              <w:t>!isBlank</w:t>
-            </w:r>
-            <w:proofErr w:type="gramEnd"/>
-            <w:r>
-              <w:rPr>
-                <w:rFonts w:ascii="GDSTransportWebsite" w:hAnsi="GDSTransportWebsite"/>
-                <w:color w:val="0A0A0A"/>
-              </w:rPr>
-              <w:t>(</w:t>
+              <w:t>.PostCode&gt;&gt;&lt;&lt;cs_{</w:t>
+            </w:r>
+            <w:r>
+              <w:rPr>
+                <w:rFonts w:ascii="GDSTransportWebsite" w:hAnsi="GDSTransportWebsite"/>
+                <w:color w:val="0A0A0A"/>
+              </w:rPr>
+              <w:t>!isBlank(</w:t>
             </w:r>
             <w:r>
               <w:rPr>
@@ -1544,15 +1229,7 @@
                 <w:rFonts w:ascii="GDSTransportWebsite" w:hAnsi="GDSTransportWebsite"/>
                 <w:color w:val="0A0A0A"/>
               </w:rPr>
-              <w:t xml:space="preserve"> </w:t>
-            </w:r>
-            <w:proofErr w:type="spellStart"/>
-            <w:r>
-              <w:rPr>
-                <w:rFonts w:ascii="GDSTransportWebsite" w:hAnsi="GDSTransportWebsite"/>
-                <w:color w:val="0A0A0A"/>
-              </w:rPr>
-              <w:t>primaryA</w:t>
+              <w:t xml:space="preserve"> primaryA</w:t>
             </w:r>
             <w:r>
               <w:rPr>
@@ -1566,15 +1243,7 @@
                 <w:rFonts w:ascii="GDSTransportWebsite" w:hAnsi="GDSTransportWebsite"/>
                 <w:color w:val="0A0A0A"/>
               </w:rPr>
-              <w:t>.Country</w:t>
-            </w:r>
-            <w:proofErr w:type="spellEnd"/>
-            <w:r>
-              <w:rPr>
-                <w:rFonts w:ascii="GDSTransportWebsite" w:hAnsi="GDSTransportWebsite"/>
-                <w:color w:val="0A0A0A"/>
-              </w:rPr>
-              <w:t>&gt;&gt;&lt;&lt;es_&gt;&gt;</w:t>
+              <w:t>.Country&gt;&gt;&lt;&lt;es_&gt;&gt;</w:t>
             </w:r>
           </w:p>
         </w:tc>
@@ -1602,9 +1271,8 @@
                 <w:color w:val="0A0A0A"/>
                 <w:shd w:val="clear" w:color="auto" w:fill="FFFFFF"/>
               </w:rPr>
-              <w:t>&lt;&lt;</w:t>
-            </w:r>
-            <w:proofErr w:type="spellStart"/>
+              <w:t>&lt;&lt;er_</w:t>
+            </w:r>
             <w:r>
               <w:rPr>
                 <w:rFonts w:ascii="GDSTransportWebsite" w:hAnsi="GDSTransportWebsite"/>
@@ -1613,19 +1281,8 @@
                 <w:color w:val="0A0A0A"/>
                 <w:shd w:val="clear" w:color="auto" w:fill="FFFFFF"/>
               </w:rPr>
-              <w:t>er_</w:t>
-            </w:r>
-            <w:r>
-              <w:rPr>
-                <w:rFonts w:ascii="GDSTransportWebsite" w:hAnsi="GDSTransportWebsite"/>
-                <w:b/>
-                <w:bCs/>
-                <w:color w:val="0A0A0A"/>
-                <w:shd w:val="clear" w:color="auto" w:fill="FFFFFF"/>
-              </w:rPr>
               <w:t>applicants</w:t>
             </w:r>
-            <w:proofErr w:type="spellEnd"/>
             <w:r>
               <w:rPr>
                 <w:rFonts w:ascii="GDSTransportWebsite" w:hAnsi="GDSTransportWebsite"/>
@@ -1724,7 +1381,6 @@
               </w:rPr>
               <w:t>&lt;</w:t>
             </w:r>
-            <w:proofErr w:type="spellStart"/>
             <w:r>
               <w:rPr>
                 <w:rFonts w:ascii="GDSTransportWebsite" w:hAnsi="GDSTransportWebsite"/>
@@ -1739,7 +1395,6 @@
               </w:rPr>
               <w:t>.contactName</w:t>
             </w:r>
-            <w:proofErr w:type="spellEnd"/>
             <w:r>
               <w:rPr>
                 <w:rFonts w:ascii="GDSTransportWebsite" w:hAnsi="GDSTransportWebsite"/>
@@ -1817,7 +1472,6 @@
               </w:rPr>
               <w:t>&lt;</w:t>
             </w:r>
-            <w:proofErr w:type="spellStart"/>
             <w:r>
               <w:rPr>
                 <w:rFonts w:ascii="GDSTransportWebsite" w:hAnsi="GDSTransportWebsite"/>
@@ -1846,7 +1500,6 @@
               </w:rPr>
               <w:t>Name</w:t>
             </w:r>
-            <w:proofErr w:type="spellEnd"/>
             <w:r>
               <w:rPr>
                 <w:rFonts w:ascii="GDSTransportWebsite" w:hAnsi="GDSTransportWebsite"/>
@@ -1946,15 +1599,7 @@
                 <w:rFonts w:ascii="GDSTransportWebsite" w:hAnsi="GDSTransportWebsite"/>
                 <w:color w:val="0A0A0A"/>
               </w:rPr>
-              <w:t>&lt;cs_</w:t>
-            </w:r>
-            <w:proofErr w:type="gramStart"/>
-            <w:r>
-              <w:rPr>
-                <w:rFonts w:ascii="GDSTransportWebsite" w:hAnsi="GDSTransportWebsite"/>
-                <w:color w:val="0A0A0A"/>
-              </w:rPr>
-              <w:t>{</w:t>
+              <w:t>&lt;cs_{</w:t>
             </w:r>
             <w:bookmarkStart w:id="0" w:name="OLE_LINK1"/>
             <w:bookmarkStart w:id="1" w:name="OLE_LINK2"/>
@@ -1963,15 +1608,7 @@
                 <w:rFonts w:ascii="GDSTransportWebsite" w:hAnsi="GDSTransportWebsite"/>
                 <w:color w:val="0A0A0A"/>
               </w:rPr>
-              <w:t>!isBlank</w:t>
-            </w:r>
-            <w:proofErr w:type="gramEnd"/>
-            <w:r>
-              <w:rPr>
-                <w:rFonts w:ascii="GDSTransportWebsite" w:hAnsi="GDSTransportWebsite"/>
-                <w:color w:val="0A0A0A"/>
-              </w:rPr>
-              <w:t>(</w:t>
+              <w:t>!isBlank(</w:t>
             </w:r>
             <w:bookmarkEnd w:id="0"/>
             <w:bookmarkEnd w:id="1"/>
@@ -2131,7 +1768,6 @@
                 <w:color w:val="0A0A0A"/>
               </w:rPr>
             </w:pPr>
-            <w:proofErr w:type="gramStart"/>
             <w:r>
               <w:rPr>
                 <w:rFonts w:ascii="GDSTransportWebsite" w:hAnsi="GDSTransportWebsite"/>
@@ -2166,15 +1802,7 @@
                 <w:rFonts w:ascii="GDSTransportWebsite" w:hAnsi="GDSTransportWebsite"/>
                 <w:color w:val="0A0A0A"/>
               </w:rPr>
-              <w:t>ddress.AddressLine</w:t>
-            </w:r>
-            <w:proofErr w:type="gramEnd"/>
-            <w:r>
-              <w:rPr>
-                <w:rFonts w:ascii="GDSTransportWebsite" w:hAnsi="GDSTransportWebsite"/>
-                <w:color w:val="0A0A0A"/>
-              </w:rPr>
-              <w:t>2&gt;&gt;&lt;&lt;es_&gt;&gt;&lt;&lt;cs_{</w:t>
+              <w:t>ddress.AddressLine2&gt;&gt;&lt;&lt;es_&gt;&gt;&lt;&lt;cs_{</w:t>
             </w:r>
             <w:r>
               <w:rPr>
@@ -2234,7 +1862,6 @@
                 <w:color w:val="0A0A0A"/>
               </w:rPr>
             </w:pPr>
-            <w:proofErr w:type="gramStart"/>
             <w:r>
               <w:rPr>
                 <w:rFonts w:ascii="GDSTransportWebsite" w:hAnsi="GDSTransportWebsite"/>
@@ -2268,15 +1895,7 @@
                 <w:rFonts w:ascii="GDSTransportWebsite" w:hAnsi="GDSTransportWebsite"/>
                 <w:color w:val="0A0A0A"/>
               </w:rPr>
-              <w:t>ddress.AddressLine</w:t>
-            </w:r>
-            <w:proofErr w:type="gramEnd"/>
-            <w:r>
-              <w:rPr>
-                <w:rFonts w:ascii="GDSTransportWebsite" w:hAnsi="GDSTransportWebsite"/>
-                <w:color w:val="0A0A0A"/>
-              </w:rPr>
-              <w:t>3&gt;&gt;&lt;&lt;es_&gt;&gt;&lt;&lt;cs_{</w:t>
+              <w:t>ddress.AddressLine3&gt;&gt;&lt;&lt;es_&gt;&gt;&lt;&lt;cs_{</w:t>
             </w:r>
             <w:r>
               <w:rPr>
@@ -2336,7 +1955,6 @@
                 <w:color w:val="0A0A0A"/>
               </w:rPr>
             </w:pPr>
-            <w:proofErr w:type="gramStart"/>
             <w:r>
               <w:rPr>
                 <w:rFonts w:ascii="GDSTransportWebsite" w:hAnsi="GDSTransportWebsite"/>
@@ -2344,7 +1962,6 @@
               </w:rPr>
               <w:t>&lt;&lt;</w:t>
             </w:r>
-            <w:proofErr w:type="spellStart"/>
             <w:r>
               <w:rPr>
                 <w:rFonts w:ascii="GDSTransportWebsite" w:hAnsi="GDSTransportWebsite"/>
@@ -2371,16 +1988,7 @@
                 <w:rFonts w:ascii="GDSTransportWebsite" w:hAnsi="GDSTransportWebsite"/>
                 <w:color w:val="0A0A0A"/>
               </w:rPr>
-              <w:t>ddress.PostTown</w:t>
-            </w:r>
-            <w:proofErr w:type="spellEnd"/>
-            <w:proofErr w:type="gramEnd"/>
-            <w:r>
-              <w:rPr>
-                <w:rFonts w:ascii="GDSTransportWebsite" w:hAnsi="GDSTransportWebsite"/>
-                <w:color w:val="0A0A0A"/>
-              </w:rPr>
-              <w:t>&gt;&gt;&lt;&lt;es_&gt;&gt;</w:t>
+              <w:t>ddress.PostTown&gt;&gt;&lt;&lt;es_&gt;&gt;</w:t>
             </w:r>
           </w:p>
           <w:p>
@@ -2391,7 +1999,6 @@
                 <w:color w:val="0A0A0A"/>
               </w:rPr>
             </w:pPr>
-            <w:proofErr w:type="gramStart"/>
             <w:r>
               <w:rPr>
                 <w:rFonts w:ascii="GDSTransportWebsite" w:hAnsi="GDSTransportWebsite"/>
@@ -2425,15 +2032,7 @@
                 <w:rFonts w:ascii="GDSTransportWebsite" w:hAnsi="GDSTransportWebsite"/>
                 <w:color w:val="0A0A0A"/>
               </w:rPr>
-              <w:t>ddress.PostCode</w:t>
-            </w:r>
-            <w:proofErr w:type="gramEnd"/>
-            <w:r>
-              <w:rPr>
-                <w:rFonts w:ascii="GDSTransportWebsite" w:hAnsi="GDSTransportWebsite"/>
-                <w:color w:val="0A0A0A"/>
-              </w:rPr>
-              <w:t>&gt;&gt;&lt;&lt;cs_{</w:t>
+              <w:t>ddress.PostCode&gt;&gt;&lt;&lt;cs_{</w:t>
             </w:r>
             <w:r>
               <w:rPr>
@@ -2495,7 +2094,6 @@
                 <w:szCs w:val="36"/>
               </w:rPr>
             </w:pPr>
-            <w:proofErr w:type="gramStart"/>
             <w:r>
               <w:rPr>
                 <w:rFonts w:ascii="GDSTransportWebsite" w:hAnsi="GDSTransportWebsite"/>
@@ -2503,7 +2101,6 @@
               </w:rPr>
               <w:t>&lt;&lt;</w:t>
             </w:r>
-            <w:proofErr w:type="spellStart"/>
             <w:r>
               <w:rPr>
                 <w:rFonts w:ascii="GDSTransportWebsite" w:hAnsi="GDSTransportWebsite"/>
@@ -2530,16 +2127,7 @@
                 <w:rFonts w:ascii="GDSTransportWebsite" w:hAnsi="GDSTransportWebsite"/>
                 <w:color w:val="0A0A0A"/>
               </w:rPr>
-              <w:t>ddress.Country</w:t>
-            </w:r>
-            <w:proofErr w:type="spellEnd"/>
-            <w:proofErr w:type="gramEnd"/>
-            <w:r>
-              <w:rPr>
-                <w:rFonts w:ascii="GDSTransportWebsite" w:hAnsi="GDSTransportWebsite"/>
-                <w:color w:val="0A0A0A"/>
-              </w:rPr>
-              <w:t>&gt;&gt;&lt;&lt;es_&gt;&gt;</w:t>
+              <w:t>ddress.Country&gt;&gt;&lt;&lt;es_&gt;&gt;</w:t>
             </w:r>
           </w:p>
         </w:tc>
@@ -2598,7 +2186,6 @@
               </w:rPr>
               <w:t xml:space="preserve">&lt;&lt; </w:t>
             </w:r>
-            <w:proofErr w:type="spellStart"/>
             <w:r>
               <w:rPr>
                 <w:rFonts w:ascii="GDSTransportWebsite" w:hAnsi="GDSTransportWebsite"/>
@@ -2611,15 +2198,7 @@
                 <w:rFonts w:ascii="GDSTransportWebsite" w:hAnsi="GDSTransportWebsite"/>
                 <w:color w:val="0A0A0A"/>
               </w:rPr>
-              <w:t>.phoneNumber</w:t>
-            </w:r>
-            <w:proofErr w:type="spellEnd"/>
-            <w:r>
-              <w:rPr>
-                <w:rFonts w:ascii="GDSTransportWebsite" w:hAnsi="GDSTransportWebsite"/>
-                <w:color w:val="0A0A0A"/>
-              </w:rPr>
-              <w:t>&gt;&gt;</w:t>
+              <w:t>.phoneNumber&gt;&gt;</w:t>
             </w:r>
           </w:p>
         </w:tc>
@@ -2677,7 +2256,6 @@
               </w:rPr>
               <w:t>&lt;&lt;</w:t>
             </w:r>
-            <w:proofErr w:type="spellStart"/>
             <w:r>
               <w:rPr>
                 <w:rFonts w:ascii="GDSTransportWebsite" w:hAnsi="GDSTransportWebsite"/>
@@ -2690,15 +2268,7 @@
                 <w:rFonts w:ascii="GDSTransportWebsite" w:hAnsi="GDSTransportWebsite"/>
                 <w:color w:val="0A0A0A"/>
               </w:rPr>
-              <w:t>.dxAddress</w:t>
-            </w:r>
-            <w:proofErr w:type="spellEnd"/>
-            <w:r>
-              <w:rPr>
-                <w:rFonts w:ascii="GDSTransportWebsite" w:hAnsi="GDSTransportWebsite"/>
-                <w:color w:val="0A0A0A"/>
-              </w:rPr>
-              <w:t>&gt;&gt;</w:t>
+              <w:t>.dxAddress&gt;&gt;</w:t>
             </w:r>
           </w:p>
         </w:tc>
@@ -2756,7 +2326,6 @@
               </w:rPr>
               <w:t>&lt;&lt;</w:t>
             </w:r>
-            <w:proofErr w:type="spellStart"/>
             <w:r>
               <w:rPr>
                 <w:rFonts w:ascii="GDSTransportWebsite" w:hAnsi="GDSTransportWebsite"/>
@@ -2769,15 +2338,7 @@
                 <w:rFonts w:ascii="GDSTransportWebsite" w:hAnsi="GDSTransportWebsite"/>
                 <w:color w:val="0A0A0A"/>
               </w:rPr>
-              <w:t>.emailAddress</w:t>
-            </w:r>
-            <w:proofErr w:type="spellEnd"/>
-            <w:r>
-              <w:rPr>
-                <w:rFonts w:ascii="GDSTransportWebsite" w:hAnsi="GDSTransportWebsite"/>
-                <w:color w:val="0A0A0A"/>
-              </w:rPr>
-              <w:t>&gt;&gt;</w:t>
+              <w:t>.emailAddress&gt;&gt;</w:t>
             </w:r>
           </w:p>
         </w:tc>
@@ -2853,9 +2414,8 @@
                 <w:color w:val="0A0A0A"/>
                 <w:shd w:val="clear" w:color="auto" w:fill="FFFFFF"/>
               </w:rPr>
-              <w:t>&lt;&lt;</w:t>
-            </w:r>
-            <w:proofErr w:type="spellStart"/>
+              <w:t>&lt;&lt;rr_</w:t>
+            </w:r>
             <w:r>
               <w:rPr>
                 <w:rFonts w:ascii="GDSTransportWebsite" w:hAnsi="GDSTransportWebsite"/>
@@ -2864,19 +2424,8 @@
                 <w:color w:val="0A0A0A"/>
                 <w:shd w:val="clear" w:color="auto" w:fill="FFFFFF"/>
               </w:rPr>
-              <w:t>rr_</w:t>
-            </w:r>
-            <w:r>
-              <w:rPr>
-                <w:rFonts w:ascii="GDSTransportWebsite" w:hAnsi="GDSTransportWebsite"/>
-                <w:b/>
-                <w:bCs/>
-                <w:color w:val="0A0A0A"/>
-                <w:shd w:val="clear" w:color="auto" w:fill="FFFFFF"/>
-              </w:rPr>
               <w:t>respondents</w:t>
             </w:r>
-            <w:proofErr w:type="spellEnd"/>
             <w:r>
               <w:rPr>
                 <w:rFonts w:ascii="GDSTransportWebsite" w:hAnsi="GDSTransportWebsite"/>
@@ -2919,29 +2468,7 @@
                 <w:color w:val="0A0A0A"/>
                 <w:shd w:val="clear" w:color="auto" w:fill="FFFFFF"/>
               </w:rPr>
-              <w:t>&lt;&lt;cs_{$size&gt;1}&gt;&gt; Defendant &lt;&lt;$</w:t>
-            </w:r>
-            <w:proofErr w:type="spellStart"/>
-            <w:r>
-              <w:rPr>
-                <w:rFonts w:ascii="GDSTransportWebsite" w:hAnsi="GDSTransportWebsite"/>
-                <w:b/>
-                <w:bCs/>
-                <w:color w:val="0A0A0A"/>
-                <w:shd w:val="clear" w:color="auto" w:fill="FFFFFF"/>
-              </w:rPr>
-              <w:t>itemnum</w:t>
-            </w:r>
-            <w:proofErr w:type="spellEnd"/>
-            <w:r>
-              <w:rPr>
-                <w:rFonts w:ascii="GDSTransportWebsite" w:hAnsi="GDSTransportWebsite"/>
-                <w:b/>
-                <w:bCs/>
-                <w:color w:val="0A0A0A"/>
-                <w:shd w:val="clear" w:color="auto" w:fill="FFFFFF"/>
-              </w:rPr>
-              <w:t>&gt;&gt;&lt;&lt;es_&gt;&gt;</w:t>
+              <w:t>&lt;&lt;cs_{$size&gt;1}&gt;&gt; Defendant &lt;&lt;$itemnum&gt;&gt;&lt;&lt;es_&gt;&gt;</w:t>
             </w:r>
           </w:p>
         </w:tc>
@@ -2995,9 +2522,6 @@
         </w:tc>
       </w:tr>
       <w:tr>
-        <w:trPr>
-          <w:trHeight w:val="680"/>
-        </w:trPr>
         <w:tc>
           <w:tcPr>
             <w:tcW w:w="3681" w:type="dxa"/>
@@ -3006,6 +2530,8 @@
             <w:pPr>
               <w:pStyle w:val="NormalWeb"/>
               <w:spacing w:before="40" w:beforeAutospacing="0" w:after="40" w:afterAutospacing="0"/>
+            </w:pPr>
+            <w:r>
               <w:rPr>
                 <w:rFonts w:ascii="GDSTransportWebsite" w:hAnsi="GDSTransportWebsite"/>
                 <w:b/>
@@ -3013,7 +2539,8 @@
                 <w:color w:val="0A0A0A"/>
                 <w:shd w:val="clear" w:color="auto" w:fill="FFFFFF"/>
               </w:rPr>
-            </w:pPr>
+              <w:t>A</w:t>
+            </w:r>
             <w:r>
               <w:rPr>
                 <w:rFonts w:ascii="GDSTransportWebsite" w:hAnsi="GDSTransportWebsite"/>
@@ -3022,7 +2549,7 @@
                 <w:color w:val="0A0A0A"/>
                 <w:shd w:val="clear" w:color="auto" w:fill="FFFFFF"/>
               </w:rPr>
-              <w:t>Litigation friend</w:t>
+              <w:t xml:space="preserve">ddress </w:t>
             </w:r>
           </w:p>
         </w:tc>
@@ -3034,76 +2561,6 @@
             <w:pPr>
               <w:spacing w:before="40" w:after="40"/>
               <w:rPr>
-                <w:rFonts w:ascii="GDSTransportWebsite" w:hAnsi="GDSTransportWebsite"/>
-                <w:color w:val="0A0A0A"/>
-              </w:rPr>
-            </w:pPr>
-            <w:r>
-              <w:rPr>
-                <w:rFonts w:ascii="GDSTransportWebsite" w:hAnsi="GDSTransportWebsite"/>
-                <w:color w:val="0A0A0A"/>
-              </w:rPr>
-              <w:t>&lt;&lt;</w:t>
-            </w:r>
-            <w:proofErr w:type="spellStart"/>
-            <w:r>
-              <w:rPr>
-                <w:rFonts w:ascii="GDSTransportWebsite" w:hAnsi="GDSTransportWebsite"/>
-                <w:color w:val="0A0A0A"/>
-              </w:rPr>
-              <w:t>litigationFriendName</w:t>
-            </w:r>
-            <w:proofErr w:type="spellEnd"/>
-            <w:r>
-              <w:rPr>
-                <w:rFonts w:ascii="GDSTransportWebsite" w:hAnsi="GDSTransportWebsite"/>
-                <w:color w:val="0A0A0A"/>
-              </w:rPr>
-              <w:t>&gt;&gt;</w:t>
-            </w:r>
-          </w:p>
-        </w:tc>
-      </w:tr>
-      <w:tr>
-        <w:tc>
-          <w:tcPr>
-            <w:tcW w:w="3681" w:type="dxa"/>
-          </w:tcPr>
-          <w:p>
-            <w:pPr>
-              <w:pStyle w:val="NormalWeb"/>
-              <w:spacing w:before="40" w:beforeAutospacing="0" w:after="40" w:afterAutospacing="0"/>
-            </w:pPr>
-            <w:r>
-              <w:rPr>
-                <w:rFonts w:ascii="GDSTransportWebsite" w:hAnsi="GDSTransportWebsite"/>
-                <w:b/>
-                <w:bCs/>
-                <w:color w:val="0A0A0A"/>
-                <w:shd w:val="clear" w:color="auto" w:fill="FFFFFF"/>
-              </w:rPr>
-              <w:t>A</w:t>
-            </w:r>
-            <w:r>
-              <w:rPr>
-                <w:rFonts w:ascii="GDSTransportWebsite" w:hAnsi="GDSTransportWebsite"/>
-                <w:b/>
-                <w:bCs/>
-                <w:color w:val="0A0A0A"/>
-                <w:shd w:val="clear" w:color="auto" w:fill="FFFFFF"/>
-              </w:rPr>
-              <w:t xml:space="preserve">ddress </w:t>
-            </w:r>
-          </w:p>
-        </w:tc>
-        <w:tc>
-          <w:tcPr>
-            <w:tcW w:w="6344" w:type="dxa"/>
-          </w:tcPr>
-          <w:p>
-            <w:pPr>
-              <w:spacing w:before="40" w:after="40"/>
-              <w:rPr>
                 <w:rFonts w:ascii="Arial" w:hAnsi="Arial" w:cs="Arial"/>
                 <w:sz w:val="22"/>
                 <w:szCs w:val="22"/>
@@ -3137,7 +2594,6 @@
               </w:rPr>
               <w:t>.AddressLine</w:t>
             </w:r>
-            <w:proofErr w:type="gramStart"/>
             <w:r>
               <w:rPr>
                 <w:rFonts w:ascii="GDSTransportWebsite" w:hAnsi="GDSTransportWebsite"/>
@@ -3150,15 +2606,7 @@
                 <w:rFonts w:ascii="GDSTransportWebsite" w:hAnsi="GDSTransportWebsite"/>
                 <w:color w:val="0A0A0A"/>
               </w:rPr>
-              <w:t>!=</w:t>
-            </w:r>
-            <w:proofErr w:type="gramEnd"/>
-            <w:r>
-              <w:rPr>
-                <w:rFonts w:ascii="GDSTransportWebsite" w:hAnsi="GDSTransportWebsite"/>
-                <w:color w:val="0A0A0A"/>
-              </w:rPr>
-              <w:t>null}&gt;&gt;&lt;&lt;</w:t>
+              <w:t>!=null}&gt;&gt;&lt;&lt;</w:t>
             </w:r>
             <w:r>
               <w:rPr>
@@ -3252,30 +2700,14 @@
                 <w:rFonts w:ascii="GDSTransportWebsite" w:hAnsi="GDSTransportWebsite"/>
                 <w:color w:val="0A0A0A"/>
               </w:rPr>
-              <w:t>ddress.AddressLine2&gt;&gt;&lt;&lt;es_&gt;&gt;&lt;&lt;cs_</w:t>
-            </w:r>
-            <w:proofErr w:type="gramStart"/>
-            <w:r>
-              <w:rPr>
-                <w:rFonts w:ascii="GDSTransportWebsite" w:hAnsi="GDSTransportWebsite"/>
-                <w:color w:val="0A0A0A"/>
-              </w:rPr>
-              <w:t>{</w:t>
-            </w:r>
-            <w:r>
-              <w:rPr>
-                <w:rFonts w:ascii="GDSTransportWebsite" w:hAnsi="GDSTransportWebsite"/>
-                <w:color w:val="0A0A0A"/>
-              </w:rPr>
-              <w:t>!isBlank</w:t>
-            </w:r>
-            <w:proofErr w:type="gramEnd"/>
-            <w:r>
-              <w:rPr>
-                <w:rFonts w:ascii="GDSTransportWebsite" w:hAnsi="GDSTransportWebsite"/>
-                <w:color w:val="0A0A0A"/>
-              </w:rPr>
-              <w:t>(primaryA</w:t>
+              <w:t>ddress.AddressLine2&gt;&gt;&lt;&lt;es_&gt;&gt;&lt;&lt;cs_{</w:t>
+            </w:r>
+            <w:r>
+              <w:rPr>
+                <w:rFonts w:ascii="GDSTransportWebsite" w:hAnsi="GDSTransportWebsite"/>
+                <w:color w:val="0A0A0A"/>
+              </w:rPr>
+              <w:t>!isBlank(primaryA</w:t>
             </w:r>
             <w:r>
               <w:rPr>
@@ -3326,15 +2758,7 @@
                 <w:rFonts w:ascii="GDSTransportWebsite" w:hAnsi="GDSTransportWebsite"/>
                 <w:color w:val="0A0A0A"/>
               </w:rPr>
-              <w:t>ddress.AddressLine3&gt;&gt;&lt;&lt;es_&gt;&gt;&lt;&lt;cs_</w:t>
-            </w:r>
-            <w:proofErr w:type="gramStart"/>
-            <w:r>
-              <w:rPr>
-                <w:rFonts w:ascii="GDSTransportWebsite" w:hAnsi="GDSTransportWebsite"/>
-                <w:color w:val="0A0A0A"/>
-              </w:rPr>
-              <w:t>{</w:t>
+              <w:t>ddress.AddressLine3&gt;&gt;&lt;&lt;es_&gt;&gt;&lt;&lt;cs_{</w:t>
             </w:r>
             <w:r>
               <w:rPr>
@@ -3348,15 +2772,7 @@
                 <w:rFonts w:ascii="GDSTransportWebsite" w:hAnsi="GDSTransportWebsite"/>
                 <w:color w:val="0A0A0A"/>
               </w:rPr>
-              <w:t>isBlank</w:t>
-            </w:r>
-            <w:proofErr w:type="gramEnd"/>
-            <w:r>
-              <w:rPr>
-                <w:rFonts w:ascii="GDSTransportWebsite" w:hAnsi="GDSTransportWebsite"/>
-                <w:color w:val="0A0A0A"/>
-              </w:rPr>
-              <w:t>(primaryA</w:t>
+              <w:t>isBlank(primaryA</w:t>
             </w:r>
             <w:r>
               <w:rPr>
@@ -3395,7 +2811,6 @@
               </w:rPr>
               <w:t xml:space="preserve">&lt;&lt; </w:t>
             </w:r>
-            <w:proofErr w:type="spellStart"/>
             <w:r>
               <w:rPr>
                 <w:rFonts w:ascii="GDSTransportWebsite" w:hAnsi="GDSTransportWebsite"/>
@@ -3408,15 +2823,7 @@
                 <w:rFonts w:ascii="GDSTransportWebsite" w:hAnsi="GDSTransportWebsite"/>
                 <w:color w:val="0A0A0A"/>
               </w:rPr>
-              <w:t>ddress.PostTown</w:t>
-            </w:r>
-            <w:proofErr w:type="spellEnd"/>
-            <w:r>
-              <w:rPr>
-                <w:rFonts w:ascii="GDSTransportWebsite" w:hAnsi="GDSTransportWebsite"/>
-                <w:color w:val="0A0A0A"/>
-              </w:rPr>
-              <w:t>&gt;&gt;&lt;&lt;es_&gt;&gt;</w:t>
+              <w:t>ddress.PostTown&gt;&gt;&lt;&lt;es_&gt;&gt;</w:t>
             </w:r>
           </w:p>
           <w:p>
@@ -3446,30 +2853,14 @@
                 <w:rFonts w:ascii="GDSTransportWebsite" w:hAnsi="GDSTransportWebsite"/>
                 <w:color w:val="0A0A0A"/>
               </w:rPr>
-              <w:t>ddress.PostCode&gt;&gt;&lt;&lt;cs_</w:t>
-            </w:r>
-            <w:proofErr w:type="gramStart"/>
-            <w:r>
-              <w:rPr>
-                <w:rFonts w:ascii="GDSTransportWebsite" w:hAnsi="GDSTransportWebsite"/>
-                <w:color w:val="0A0A0A"/>
-              </w:rPr>
-              <w:t>{</w:t>
-            </w:r>
-            <w:r>
-              <w:rPr>
-                <w:rFonts w:ascii="GDSTransportWebsite" w:hAnsi="GDSTransportWebsite"/>
-                <w:color w:val="0A0A0A"/>
-              </w:rPr>
-              <w:t>!isBlank</w:t>
-            </w:r>
-            <w:proofErr w:type="gramEnd"/>
-            <w:r>
-              <w:rPr>
-                <w:rFonts w:ascii="GDSTransportWebsite" w:hAnsi="GDSTransportWebsite"/>
-                <w:color w:val="0A0A0A"/>
-              </w:rPr>
-              <w:t>(primaryA</w:t>
+              <w:t>ddress.PostCode&gt;&gt;&lt;&lt;cs_{</w:t>
+            </w:r>
+            <w:r>
+              <w:rPr>
+                <w:rFonts w:ascii="GDSTransportWebsite" w:hAnsi="GDSTransportWebsite"/>
+                <w:color w:val="0A0A0A"/>
+              </w:rPr>
+              <w:t>!isBlank(primaryA</w:t>
             </w:r>
             <w:r>
               <w:rPr>
@@ -3514,30 +2905,14 @@
                 <w:rFonts w:ascii="GDSTransportWebsite" w:hAnsi="GDSTransportWebsite"/>
                 <w:color w:val="0A0A0A"/>
               </w:rPr>
-              <w:t xml:space="preserve"> </w:t>
-            </w:r>
-            <w:proofErr w:type="spellStart"/>
-            <w:r>
-              <w:rPr>
-                <w:rFonts w:ascii="GDSTransportWebsite" w:hAnsi="GDSTransportWebsite"/>
-                <w:color w:val="0A0A0A"/>
-              </w:rPr>
-              <w:t>primaryA</w:t>
-            </w:r>
-            <w:r>
-              <w:rPr>
-                <w:rFonts w:ascii="GDSTransportWebsite" w:hAnsi="GDSTransportWebsite"/>
-                <w:color w:val="0A0A0A"/>
-              </w:rPr>
-              <w:t>ddress.Country</w:t>
-            </w:r>
-            <w:proofErr w:type="spellEnd"/>
-            <w:r>
-              <w:rPr>
-                <w:rFonts w:ascii="GDSTransportWebsite" w:hAnsi="GDSTransportWebsite"/>
-                <w:color w:val="0A0A0A"/>
-              </w:rPr>
-              <w:t>&gt;&gt;&lt;&lt;es_&gt;&gt;</w:t>
+              <w:t xml:space="preserve"> primaryA</w:t>
+            </w:r>
+            <w:r>
+              <w:rPr>
+                <w:rFonts w:ascii="GDSTransportWebsite" w:hAnsi="GDSTransportWebsite"/>
+                <w:color w:val="0A0A0A"/>
+              </w:rPr>
+              <w:t>ddress.Country&gt;&gt;&lt;&lt;es_&gt;&gt;</w:t>
             </w:r>
           </w:p>
         </w:tc>
@@ -3624,8 +2999,6 @@
               </w:rPr>
               <w:t>&lt;</w:t>
             </w:r>
-            <w:proofErr w:type="spellStart"/>
-            <w:proofErr w:type="gramStart"/>
             <w:r>
               <w:rPr>
                 <w:rFonts w:ascii="GDSTransportWebsite" w:hAnsi="GDSTransportWebsite"/>
@@ -3647,8 +3020,6 @@
               </w:rPr>
               <w:t>Name</w:t>
             </w:r>
-            <w:proofErr w:type="spellEnd"/>
-            <w:proofErr w:type="gramEnd"/>
             <w:r>
               <w:rPr>
                 <w:rFonts w:ascii="GDSTransportWebsite" w:hAnsi="GDSTransportWebsite"/>
@@ -3691,7 +3062,6 @@
                 <w:color w:val="0A0A0A"/>
                 <w:shd w:val="clear" w:color="auto" w:fill="FFFFFF"/>
               </w:rPr>
-              <w:lastRenderedPageBreak/>
               <w:t>Address</w:t>
             </w:r>
           </w:p>
@@ -3720,30 +3090,14 @@
                 <w:rFonts w:ascii="GDSTransportWebsite" w:hAnsi="GDSTransportWebsite"/>
                 <w:color w:val="0A0A0A"/>
               </w:rPr>
-              <w:t>cs_</w:t>
-            </w:r>
-            <w:proofErr w:type="gramStart"/>
-            <w:r>
-              <w:rPr>
-                <w:rFonts w:ascii="GDSTransportWebsite" w:hAnsi="GDSTransportWebsite"/>
-                <w:color w:val="0A0A0A"/>
-              </w:rPr>
-              <w:t>{</w:t>
-            </w:r>
-            <w:r>
-              <w:rPr>
-                <w:rFonts w:ascii="GDSTransportWebsite" w:hAnsi="GDSTransportWebsite"/>
-                <w:color w:val="0A0A0A"/>
-              </w:rPr>
-              <w:t>!isBlank</w:t>
-            </w:r>
-            <w:proofErr w:type="gramEnd"/>
-            <w:r>
-              <w:rPr>
-                <w:rFonts w:ascii="GDSTransportWebsite" w:hAnsi="GDSTransportWebsite"/>
-                <w:color w:val="0A0A0A"/>
-              </w:rPr>
-              <w:t>(</w:t>
+              <w:t>cs_{</w:t>
+            </w:r>
+            <w:r>
+              <w:rPr>
+                <w:rFonts w:ascii="GDSTransportWebsite" w:hAnsi="GDSTransportWebsite"/>
+                <w:color w:val="0A0A0A"/>
+              </w:rPr>
+              <w:t>!isBlank(</w:t>
             </w:r>
             <w:r>
               <w:rPr>
@@ -3820,7 +3174,15 @@
                 <w:rFonts w:ascii="GDSTransportWebsite" w:hAnsi="GDSTransportWebsite"/>
                 <w:color w:val="0A0A0A"/>
               </w:rPr>
-              <w:t>&lt;&lt;es_&gt;&gt;</w:t>
+              <w:t>&lt;&lt;e</w:t>
+            </w:r>
+            <w:r>
+              <w:rPr>
+                <w:rFonts w:ascii="GDSTransportWebsite" w:hAnsi="GDSTransportWebsite"/>
+                <w:color w:val="0A0A0A"/>
+              </w:rPr>
+              <w:lastRenderedPageBreak/>
+              <w:t>s_&gt;&gt;</w:t>
             </w:r>
             <w:r>
               <w:rPr>
@@ -3887,7 +3249,6 @@
               </w:rPr>
               <w:t>&lt;&lt;</w:t>
             </w:r>
-            <w:proofErr w:type="gramStart"/>
             <w:r>
               <w:rPr>
                 <w:rFonts w:ascii="GDSTransportWebsite" w:hAnsi="GDSTransportWebsite"/>
@@ -3907,15 +3268,7 @@
                 <w:rFonts w:ascii="GDSTransportWebsite" w:hAnsi="GDSTransportWebsite"/>
                 <w:color w:val="0A0A0A"/>
               </w:rPr>
-              <w:t>ddress.AddressLine</w:t>
-            </w:r>
-            <w:proofErr w:type="gramEnd"/>
-            <w:r>
-              <w:rPr>
-                <w:rFonts w:ascii="GDSTransportWebsite" w:hAnsi="GDSTransportWebsite"/>
-                <w:color w:val="0A0A0A"/>
-              </w:rPr>
-              <w:t>2&gt;&gt;&lt;&lt;es_&gt;&gt;&lt;&lt;cs_{</w:t>
+              <w:t>ddress.AddressLine2&gt;&gt;&lt;&lt;es_&gt;&gt;&lt;&lt;cs_{</w:t>
             </w:r>
             <w:r>
               <w:rPr>
@@ -3975,7 +3328,6 @@
               </w:rPr>
               <w:t>&lt;&lt;</w:t>
             </w:r>
-            <w:proofErr w:type="gramStart"/>
             <w:r>
               <w:rPr>
                 <w:rFonts w:ascii="GDSTransportWebsite" w:hAnsi="GDSTransportWebsite"/>
@@ -3995,15 +3347,7 @@
                 <w:rFonts w:ascii="GDSTransportWebsite" w:hAnsi="GDSTransportWebsite"/>
                 <w:color w:val="0A0A0A"/>
               </w:rPr>
-              <w:t>ddress.AddressLine</w:t>
-            </w:r>
-            <w:proofErr w:type="gramEnd"/>
-            <w:r>
-              <w:rPr>
-                <w:rFonts w:ascii="GDSTransportWebsite" w:hAnsi="GDSTransportWebsite"/>
-                <w:color w:val="0A0A0A"/>
-              </w:rPr>
-              <w:t>3&gt;&gt;&lt;&lt;es_&gt;&gt;&lt;&lt;cs_{</w:t>
+              <w:t>ddress.AddressLine3&gt;&gt;&lt;&lt;es_&gt;&gt;&lt;&lt;cs_{</w:t>
             </w:r>
             <w:r>
               <w:rPr>
@@ -4063,8 +3407,6 @@
               </w:rPr>
               <w:t>&lt;&lt;</w:t>
             </w:r>
-            <w:proofErr w:type="spellStart"/>
-            <w:proofErr w:type="gramStart"/>
             <w:r>
               <w:rPr>
                 <w:rFonts w:ascii="GDSTransportWebsite" w:hAnsi="GDSTransportWebsite"/>
@@ -4084,16 +3426,7 @@
                 <w:rFonts w:ascii="GDSTransportWebsite" w:hAnsi="GDSTransportWebsite"/>
                 <w:color w:val="0A0A0A"/>
               </w:rPr>
-              <w:t>ddress.PostTown</w:t>
-            </w:r>
-            <w:proofErr w:type="spellEnd"/>
-            <w:proofErr w:type="gramEnd"/>
-            <w:r>
-              <w:rPr>
-                <w:rFonts w:ascii="GDSTransportWebsite" w:hAnsi="GDSTransportWebsite"/>
-                <w:color w:val="0A0A0A"/>
-              </w:rPr>
-              <w:t>&gt;&gt;&lt;&lt;es_&gt;&gt;</w:t>
+              <w:t>ddress.PostTown&gt;&gt;&lt;&lt;es_&gt;&gt;</w:t>
             </w:r>
           </w:p>
           <w:p>
@@ -4111,7 +3444,6 @@
               </w:rPr>
               <w:t>&lt;&lt;</w:t>
             </w:r>
-            <w:proofErr w:type="gramStart"/>
             <w:r>
               <w:rPr>
                 <w:rFonts w:ascii="GDSTransportWebsite" w:hAnsi="GDSTransportWebsite"/>
@@ -4131,15 +3463,7 @@
                 <w:rFonts w:ascii="GDSTransportWebsite" w:hAnsi="GDSTransportWebsite"/>
                 <w:color w:val="0A0A0A"/>
               </w:rPr>
-              <w:t>ddress.PostCode</w:t>
-            </w:r>
-            <w:proofErr w:type="gramEnd"/>
-            <w:r>
-              <w:rPr>
-                <w:rFonts w:ascii="GDSTransportWebsite" w:hAnsi="GDSTransportWebsite"/>
-                <w:color w:val="0A0A0A"/>
-              </w:rPr>
-              <w:t>&gt;&gt;&lt;&lt;cs_{</w:t>
+              <w:t>ddress.PostCode&gt;&gt;&lt;&lt;cs_{</w:t>
             </w:r>
             <w:r>
               <w:rPr>
@@ -4204,16 +3528,7 @@
                 <w:rFonts w:ascii="GDSTransportWebsite" w:hAnsi="GDSTransportWebsite"/>
                 <w:color w:val="0A0A0A"/>
               </w:rPr>
-              <w:t xml:space="preserve"> </w:t>
-            </w:r>
-            <w:proofErr w:type="spellStart"/>
-            <w:proofErr w:type="gramStart"/>
-            <w:r>
-              <w:rPr>
-                <w:rFonts w:ascii="GDSTransportWebsite" w:hAnsi="GDSTransportWebsite"/>
-                <w:color w:val="0A0A0A"/>
-              </w:rPr>
-              <w:t>representative.</w:t>
+              <w:t xml:space="preserve"> representative.</w:t>
             </w:r>
             <w:r>
               <w:rPr>
@@ -4227,16 +3542,7 @@
                 <w:rFonts w:ascii="GDSTransportWebsite" w:hAnsi="GDSTransportWebsite"/>
                 <w:color w:val="0A0A0A"/>
               </w:rPr>
-              <w:t>ddress.Country</w:t>
-            </w:r>
-            <w:proofErr w:type="spellEnd"/>
-            <w:proofErr w:type="gramEnd"/>
-            <w:r>
-              <w:rPr>
-                <w:rFonts w:ascii="GDSTransportWebsite" w:hAnsi="GDSTransportWebsite"/>
-                <w:color w:val="0A0A0A"/>
-              </w:rPr>
-              <w:t>&gt;&gt;&lt;&lt;es_&gt;&gt;</w:t>
+              <w:t>ddress.Country&gt;&gt;&lt;&lt;es_&gt;&gt;</w:t>
             </w:r>
           </w:p>
         </w:tc>
@@ -4269,6 +3575,7 @@
                 <w:color w:val="0A0A0A"/>
                 <w:shd w:val="clear" w:color="auto" w:fill="FFFFFF"/>
               </w:rPr>
+              <w:lastRenderedPageBreak/>
               <w:t>Email address</w:t>
             </w:r>
           </w:p>
@@ -4290,25 +3597,7 @@
                 <w:rFonts w:ascii="GDSTransportWebsite" w:hAnsi="GDSTransportWebsite"/>
                 <w:color w:val="0A0A0A"/>
               </w:rPr>
-              <w:t>&lt;&lt;</w:t>
-            </w:r>
-            <w:proofErr w:type="spellStart"/>
-            <w:proofErr w:type="gramStart"/>
-            <w:r>
-              <w:rPr>
-                <w:rFonts w:ascii="GDSTransportWebsite" w:hAnsi="GDSTransportWebsite"/>
-                <w:color w:val="0A0A0A"/>
-              </w:rPr>
-              <w:t>representative.emailAddress</w:t>
-            </w:r>
-            <w:proofErr w:type="spellEnd"/>
-            <w:proofErr w:type="gramEnd"/>
-            <w:r>
-              <w:rPr>
-                <w:rFonts w:ascii="GDSTransportWebsite" w:hAnsi="GDSTransportWebsite"/>
-                <w:color w:val="0A0A0A"/>
-              </w:rPr>
-              <w:t>&gt;&gt;</w:t>
+              <w:t>&lt;&lt;representative.emailAddress&gt;&gt;</w:t>
             </w:r>
           </w:p>
         </w:tc>
@@ -4356,25 +3645,7 @@
                 <w:rFonts w:ascii="GDSTransportWebsite" w:hAnsi="GDSTransportWebsite"/>
                 <w:color w:val="0A0A0A"/>
               </w:rPr>
-              <w:t>&lt;&lt;</w:t>
-            </w:r>
-            <w:proofErr w:type="spellStart"/>
-            <w:proofErr w:type="gramStart"/>
-            <w:r>
-              <w:rPr>
-                <w:rFonts w:ascii="GDSTransportWebsite" w:hAnsi="GDSTransportWebsite"/>
-                <w:color w:val="0A0A0A"/>
-              </w:rPr>
-              <w:t>representative.phoneNumber</w:t>
-            </w:r>
-            <w:proofErr w:type="spellEnd"/>
-            <w:proofErr w:type="gramEnd"/>
-            <w:r>
-              <w:rPr>
-                <w:rFonts w:ascii="GDSTransportWebsite" w:hAnsi="GDSTransportWebsite"/>
-                <w:color w:val="0A0A0A"/>
-              </w:rPr>
-              <w:t>&gt;&gt;</w:t>
+              <w:t>&lt;&lt;representative.phoneNumber&gt;&gt;</w:t>
             </w:r>
           </w:p>
         </w:tc>
@@ -4422,25 +3693,7 @@
                 <w:rFonts w:ascii="GDSTransportWebsite" w:hAnsi="GDSTransportWebsite"/>
                 <w:color w:val="0A0A0A"/>
               </w:rPr>
-              <w:t>&lt;&lt;</w:t>
-            </w:r>
-            <w:proofErr w:type="spellStart"/>
-            <w:proofErr w:type="gramStart"/>
-            <w:r>
-              <w:rPr>
-                <w:rFonts w:ascii="GDSTransportWebsite" w:hAnsi="GDSTransportWebsite"/>
-                <w:color w:val="0A0A0A"/>
-              </w:rPr>
-              <w:t>representative.dxAddress</w:t>
-            </w:r>
-            <w:proofErr w:type="spellEnd"/>
-            <w:proofErr w:type="gramEnd"/>
-            <w:r>
-              <w:rPr>
-                <w:rFonts w:ascii="GDSTransportWebsite" w:hAnsi="GDSTransportWebsite"/>
-                <w:color w:val="0A0A0A"/>
-              </w:rPr>
-              <w:t>&gt;&gt;</w:t>
+              <w:t>&lt;&lt;representative.dxAddress&gt;&gt;</w:t>
             </w:r>
           </w:p>
         </w:tc>
@@ -4469,9 +3722,8 @@
                 <w:color w:val="0A0A0A"/>
                 <w:shd w:val="clear" w:color="auto" w:fill="FFFFFF"/>
               </w:rPr>
-              <w:t>&lt;&lt;</w:t>
-            </w:r>
-            <w:proofErr w:type="spellStart"/>
+              <w:t>&lt;&lt;er_</w:t>
+            </w:r>
             <w:r>
               <w:rPr>
                 <w:rFonts w:ascii="GDSTransportWebsite" w:hAnsi="GDSTransportWebsite"/>
@@ -4480,19 +3732,8 @@
                 <w:color w:val="0A0A0A"/>
                 <w:shd w:val="clear" w:color="auto" w:fill="FFFFFF"/>
               </w:rPr>
-              <w:t>er_</w:t>
-            </w:r>
-            <w:r>
-              <w:rPr>
-                <w:rFonts w:ascii="GDSTransportWebsite" w:hAnsi="GDSTransportWebsite"/>
-                <w:b/>
-                <w:bCs/>
-                <w:color w:val="0A0A0A"/>
-                <w:shd w:val="clear" w:color="auto" w:fill="FFFFFF"/>
-              </w:rPr>
               <w:t>respondents</w:t>
             </w:r>
-            <w:proofErr w:type="spellEnd"/>
             <w:r>
               <w:rPr>
                 <w:rFonts w:ascii="GDSTransportWebsite" w:hAnsi="GDSTransportWebsite"/>
@@ -4605,23 +3846,7 @@
                 <w:rFonts w:ascii="GDSTransportWebsite" w:hAnsi="GDSTransportWebsite"/>
                 <w:color w:val="0A0A0A"/>
               </w:rPr>
-              <w:t>&lt;&lt;</w:t>
-            </w:r>
-            <w:proofErr w:type="spellStart"/>
-            <w:r>
-              <w:rPr>
-                <w:rFonts w:ascii="GDSTransportWebsite" w:hAnsi="GDSTransportWebsite"/>
-                <w:color w:val="0A0A0A"/>
-              </w:rPr>
-              <w:t>claimDetails</w:t>
-            </w:r>
-            <w:proofErr w:type="spellEnd"/>
-            <w:r>
-              <w:rPr>
-                <w:rFonts w:ascii="GDSTransportWebsite" w:hAnsi="GDSTransportWebsite"/>
-                <w:color w:val="0A0A0A"/>
-              </w:rPr>
-              <w:t>&gt;&gt;</w:t>
+              <w:t>&lt;&lt;claimDetails&gt;&gt;</w:t>
             </w:r>
           </w:p>
         </w:tc>
@@ -4686,23 +3911,7 @@
                 <w:rFonts w:ascii="GDSTransportWebsite" w:hAnsi="GDSTransportWebsite"/>
                 <w:color w:val="0A0A0A"/>
               </w:rPr>
-              <w:t>&lt;&lt;</w:t>
-            </w:r>
-            <w:proofErr w:type="spellStart"/>
-            <w:r>
-              <w:rPr>
-                <w:rFonts w:ascii="GDSTransportWebsite" w:hAnsi="GDSTransportWebsite"/>
-                <w:color w:val="0A0A0A"/>
-              </w:rPr>
-              <w:t>claimValue</w:t>
-            </w:r>
-            <w:proofErr w:type="spellEnd"/>
-            <w:r>
-              <w:rPr>
-                <w:rFonts w:ascii="GDSTransportWebsite" w:hAnsi="GDSTransportWebsite"/>
-                <w:color w:val="0A0A0A"/>
-              </w:rPr>
-              <w:t>&gt;&gt;</w:t>
+              <w:t>&lt;&lt;claimValue&gt;&gt;</w:t>
             </w:r>
           </w:p>
         </w:tc>
@@ -4759,23 +3968,7 @@
                 <w:rFonts w:ascii="GDSTransportWebsite" w:hAnsi="GDSTransportWebsite"/>
                 <w:color w:val="0A0A0A"/>
               </w:rPr>
-              <w:t>&lt;&lt;</w:t>
-            </w:r>
-            <w:proofErr w:type="spellStart"/>
-            <w:r>
-              <w:rPr>
-                <w:rFonts w:ascii="GDSTransportWebsite" w:hAnsi="GDSTransportWebsite"/>
-                <w:color w:val="0A0A0A"/>
-              </w:rPr>
-              <w:t>courtFee</w:t>
-            </w:r>
-            <w:proofErr w:type="spellEnd"/>
-            <w:r>
-              <w:rPr>
-                <w:rFonts w:ascii="GDSTransportWebsite" w:hAnsi="GDSTransportWebsite"/>
-                <w:color w:val="0A0A0A"/>
-              </w:rPr>
-              <w:t>&gt;&gt;</w:t>
+              <w:t>&lt;&lt;courtFee&gt;&gt;</w:t>
             </w:r>
           </w:p>
         </w:tc>
@@ -4830,23 +4023,7 @@
                 <w:rFonts w:ascii="GDSTransportWebsite" w:hAnsi="GDSTransportWebsite"/>
                 <w:color w:val="0A0A0A"/>
               </w:rPr>
-              <w:t>&lt;&lt;</w:t>
-            </w:r>
-            <w:proofErr w:type="spellStart"/>
-            <w:r>
-              <w:rPr>
-                <w:rFonts w:ascii="GDSTransportWebsite" w:hAnsi="GDSTransportWebsite"/>
-                <w:color w:val="0A0A0A"/>
-              </w:rPr>
-              <w:t>hearingCourtLocation</w:t>
-            </w:r>
-            <w:proofErr w:type="spellEnd"/>
-            <w:r>
-              <w:rPr>
-                <w:rFonts w:ascii="GDSTransportWebsite" w:hAnsi="GDSTransportWebsite"/>
-                <w:color w:val="0A0A0A"/>
-              </w:rPr>
-              <w:t>&gt;&gt;</w:t>
+              <w:t>&lt;&lt;hearingCourtLocation&gt;&gt;</w:t>
             </w:r>
           </w:p>
         </w:tc>
@@ -5008,7 +4185,6 @@
                 <w:bCs/>
                 <w:color w:val="0A0A0A"/>
               </w:rPr>
-              <w:lastRenderedPageBreak/>
               <w:t>Name</w:t>
             </w:r>
           </w:p>
@@ -5056,6 +4232,7 @@
                 <w:bCs/>
                 <w:color w:val="0A0A0A"/>
               </w:rPr>
+              <w:lastRenderedPageBreak/>
               <w:t>Role</w:t>
             </w:r>
           </w:p>
@@ -5078,23 +4255,7 @@
                 <w:rFonts w:ascii="GDSTransportWebsite" w:hAnsi="GDSTransportWebsite"/>
                 <w:color w:val="0A0A0A"/>
               </w:rPr>
-              <w:t>&lt;&lt;</w:t>
-            </w:r>
-            <w:proofErr w:type="spellStart"/>
-            <w:r>
-              <w:rPr>
-                <w:rFonts w:ascii="GDSTransportWebsite" w:hAnsi="GDSTransportWebsite"/>
-                <w:color w:val="0A0A0A"/>
-              </w:rPr>
-              <w:t>statementOfTruth.role</w:t>
-            </w:r>
-            <w:proofErr w:type="spellEnd"/>
-            <w:r>
-              <w:rPr>
-                <w:rFonts w:ascii="GDSTransportWebsite" w:hAnsi="GDSTransportWebsite"/>
-                <w:color w:val="0A0A0A"/>
-              </w:rPr>
-              <w:t>&gt;&gt;</w:t>
+              <w:t>&lt;&lt;statementOfTruth.role&gt;&gt;</w:t>
             </w:r>
           </w:p>
         </w:tc>
@@ -5143,7 +4304,6 @@
               </w:rPr>
               <w:t xml:space="preserve">&lt;&lt; </w:t>
             </w:r>
-            <w:proofErr w:type="spellStart"/>
             <w:r>
               <w:rPr>
                 <w:rFonts w:ascii="GDSTransportWebsite" w:hAnsi="GDSTransportWebsite"/>
@@ -5156,15 +4316,7 @@
                 <w:rFonts w:ascii="GDSTransportWebsite" w:hAnsi="GDSTransportWebsite"/>
                 <w:color w:val="0A0A0A"/>
               </w:rPr>
-              <w:t>.organisationName</w:t>
-            </w:r>
-            <w:proofErr w:type="spellEnd"/>
-            <w:r>
-              <w:rPr>
-                <w:rFonts w:ascii="GDSTransportWebsite" w:hAnsi="GDSTransportWebsite"/>
-                <w:color w:val="0A0A0A"/>
-              </w:rPr>
-              <w:t>&gt;&gt;</w:t>
+              <w:t>.organisationName&gt;&gt;</w:t>
             </w:r>
           </w:p>
         </w:tc>
@@ -9793,6 +8945,10 @@
 </file>
 
 <file path=customXml/item1.xml><?xml version="1.0" encoding="utf-8"?>
+<b:Sources xmlns:b="http://schemas.openxmlformats.org/officeDocument/2006/bibliography" xmlns="http://schemas.openxmlformats.org/officeDocument/2006/bibliography" SelectedStyle="\APASixthEditionOfficeOnline.xsl" StyleName="APA" Version="6"/>
+</file>
+
+<file path=customXml/item2.xml><?xml version="1.0" encoding="utf-8"?>
 <ct:contentTypeSchema xmlns:ct="http://schemas.microsoft.com/office/2006/metadata/contentType" xmlns:ma="http://schemas.microsoft.com/office/2006/metadata/properties/metaAttributes" ct:_="" ma:_="" ma:contentTypeName="_CtTemplate" ma:contentTypeID="0x01010064A5FDCCFB03F540B94405305D7DE14F00A4F8B82F7CEF57469A8FE5CEAB7A0EE0" ma:contentTypeVersion="52" ma:contentTypeDescription="Part of Template Management with Site Columns representing custom attributes." ma:contentTypeScope="" ma:versionID="c2286c6217564930720849237c12976e">
   <xsd:schema xmlns:xsd="http://www.w3.org/2001/XMLSchema" xmlns:xs="http://www.w3.org/2001/XMLSchema" xmlns:p="http://schemas.microsoft.com/office/2006/metadata/properties" xmlns:ns2="f336f4fe-8719-4ea2-b5d6-29b3a580aeb4" xmlns:ns3="b57b892a-dd61-4bba-b372-a8d93da2c7e6" targetNamespace="http://schemas.microsoft.com/office/2006/metadata/properties" ma:root="true" ma:fieldsID="9fba45822a34e557d70c1e8d39cd3b74" ns2:_="" ns3:_="">
     <xsd:import namespace="f336f4fe-8719-4ea2-b5d6-29b3a580aeb4"/>
@@ -10107,11 +9263,16 @@
 </ct:contentTypeSchema>
 </file>
 
-<file path=customXml/item2.xml><?xml version="1.0" encoding="utf-8"?>
-<b:Sources xmlns:b="http://schemas.openxmlformats.org/officeDocument/2006/bibliography" xmlns="http://schemas.openxmlformats.org/officeDocument/2006/bibliography" SelectedStyle="\APASixthEditionOfficeOnline.xsl" StyleName="APA" Version="6"/>
+<file path=customXml/item3.xml><?xml version="1.0" encoding="utf-8"?>
+<?mso-contentType ?>
+<FormTemplates xmlns="http://schemas.microsoft.com/sharepoint/v3/contenttype/forms">
+  <Display>DocumentLibraryForm</Display>
+  <Edit>DocumentLibraryForm</Edit>
+  <New>DocumentLibraryForm</New>
+</FormTemplates>
 </file>
 
-<file path=customXml/item3.xml><?xml version="1.0" encoding="utf-8"?>
+<file path=customXml/item4.xml><?xml version="1.0" encoding="utf-8"?>
 <p:properties xmlns:p="http://schemas.microsoft.com/office/2006/metadata/properties" xmlns:xsi="http://www.w3.org/2001/XMLSchema-instance" xmlns:pc="http://schemas.microsoft.com/office/infopath/2007/PartnerControls">
   <documentManagement>
     <Stage xmlns="f336f4fe-8719-4ea2-b5d6-29b3a580aeb4">Draft</Stage>
@@ -10129,16 +9290,15 @@
 </p:properties>
 </file>
 
-<file path=customXml/item4.xml><?xml version="1.0" encoding="utf-8"?>
-<?mso-contentType ?>
-<FormTemplates xmlns="http://schemas.microsoft.com/sharepoint/v3/contenttype/forms">
-  <Display>DocumentLibraryForm</Display>
-  <Edit>DocumentLibraryForm</Edit>
-  <New>DocumentLibraryForm</New>
-</FormTemplates>
+<file path=customXml/itemProps1.xml><?xml version="1.0" encoding="utf-8"?>
+<ds:datastoreItem xmlns:ds="http://schemas.openxmlformats.org/officeDocument/2006/customXml" ds:itemID="{AE11B69E-1E1D-594C-93F8-E6D47A7E6B48}">
+  <ds:schemaRefs>
+    <ds:schemaRef ds:uri="http://schemas.openxmlformats.org/officeDocument/2006/bibliography"/>
+  </ds:schemaRefs>
+</ds:datastoreItem>
 </file>
 
-<file path=customXml/itemProps1.xml><?xml version="1.0" encoding="utf-8"?>
+<file path=customXml/itemProps2.xml><?xml version="1.0" encoding="utf-8"?>
 <ds:datastoreItem xmlns:ds="http://schemas.openxmlformats.org/officeDocument/2006/customXml" ds:itemID="{13ABDEE5-4F67-40B0-BE1B-3130EC616509}">
   <ds:schemaRefs>
     <ds:schemaRef ds:uri="http://schemas.microsoft.com/office/2006/metadata/contentType"/>
@@ -10157,15 +9317,15 @@
 </ds:datastoreItem>
 </file>
 
-<file path=customXml/itemProps2.xml><?xml version="1.0" encoding="utf-8"?>
-<ds:datastoreItem xmlns:ds="http://schemas.openxmlformats.org/officeDocument/2006/customXml" ds:itemID="{AE11B69E-1E1D-594C-93F8-E6D47A7E6B48}">
+<file path=customXml/itemProps3.xml><?xml version="1.0" encoding="utf-8"?>
+<ds:datastoreItem xmlns:ds="http://schemas.openxmlformats.org/officeDocument/2006/customXml" ds:itemID="{9661752A-6D7B-4880-80FA-DA4AA1F0C9AC}">
   <ds:schemaRefs>
-    <ds:schemaRef ds:uri="http://schemas.openxmlformats.org/officeDocument/2006/bibliography"/>
+    <ds:schemaRef ds:uri="http://schemas.microsoft.com/sharepoint/v3/contenttype/forms"/>
   </ds:schemaRefs>
 </ds:datastoreItem>
 </file>
 
-<file path=customXml/itemProps3.xml><?xml version="1.0" encoding="utf-8"?>
+<file path=customXml/itemProps4.xml><?xml version="1.0" encoding="utf-8"?>
 <ds:datastoreItem xmlns:ds="http://schemas.openxmlformats.org/officeDocument/2006/customXml" ds:itemID="{B7EA20FE-B0E7-4AF0-B5E0-DCFC63125D32}">
   <ds:schemaRefs>
     <ds:schemaRef ds:uri="http://schemas.microsoft.com/office/2006/metadata/properties"/>
@@ -10173,12 +9333,4 @@
     <ds:schemaRef ds:uri="f336f4fe-8719-4ea2-b5d6-29b3a580aeb4"/>
   </ds:schemaRefs>
 </ds:datastoreItem>
-</file>
-
-<file path=customXml/itemProps4.xml><?xml version="1.0" encoding="utf-8"?>
-<ds:datastoreItem xmlns:ds="http://schemas.openxmlformats.org/officeDocument/2006/customXml" ds:itemID="{9661752A-6D7B-4880-80FA-DA4AA1F0C9AC}">
-  <ds:schemaRefs>
-    <ds:schemaRef ds:uri="http://schemas.microsoft.com/sharepoint/v3/contenttype/forms"/>
-  </ds:schemaRefs>
-</ds:datastoreItem>
 </file>
</xml_diff>

<commit_message>
added missing defendant email
</commit_message>
<xml_diff>
--- a/docker/docmosis/templates/CV-UNS-CLM-ENG-00655.docx
+++ b/docker/docmosis/templates/CV-UNS-CLM-ENG-00655.docx
@@ -3038,6 +3038,9 @@
         </w:tc>
       </w:tr>
       <w:tr>
+        <w:trPr>
+          <w:trHeight w:val="4111"/>
+        </w:trPr>
         <w:tc>
           <w:tcPr>
             <w:tcW w:w="3681" w:type="dxa"/>
@@ -3062,6 +3065,7 @@
                 <w:color w:val="0A0A0A"/>
                 <w:shd w:val="clear" w:color="auto" w:fill="FFFFFF"/>
               </w:rPr>
+              <w:lastRenderedPageBreak/>
               <w:t>Address</w:t>
             </w:r>
           </w:p>
@@ -3174,15 +3178,7 @@
                 <w:rFonts w:ascii="GDSTransportWebsite" w:hAnsi="GDSTransportWebsite"/>
                 <w:color w:val="0A0A0A"/>
               </w:rPr>
-              <w:t>&lt;&lt;e</w:t>
-            </w:r>
-            <w:r>
-              <w:rPr>
-                <w:rFonts w:ascii="GDSTransportWebsite" w:hAnsi="GDSTransportWebsite"/>
-                <w:color w:val="0A0A0A"/>
-              </w:rPr>
-              <w:lastRenderedPageBreak/>
-              <w:t>s_&gt;&gt;</w:t>
+              <w:t>&lt;&lt;es_&gt;&gt;</w:t>
             </w:r>
             <w:r>
               <w:rPr>
@@ -3575,7 +3571,6 @@
                 <w:color w:val="0A0A0A"/>
                 <w:shd w:val="clear" w:color="auto" w:fill="FFFFFF"/>
               </w:rPr>
-              <w:lastRenderedPageBreak/>
               <w:t>Email address</w:t>
             </w:r>
           </w:p>
@@ -4185,6 +4180,7 @@
                 <w:bCs/>
                 <w:color w:val="0A0A0A"/>
               </w:rPr>
+              <w:lastRenderedPageBreak/>
               <w:t>Name</w:t>
             </w:r>
           </w:p>
@@ -4232,7 +4228,6 @@
                 <w:bCs/>
                 <w:color w:val="0A0A0A"/>
               </w:rPr>
-              <w:lastRenderedPageBreak/>
               <w:t>Role</w:t>
             </w:r>
           </w:p>
@@ -8945,10 +8940,33 @@
 </file>
 
 <file path=customXml/item1.xml><?xml version="1.0" encoding="utf-8"?>
-<b:Sources xmlns:b="http://schemas.openxmlformats.org/officeDocument/2006/bibliography" xmlns="http://schemas.openxmlformats.org/officeDocument/2006/bibliography" SelectedStyle="\APASixthEditionOfficeOnline.xsl" StyleName="APA" Version="6"/>
+<p:properties xmlns:p="http://schemas.microsoft.com/office/2006/metadata/properties" xmlns:xsi="http://www.w3.org/2001/XMLSchema-instance" xmlns:pc="http://schemas.microsoft.com/office/infopath/2007/PartnerControls">
+  <documentManagement>
+    <Stage xmlns="f336f4fe-8719-4ea2-b5d6-29b3a580aeb4">Draft</Stage>
+    <Next_x0020_Stage xmlns="f336f4fe-8719-4ea2-b5d6-29b3a580aeb4" xsi:nil="true"/>
+    <Admin_x0020_Action xmlns="f336f4fe-8719-4ea2-b5d6-29b3a580aeb4" xsi:nil="true"/>
+    <Template_x0020_Category xmlns="f336f4fe-8719-4ea2-b5d6-29b3a580aeb4">Claim Form - CLM</Template_x0020_Category>
+    <Action xmlns="f336f4fe-8719-4ea2-b5d6-29b3a580aeb4" xsi:nil="true"/>
+    <Purpose1 xmlns="f336f4fe-8719-4ea2-b5d6-29b3a580aeb4">Sealed claim</Purpose1>
+    <Template_x0020_Language xmlns="f336f4fe-8719-4ea2-b5d6-29b3a580aeb4">English - ENG</Template_x0020_Language>
+    <Rename xmlns="f336f4fe-8719-4ea2-b5d6-29b3a580aeb4">true</Rename>
+    <Tornado_x0020_Filename xmlns="f336f4fe-8719-4ea2-b5d6-29b3a580aeb4" xsi:nil="true"/>
+    <Approval_x0020_Request_x0020_Comment xmlns="f336f4fe-8719-4ea2-b5d6-29b3a580aeb4" xsi:nil="true"/>
+    <Publication_x0020_Date xmlns="f336f4fe-8719-4ea2-b5d6-29b3a580aeb4">2020-12-15T00:00:00+00:00</Publication_x0020_Date>
+  </documentManagement>
+</p:properties>
 </file>
 
 <file path=customXml/item2.xml><?xml version="1.0" encoding="utf-8"?>
+<?mso-contentType ?>
+<FormTemplates xmlns="http://schemas.microsoft.com/sharepoint/v3/contenttype/forms">
+  <Display>DocumentLibraryForm</Display>
+  <Edit>DocumentLibraryForm</Edit>
+  <New>DocumentLibraryForm</New>
+</FormTemplates>
+</file>
+
+<file path=customXml/item3.xml><?xml version="1.0" encoding="utf-8"?>
 <ct:contentTypeSchema xmlns:ct="http://schemas.microsoft.com/office/2006/metadata/contentType" xmlns:ma="http://schemas.microsoft.com/office/2006/metadata/properties/metaAttributes" ct:_="" ma:_="" ma:contentTypeName="_CtTemplate" ma:contentTypeID="0x01010064A5FDCCFB03F540B94405305D7DE14F00A4F8B82F7CEF57469A8FE5CEAB7A0EE0" ma:contentTypeVersion="52" ma:contentTypeDescription="Part of Template Management with Site Columns representing custom attributes." ma:contentTypeScope="" ma:versionID="c2286c6217564930720849237c12976e">
   <xsd:schema xmlns:xsd="http://www.w3.org/2001/XMLSchema" xmlns:xs="http://www.w3.org/2001/XMLSchema" xmlns:p="http://schemas.microsoft.com/office/2006/metadata/properties" xmlns:ns2="f336f4fe-8719-4ea2-b5d6-29b3a580aeb4" xmlns:ns3="b57b892a-dd61-4bba-b372-a8d93da2c7e6" targetNamespace="http://schemas.microsoft.com/office/2006/metadata/properties" ma:root="true" ma:fieldsID="9fba45822a34e557d70c1e8d39cd3b74" ns2:_="" ns3:_="">
     <xsd:import namespace="f336f4fe-8719-4ea2-b5d6-29b3a580aeb4"/>
@@ -9263,42 +9281,29 @@
 </ct:contentTypeSchema>
 </file>
 
-<file path=customXml/item3.xml><?xml version="1.0" encoding="utf-8"?>
-<?mso-contentType ?>
-<FormTemplates xmlns="http://schemas.microsoft.com/sharepoint/v3/contenttype/forms">
-  <Display>DocumentLibraryForm</Display>
-  <Edit>DocumentLibraryForm</Edit>
-  <New>DocumentLibraryForm</New>
-</FormTemplates>
-</file>
-
 <file path=customXml/item4.xml><?xml version="1.0" encoding="utf-8"?>
-<p:properties xmlns:p="http://schemas.microsoft.com/office/2006/metadata/properties" xmlns:xsi="http://www.w3.org/2001/XMLSchema-instance" xmlns:pc="http://schemas.microsoft.com/office/infopath/2007/PartnerControls">
-  <documentManagement>
-    <Stage xmlns="f336f4fe-8719-4ea2-b5d6-29b3a580aeb4">Draft</Stage>
-    <Next_x0020_Stage xmlns="f336f4fe-8719-4ea2-b5d6-29b3a580aeb4" xsi:nil="true"/>
-    <Admin_x0020_Action xmlns="f336f4fe-8719-4ea2-b5d6-29b3a580aeb4" xsi:nil="true"/>
-    <Template_x0020_Category xmlns="f336f4fe-8719-4ea2-b5d6-29b3a580aeb4">Claim Form - CLM</Template_x0020_Category>
-    <Action xmlns="f336f4fe-8719-4ea2-b5d6-29b3a580aeb4" xsi:nil="true"/>
-    <Purpose1 xmlns="f336f4fe-8719-4ea2-b5d6-29b3a580aeb4">Sealed claim</Purpose1>
-    <Template_x0020_Language xmlns="f336f4fe-8719-4ea2-b5d6-29b3a580aeb4">English - ENG</Template_x0020_Language>
-    <Rename xmlns="f336f4fe-8719-4ea2-b5d6-29b3a580aeb4">true</Rename>
-    <Tornado_x0020_Filename xmlns="f336f4fe-8719-4ea2-b5d6-29b3a580aeb4" xsi:nil="true"/>
-    <Approval_x0020_Request_x0020_Comment xmlns="f336f4fe-8719-4ea2-b5d6-29b3a580aeb4" xsi:nil="true"/>
-    <Publication_x0020_Date xmlns="f336f4fe-8719-4ea2-b5d6-29b3a580aeb4">2020-12-15T00:00:00+00:00</Publication_x0020_Date>
-  </documentManagement>
-</p:properties>
+<b:Sources xmlns:b="http://schemas.openxmlformats.org/officeDocument/2006/bibliography" xmlns="http://schemas.openxmlformats.org/officeDocument/2006/bibliography" SelectedStyle="\APASixthEditionOfficeOnline.xsl" StyleName="APA" Version="6"/>
 </file>
 
 <file path=customXml/itemProps1.xml><?xml version="1.0" encoding="utf-8"?>
-<ds:datastoreItem xmlns:ds="http://schemas.openxmlformats.org/officeDocument/2006/customXml" ds:itemID="{AE11B69E-1E1D-594C-93F8-E6D47A7E6B48}">
+<ds:datastoreItem xmlns:ds="http://schemas.openxmlformats.org/officeDocument/2006/customXml" ds:itemID="{B7EA20FE-B0E7-4AF0-B5E0-DCFC63125D32}">
   <ds:schemaRefs>
-    <ds:schemaRef ds:uri="http://schemas.openxmlformats.org/officeDocument/2006/bibliography"/>
+    <ds:schemaRef ds:uri="http://schemas.microsoft.com/office/2006/metadata/properties"/>
+    <ds:schemaRef ds:uri="http://schemas.microsoft.com/office/infopath/2007/PartnerControls"/>
+    <ds:schemaRef ds:uri="f336f4fe-8719-4ea2-b5d6-29b3a580aeb4"/>
   </ds:schemaRefs>
 </ds:datastoreItem>
 </file>
 
 <file path=customXml/itemProps2.xml><?xml version="1.0" encoding="utf-8"?>
+<ds:datastoreItem xmlns:ds="http://schemas.openxmlformats.org/officeDocument/2006/customXml" ds:itemID="{9661752A-6D7B-4880-80FA-DA4AA1F0C9AC}">
+  <ds:schemaRefs>
+    <ds:schemaRef ds:uri="http://schemas.microsoft.com/sharepoint/v3/contenttype/forms"/>
+  </ds:schemaRefs>
+</ds:datastoreItem>
+</file>
+
+<file path=customXml/itemProps3.xml><?xml version="1.0" encoding="utf-8"?>
 <ds:datastoreItem xmlns:ds="http://schemas.openxmlformats.org/officeDocument/2006/customXml" ds:itemID="{13ABDEE5-4F67-40B0-BE1B-3130EC616509}">
   <ds:schemaRefs>
     <ds:schemaRef ds:uri="http://schemas.microsoft.com/office/2006/metadata/contentType"/>
@@ -9317,20 +9322,10 @@
 </ds:datastoreItem>
 </file>
 
-<file path=customXml/itemProps3.xml><?xml version="1.0" encoding="utf-8"?>
-<ds:datastoreItem xmlns:ds="http://schemas.openxmlformats.org/officeDocument/2006/customXml" ds:itemID="{9661752A-6D7B-4880-80FA-DA4AA1F0C9AC}">
+<file path=customXml/itemProps4.xml><?xml version="1.0" encoding="utf-8"?>
+<ds:datastoreItem xmlns:ds="http://schemas.openxmlformats.org/officeDocument/2006/customXml" ds:itemID="{AE11B69E-1E1D-594C-93F8-E6D47A7E6B48}">
   <ds:schemaRefs>
-    <ds:schemaRef ds:uri="http://schemas.microsoft.com/sharepoint/v3/contenttype/forms"/>
-  </ds:schemaRefs>
-</ds:datastoreItem>
-</file>
-
-<file path=customXml/itemProps4.xml><?xml version="1.0" encoding="utf-8"?>
-<ds:datastoreItem xmlns:ds="http://schemas.openxmlformats.org/officeDocument/2006/customXml" ds:itemID="{B7EA20FE-B0E7-4AF0-B5E0-DCFC63125D32}">
-  <ds:schemaRefs>
-    <ds:schemaRef ds:uri="http://schemas.microsoft.com/office/2006/metadata/properties"/>
-    <ds:schemaRef ds:uri="http://schemas.microsoft.com/office/infopath/2007/PartnerControls"/>
-    <ds:schemaRef ds:uri="f336f4fe-8719-4ea2-b5d6-29b3a580aeb4"/>
+    <ds:schemaRef ds:uri="http://schemas.openxmlformats.org/officeDocument/2006/bibliography"/>
   </ds:schemaRefs>
 </ds:datastoreItem>
 </file>
</xml_diff>

<commit_message>
added missing dx address
</commit_message>
<xml_diff>
--- a/docker/docmosis/templates/CV-UNS-CLM-ENG-00655.docx
+++ b/docker/docmosis/templates/CV-UNS-CLM-ENG-00655.docx
@@ -3038,9 +3038,6 @@
         </w:tc>
       </w:tr>
       <w:tr>
-        <w:trPr>
-          <w:trHeight w:val="4111"/>
-        </w:trPr>
         <w:tc>
           <w:tcPr>
             <w:tcW w:w="3681" w:type="dxa"/>
@@ -3065,7 +3062,6 @@
                 <w:color w:val="0A0A0A"/>
                 <w:shd w:val="clear" w:color="auto" w:fill="FFFFFF"/>
               </w:rPr>
-              <w:lastRenderedPageBreak/>
               <w:t>Address</w:t>
             </w:r>
           </w:p>
@@ -3178,7 +3174,15 @@
                 <w:rFonts w:ascii="GDSTransportWebsite" w:hAnsi="GDSTransportWebsite"/>
                 <w:color w:val="0A0A0A"/>
               </w:rPr>
-              <w:t>&lt;&lt;es_&gt;&gt;</w:t>
+              <w:t>&lt;&lt;e</w:t>
+            </w:r>
+            <w:r>
+              <w:rPr>
+                <w:rFonts w:ascii="GDSTransportWebsite" w:hAnsi="GDSTransportWebsite"/>
+                <w:color w:val="0A0A0A"/>
+              </w:rPr>
+              <w:lastRenderedPageBreak/>
+              <w:t>s_&gt;&gt;</w:t>
             </w:r>
             <w:r>
               <w:rPr>
@@ -3571,6 +3575,7 @@
                 <w:color w:val="0A0A0A"/>
                 <w:shd w:val="clear" w:color="auto" w:fill="FFFFFF"/>
               </w:rPr>
+              <w:lastRenderedPageBreak/>
               <w:t>Email address</w:t>
             </w:r>
           </w:p>
@@ -4180,7 +4185,6 @@
                 <w:bCs/>
                 <w:color w:val="0A0A0A"/>
               </w:rPr>
-              <w:lastRenderedPageBreak/>
               <w:t>Name</w:t>
             </w:r>
           </w:p>
@@ -4228,6 +4232,7 @@
                 <w:bCs/>
                 <w:color w:val="0A0A0A"/>
               </w:rPr>
+              <w:lastRenderedPageBreak/>
               <w:t>Role</w:t>
             </w:r>
           </w:p>
@@ -8940,33 +8945,10 @@
 </file>
 
 <file path=customXml/item1.xml><?xml version="1.0" encoding="utf-8"?>
-<p:properties xmlns:p="http://schemas.microsoft.com/office/2006/metadata/properties" xmlns:xsi="http://www.w3.org/2001/XMLSchema-instance" xmlns:pc="http://schemas.microsoft.com/office/infopath/2007/PartnerControls">
-  <documentManagement>
-    <Stage xmlns="f336f4fe-8719-4ea2-b5d6-29b3a580aeb4">Draft</Stage>
-    <Next_x0020_Stage xmlns="f336f4fe-8719-4ea2-b5d6-29b3a580aeb4" xsi:nil="true"/>
-    <Admin_x0020_Action xmlns="f336f4fe-8719-4ea2-b5d6-29b3a580aeb4" xsi:nil="true"/>
-    <Template_x0020_Category xmlns="f336f4fe-8719-4ea2-b5d6-29b3a580aeb4">Claim Form - CLM</Template_x0020_Category>
-    <Action xmlns="f336f4fe-8719-4ea2-b5d6-29b3a580aeb4" xsi:nil="true"/>
-    <Purpose1 xmlns="f336f4fe-8719-4ea2-b5d6-29b3a580aeb4">Sealed claim</Purpose1>
-    <Template_x0020_Language xmlns="f336f4fe-8719-4ea2-b5d6-29b3a580aeb4">English - ENG</Template_x0020_Language>
-    <Rename xmlns="f336f4fe-8719-4ea2-b5d6-29b3a580aeb4">true</Rename>
-    <Tornado_x0020_Filename xmlns="f336f4fe-8719-4ea2-b5d6-29b3a580aeb4" xsi:nil="true"/>
-    <Approval_x0020_Request_x0020_Comment xmlns="f336f4fe-8719-4ea2-b5d6-29b3a580aeb4" xsi:nil="true"/>
-    <Publication_x0020_Date xmlns="f336f4fe-8719-4ea2-b5d6-29b3a580aeb4">2020-12-15T00:00:00+00:00</Publication_x0020_Date>
-  </documentManagement>
-</p:properties>
+<b:Sources xmlns:b="http://schemas.openxmlformats.org/officeDocument/2006/bibliography" xmlns="http://schemas.openxmlformats.org/officeDocument/2006/bibliography" SelectedStyle="\APASixthEditionOfficeOnline.xsl" StyleName="APA" Version="6"/>
 </file>
 
 <file path=customXml/item2.xml><?xml version="1.0" encoding="utf-8"?>
-<?mso-contentType ?>
-<FormTemplates xmlns="http://schemas.microsoft.com/sharepoint/v3/contenttype/forms">
-  <Display>DocumentLibraryForm</Display>
-  <Edit>DocumentLibraryForm</Edit>
-  <New>DocumentLibraryForm</New>
-</FormTemplates>
-</file>
-
-<file path=customXml/item3.xml><?xml version="1.0" encoding="utf-8"?>
 <ct:contentTypeSchema xmlns:ct="http://schemas.microsoft.com/office/2006/metadata/contentType" xmlns:ma="http://schemas.microsoft.com/office/2006/metadata/properties/metaAttributes" ct:_="" ma:_="" ma:contentTypeName="_CtTemplate" ma:contentTypeID="0x01010064A5FDCCFB03F540B94405305D7DE14F00A4F8B82F7CEF57469A8FE5CEAB7A0EE0" ma:contentTypeVersion="52" ma:contentTypeDescription="Part of Template Management with Site Columns representing custom attributes." ma:contentTypeScope="" ma:versionID="c2286c6217564930720849237c12976e">
   <xsd:schema xmlns:xsd="http://www.w3.org/2001/XMLSchema" xmlns:xs="http://www.w3.org/2001/XMLSchema" xmlns:p="http://schemas.microsoft.com/office/2006/metadata/properties" xmlns:ns2="f336f4fe-8719-4ea2-b5d6-29b3a580aeb4" xmlns:ns3="b57b892a-dd61-4bba-b372-a8d93da2c7e6" targetNamespace="http://schemas.microsoft.com/office/2006/metadata/properties" ma:root="true" ma:fieldsID="9fba45822a34e557d70c1e8d39cd3b74" ns2:_="" ns3:_="">
     <xsd:import namespace="f336f4fe-8719-4ea2-b5d6-29b3a580aeb4"/>
@@ -9281,29 +9263,42 @@
 </ct:contentTypeSchema>
 </file>
 
+<file path=customXml/item3.xml><?xml version="1.0" encoding="utf-8"?>
+<?mso-contentType ?>
+<FormTemplates xmlns="http://schemas.microsoft.com/sharepoint/v3/contenttype/forms">
+  <Display>DocumentLibraryForm</Display>
+  <Edit>DocumentLibraryForm</Edit>
+  <New>DocumentLibraryForm</New>
+</FormTemplates>
+</file>
+
 <file path=customXml/item4.xml><?xml version="1.0" encoding="utf-8"?>
-<b:Sources xmlns:b="http://schemas.openxmlformats.org/officeDocument/2006/bibliography" xmlns="http://schemas.openxmlformats.org/officeDocument/2006/bibliography" SelectedStyle="\APASixthEditionOfficeOnline.xsl" StyleName="APA" Version="6"/>
+<p:properties xmlns:p="http://schemas.microsoft.com/office/2006/metadata/properties" xmlns:xsi="http://www.w3.org/2001/XMLSchema-instance" xmlns:pc="http://schemas.microsoft.com/office/infopath/2007/PartnerControls">
+  <documentManagement>
+    <Stage xmlns="f336f4fe-8719-4ea2-b5d6-29b3a580aeb4">Draft</Stage>
+    <Next_x0020_Stage xmlns="f336f4fe-8719-4ea2-b5d6-29b3a580aeb4" xsi:nil="true"/>
+    <Admin_x0020_Action xmlns="f336f4fe-8719-4ea2-b5d6-29b3a580aeb4" xsi:nil="true"/>
+    <Template_x0020_Category xmlns="f336f4fe-8719-4ea2-b5d6-29b3a580aeb4">Claim Form - CLM</Template_x0020_Category>
+    <Action xmlns="f336f4fe-8719-4ea2-b5d6-29b3a580aeb4" xsi:nil="true"/>
+    <Purpose1 xmlns="f336f4fe-8719-4ea2-b5d6-29b3a580aeb4">Sealed claim</Purpose1>
+    <Template_x0020_Language xmlns="f336f4fe-8719-4ea2-b5d6-29b3a580aeb4">English - ENG</Template_x0020_Language>
+    <Rename xmlns="f336f4fe-8719-4ea2-b5d6-29b3a580aeb4">true</Rename>
+    <Tornado_x0020_Filename xmlns="f336f4fe-8719-4ea2-b5d6-29b3a580aeb4" xsi:nil="true"/>
+    <Approval_x0020_Request_x0020_Comment xmlns="f336f4fe-8719-4ea2-b5d6-29b3a580aeb4" xsi:nil="true"/>
+    <Publication_x0020_Date xmlns="f336f4fe-8719-4ea2-b5d6-29b3a580aeb4">2020-12-15T00:00:00+00:00</Publication_x0020_Date>
+  </documentManagement>
+</p:properties>
 </file>
 
 <file path=customXml/itemProps1.xml><?xml version="1.0" encoding="utf-8"?>
-<ds:datastoreItem xmlns:ds="http://schemas.openxmlformats.org/officeDocument/2006/customXml" ds:itemID="{B7EA20FE-B0E7-4AF0-B5E0-DCFC63125D32}">
+<ds:datastoreItem xmlns:ds="http://schemas.openxmlformats.org/officeDocument/2006/customXml" ds:itemID="{AE11B69E-1E1D-594C-93F8-E6D47A7E6B48}">
   <ds:schemaRefs>
-    <ds:schemaRef ds:uri="http://schemas.microsoft.com/office/2006/metadata/properties"/>
-    <ds:schemaRef ds:uri="http://schemas.microsoft.com/office/infopath/2007/PartnerControls"/>
-    <ds:schemaRef ds:uri="f336f4fe-8719-4ea2-b5d6-29b3a580aeb4"/>
+    <ds:schemaRef ds:uri="http://schemas.openxmlformats.org/officeDocument/2006/bibliography"/>
   </ds:schemaRefs>
 </ds:datastoreItem>
 </file>
 
 <file path=customXml/itemProps2.xml><?xml version="1.0" encoding="utf-8"?>
-<ds:datastoreItem xmlns:ds="http://schemas.openxmlformats.org/officeDocument/2006/customXml" ds:itemID="{9661752A-6D7B-4880-80FA-DA4AA1F0C9AC}">
-  <ds:schemaRefs>
-    <ds:schemaRef ds:uri="http://schemas.microsoft.com/sharepoint/v3/contenttype/forms"/>
-  </ds:schemaRefs>
-</ds:datastoreItem>
-</file>
-
-<file path=customXml/itemProps3.xml><?xml version="1.0" encoding="utf-8"?>
 <ds:datastoreItem xmlns:ds="http://schemas.openxmlformats.org/officeDocument/2006/customXml" ds:itemID="{13ABDEE5-4F67-40B0-BE1B-3130EC616509}">
   <ds:schemaRefs>
     <ds:schemaRef ds:uri="http://schemas.microsoft.com/office/2006/metadata/contentType"/>
@@ -9322,10 +9317,20 @@
 </ds:datastoreItem>
 </file>
 
+<file path=customXml/itemProps3.xml><?xml version="1.0" encoding="utf-8"?>
+<ds:datastoreItem xmlns:ds="http://schemas.openxmlformats.org/officeDocument/2006/customXml" ds:itemID="{9661752A-6D7B-4880-80FA-DA4AA1F0C9AC}">
+  <ds:schemaRefs>
+    <ds:schemaRef ds:uri="http://schemas.microsoft.com/sharepoint/v3/contenttype/forms"/>
+  </ds:schemaRefs>
+</ds:datastoreItem>
+</file>
+
 <file path=customXml/itemProps4.xml><?xml version="1.0" encoding="utf-8"?>
-<ds:datastoreItem xmlns:ds="http://schemas.openxmlformats.org/officeDocument/2006/customXml" ds:itemID="{AE11B69E-1E1D-594C-93F8-E6D47A7E6B48}">
+<ds:datastoreItem xmlns:ds="http://schemas.openxmlformats.org/officeDocument/2006/customXml" ds:itemID="{B7EA20FE-B0E7-4AF0-B5E0-DCFC63125D32}">
   <ds:schemaRefs>
-    <ds:schemaRef ds:uri="http://schemas.openxmlformats.org/officeDocument/2006/bibliography"/>
+    <ds:schemaRef ds:uri="http://schemas.microsoft.com/office/2006/metadata/properties"/>
+    <ds:schemaRef ds:uri="http://schemas.microsoft.com/office/infopath/2007/PartnerControls"/>
+    <ds:schemaRef ds:uri="f336f4fe-8719-4ea2-b5d6-29b3a580aeb4"/>
   </ds:schemaRefs>
 </ds:datastoreItem>
 </file>
</xml_diff>